<commit_message>
update do uml, do modelo relacional, do populate e do create, 4 queries a funcionar
</commit_message>
<xml_diff>
--- a/Terceira Entrega/Relatório 3 - Grupo 102.docx
+++ b/Terceira Entrega/Relatório 3 - Grupo 102.docx
@@ -4300,8 +4300,6 @@
           <w:highlight w:val="yellow"/>
         </w:rPr>
       </w:pPr>
-      <w:bookmarkStart w:id="0" w:name="_GoBack"/>
-      <w:bookmarkEnd w:id="0"/>
       <w:r>
         <w:rPr>
           <w:rFonts w:ascii="Century Schoolbook" w:hAnsi="Century Schoolbook"/>
@@ -4321,21 +4319,7 @@
           <w:rFonts w:ascii="Century Schoolbook" w:hAnsi="Century Schoolbook"/>
           <w:highlight w:val="yellow"/>
         </w:rPr>
-        <w:t>{</w:t>
-      </w:r>
-      <w:r>
-        <w:rPr>
-          <w:rFonts w:ascii="Century Schoolbook" w:hAnsi="Century Schoolbook"/>
-          <w:highlight w:val="yellow"/>
-        </w:rPr>
-        <w:t xml:space="preserve">id, </w:t>
-      </w:r>
-      <w:r>
-        <w:rPr>
-          <w:rFonts w:ascii="Century Schoolbook" w:hAnsi="Century Schoolbook"/>
-          <w:highlight w:val="yellow"/>
-        </w:rPr>
-        <w:t>nome, password, fotoPerfil, dataNascimento, email, idade}</w:t>
+        <w:t>{id, nome, password, fotoPerfil, dataNascimento, email, idade}</w:t>
       </w:r>
     </w:p>
     <w:p>
@@ -4355,28 +4339,7 @@
           <w:rFonts w:ascii="Century Schoolbook" w:hAnsi="Century Schoolbook"/>
           <w:highlight w:val="yellow"/>
         </w:rPr>
-        <w:t xml:space="preserve">{email} -&gt; </w:t>
-      </w:r>
-      <w:r>
-        <w:rPr>
-          <w:rFonts w:ascii="Century Schoolbook" w:hAnsi="Century Schoolbook"/>
-          <w:highlight w:val="yellow"/>
-        </w:rPr>
-        <w:t>{nome, username, passwo</w:t>
-      </w:r>
-      <w:r>
-        <w:rPr>
-          <w:rFonts w:ascii="Century Schoolbook" w:hAnsi="Century Schoolbook"/>
-          <w:highlight w:val="yellow"/>
-        </w:rPr>
-        <w:t>rd, fotoPerfil, dataNascimento,</w:t>
-      </w:r>
-      <w:r>
-        <w:rPr>
-          <w:rFonts w:ascii="Century Schoolbook" w:hAnsi="Century Schoolbook"/>
-          <w:highlight w:val="yellow"/>
-        </w:rPr>
-        <w:t>idade}</w:t>
+        <w:t>{email} -&gt; {nome, username, password, fotoPerfil, dataNascimento,idade}</w:t>
       </w:r>
     </w:p>
     <w:p>
@@ -4494,6 +4457,7 @@
     </w:p>
     <w:p>
       <w:pPr>
+        <w:jc w:val="both"/>
         <w:rPr>
           <w:rFonts w:ascii="Century Schoolbook" w:hAnsi="Century Schoolbook"/>
           <w:i/>
@@ -4527,7 +4491,51 @@
           <w:rFonts w:ascii="Century Schoolbook" w:hAnsi="Century Schoolbook"/>
           <w:i/>
         </w:rPr>
-        <w:t>,  conteúdo, dataEnvio)</w:t>
+        <w:t>,</w:t>
+      </w:r>
+      <w:r>
+        <w:rPr>
+          <w:rFonts w:ascii="Century Schoolbook" w:hAnsi="Century Schoolbook"/>
+          <w:i/>
+        </w:rPr>
+        <w:t xml:space="preserve"> conteúdo, dataEnvio</w:t>
+      </w:r>
+      <w:r>
+        <w:rPr>
+          <w:rFonts w:ascii="Century Schoolbook" w:hAnsi="Century Schoolbook"/>
+          <w:i/>
+        </w:rPr>
+        <w:t xml:space="preserve">, </w:t>
+      </w:r>
+      <w:r>
+        <w:rPr>
+          <w:rFonts w:ascii="Century Schoolbook" w:hAnsi="Century Schoolbook"/>
+          <w:i/>
+          <w:u w:val="single"/>
+        </w:rPr>
+        <w:t>idEmissor-&gt;Utilizador</w:t>
+      </w:r>
+      <w:r>
+        <w:rPr>
+          <w:rFonts w:ascii="Century Schoolbook" w:hAnsi="Century Schoolbook"/>
+          <w:i/>
+        </w:rPr>
+        <w:t xml:space="preserve">, </w:t>
+      </w:r>
+      <w:r>
+        <w:rPr>
+          <w:rFonts w:ascii="Century Schoolbook" w:hAnsi="Century Schoolbook"/>
+          <w:i/>
+          <w:u w:val="single"/>
+        </w:rPr>
+        <w:t>idRecetor-&gt;Utilizador</w:t>
+      </w:r>
+      <w:r>
+        <w:rPr>
+          <w:rFonts w:ascii="Century Schoolbook" w:hAnsi="Century Schoolbook"/>
+          <w:i/>
+        </w:rPr>
+        <w:t>)</w:t>
       </w:r>
     </w:p>
     <w:p>
@@ -4545,114 +4553,19 @@
         <w:rPr>
           <w:rFonts w:ascii="Century Schoolbook" w:hAnsi="Century Schoolbook"/>
         </w:rPr>
-        <w:t>{id}-&gt;{conteúdo, dataEnvio}</w:t>
-      </w:r>
-    </w:p>
-    <w:p>
-      <w:pPr>
-        <w:rPr>
-          <w:rFonts w:ascii="Century Schoolbook" w:hAnsi="Century Schoolbook"/>
-          <w:i/>
-          <w:u w:val="single"/>
-        </w:rPr>
-      </w:pPr>
-      <w:r>
-        <w:rPr>
-          <w:rFonts w:ascii="Century Schoolbook" w:hAnsi="Century Schoolbook"/>
-          <w:b/>
-          <w:i/>
-        </w:rPr>
-        <w:t>Envia</w:t>
-      </w:r>
-      <w:r>
-        <w:rPr>
-          <w:rFonts w:ascii="Century Schoolbook" w:hAnsi="Century Schoolbook"/>
-          <w:i/>
-        </w:rPr>
-        <w:t>(</w:t>
-      </w:r>
-      <w:r>
-        <w:rPr>
-          <w:rFonts w:ascii="Century Schoolbook" w:hAnsi="Century Schoolbook"/>
-          <w:i/>
-          <w:u w:val="single"/>
-        </w:rPr>
-        <w:t>id</w:t>
-      </w:r>
-      <w:r>
-        <w:rPr>
-          <w:rFonts w:ascii="Century Schoolbook" w:hAnsi="Century Schoolbook"/>
-          <w:i/>
-        </w:rPr>
-        <w:t xml:space="preserve">-&gt;Mensagem, </w:t>
-      </w:r>
-      <w:r>
-        <w:rPr>
-          <w:rFonts w:ascii="Century Schoolbook" w:hAnsi="Century Schoolbook"/>
-          <w:i/>
-          <w:u w:val="single"/>
-        </w:rPr>
-        <w:t>idUser</w:t>
-      </w:r>
-      <w:r>
-        <w:rPr>
-          <w:rFonts w:ascii="Century Schoolbook" w:hAnsi="Century Schoolbook"/>
-          <w:i/>
-        </w:rPr>
-        <w:t>-&gt;Utilizador)</w:t>
-      </w:r>
-    </w:p>
-    <w:p>
-      <w:pPr>
-        <w:rPr>
-          <w:rFonts w:ascii="Century Schoolbook" w:hAnsi="Century Schoolbook"/>
-          <w:i/>
-        </w:rPr>
-      </w:pPr>
-      <w:r>
-        <w:rPr>
-          <w:rFonts w:ascii="Century Schoolbook" w:hAnsi="Century Schoolbook"/>
-          <w:b/>
-          <w:i/>
-        </w:rPr>
-        <w:t>Recebe</w:t>
-      </w:r>
-      <w:r>
-        <w:rPr>
-          <w:rFonts w:ascii="Century Schoolbook" w:hAnsi="Century Schoolbook"/>
-          <w:i/>
-        </w:rPr>
-        <w:t>(</w:t>
-      </w:r>
-      <w:r>
-        <w:rPr>
-          <w:rFonts w:ascii="Century Schoolbook" w:hAnsi="Century Schoolbook"/>
-          <w:i/>
-          <w:u w:val="single"/>
-        </w:rPr>
-        <w:t>id</w:t>
-      </w:r>
-      <w:r>
-        <w:rPr>
-          <w:rFonts w:ascii="Century Schoolbook" w:hAnsi="Century Schoolbook"/>
-          <w:i/>
-        </w:rPr>
-        <w:t xml:space="preserve">-&gt;Mensagem, </w:t>
-      </w:r>
-      <w:r>
-        <w:rPr>
-          <w:rFonts w:ascii="Century Schoolbook" w:hAnsi="Century Schoolbook"/>
-          <w:i/>
-          <w:u w:val="single"/>
-        </w:rPr>
-        <w:t>idUser</w:t>
-      </w:r>
-      <w:r>
-        <w:rPr>
-          <w:rFonts w:ascii="Century Schoolbook" w:hAnsi="Century Schoolbook"/>
-          <w:i/>
-        </w:rPr>
-        <w:t>-&gt;Utilizador)</w:t>
+        <w:t>{id</w:t>
+      </w:r>
+      <w:r>
+        <w:rPr>
+          <w:rFonts w:ascii="Century Schoolbook" w:hAnsi="Century Schoolbook"/>
+        </w:rPr>
+        <w:t>, idEmissor, idRecetor</w:t>
+      </w:r>
+      <w:r>
+        <w:rPr>
+          <w:rFonts w:ascii="Century Schoolbook" w:hAnsi="Century Schoolbook"/>
+        </w:rPr>
+        <w:t>}-&gt;{conteúdo, dataEnvio}</w:t>
       </w:r>
     </w:p>
     <w:p>
@@ -5177,6 +5090,7 @@
         <w:pStyle w:val="Estilo1"/>
       </w:pPr>
       <w:r>
+        <w:lastRenderedPageBreak/>
         <w:t xml:space="preserve">Diagrama Relacional e Dependências Funcionais </w:t>
       </w:r>
       <w:r>
@@ -5395,6 +5309,7 @@
     </w:p>
     <w:p>
       <w:pPr>
+        <w:jc w:val="both"/>
         <w:rPr>
           <w:rFonts w:ascii="Century Schoolbook" w:hAnsi="Century Schoolbook"/>
           <w:i/>
@@ -5431,6 +5346,7 @@
           <w:ilvl w:val="0"/>
           <w:numId w:val="20"/>
         </w:numPr>
+        <w:jc w:val="both"/>
         <w:rPr>
           <w:rFonts w:ascii="Century Schoolbook" w:hAnsi="Century Schoolbook"/>
           <w:b/>
@@ -5440,7 +5356,21 @@
         <w:rPr>
           <w:rFonts w:ascii="Century Schoolbook" w:hAnsi="Century Schoolbook"/>
         </w:rPr>
-        <w:t>{idDispositivo} -&gt; {nome, idTipoDispositivo-&gt;TipoDispositivo, idUser-&gt;Utilizador}</w:t>
+        <w:t>{idDispositivo} -&gt; {nome, idTipoDispositivo, idUser</w:t>
+      </w:r>
+      <w:bookmarkStart w:id="0" w:name="_GoBack"/>
+      <w:bookmarkEnd w:id="0"/>
+      <w:r>
+        <w:rPr>
+          <w:rFonts w:ascii="Century Schoolbook" w:hAnsi="Century Schoolbook"/>
+        </w:rPr>
+        <w:t xml:space="preserve"> </w:t>
+      </w:r>
+      <w:r>
+        <w:rPr>
+          <w:rFonts w:ascii="Century Schoolbook" w:hAnsi="Century Schoolbook"/>
+        </w:rPr>
+        <w:t>}</w:t>
       </w:r>
     </w:p>
     <w:p>
@@ -7060,40 +6990,32 @@
         <w:pStyle w:val="Estilo1"/>
       </w:pPr>
       <w:r>
+        <w:rPr>
+          <w:u w:val="single"/>
+          <w:lang w:eastAsia="pt-PT"/>
+        </w:rPr>
         <w:lastRenderedPageBreak/>
-        <w:t xml:space="preserve">Diagrama de Classes </w:t>
-      </w:r>
-      <w:r>
-        <w:t>–</w:t>
-      </w:r>
-      <w:r>
-        <w:t xml:space="preserve"> UML</w:t>
-      </w:r>
-    </w:p>
-    <w:p>
-      <w:pPr>
-        <w:pStyle w:val="Estilo1"/>
-        <w:rPr>
-          <w:u w:val="single"/>
-        </w:rPr>
-      </w:pPr>
-      <w:r>
-        <w:rPr>
-          <w:lang w:eastAsia="pt-PT"/>
-        </w:rPr>
         <w:drawing>
-          <wp:anchor distT="0" distB="0" distL="114300" distR="114300" simplePos="0" relativeHeight="251665408" behindDoc="0" locked="0" layoutInCell="1" allowOverlap="1">
+          <wp:anchor distT="0" distB="0" distL="114300" distR="114300" simplePos="0" relativeHeight="251665408" behindDoc="1" locked="0" layoutInCell="1" allowOverlap="1">
             <wp:simplePos x="0" y="0"/>
             <wp:positionH relativeFrom="margin">
               <wp:align>left</wp:align>
             </wp:positionH>
             <wp:positionV relativeFrom="paragraph">
-              <wp:posOffset>124515</wp:posOffset>
+              <wp:posOffset>634365</wp:posOffset>
             </wp:positionV>
-            <wp:extent cx="9583273" cy="5048802"/>
-            <wp:effectExtent l="0" t="0" r="0" b="0"/>
-            <wp:wrapNone/>
-            <wp:docPr id="8" name="Imagem 8" descr="C:\Users\migue\AppData\Local\Microsoft\Windows\INetCache\Content.Word\uml-versao-2.1.png"/>
+            <wp:extent cx="8891270" cy="4685030"/>
+            <wp:effectExtent l="0" t="0" r="5080" b="1270"/>
+            <wp:wrapTight wrapText="bothSides">
+              <wp:wrapPolygon edited="0">
+                <wp:start x="0" y="0"/>
+                <wp:lineTo x="0" y="21518"/>
+                <wp:lineTo x="21566" y="21518"/>
+                <wp:lineTo x="21566" y="0"/>
+                <wp:lineTo x="0" y="0"/>
+              </wp:wrapPolygon>
+            </wp:wrapTight>
+            <wp:docPr id="1" name="Imagem 1"/>
             <wp:cNvGraphicFramePr>
               <a:graphicFrameLocks xmlns:a="http://schemas.openxmlformats.org/drawingml/2006/main" noChangeAspect="1"/>
             </wp:cNvGraphicFramePr>
@@ -7101,10 +7023,8 @@
               <a:graphicData uri="http://schemas.openxmlformats.org/drawingml/2006/picture">
                 <pic:pic xmlns:pic="http://schemas.openxmlformats.org/drawingml/2006/picture">
                   <pic:nvPicPr>
-                    <pic:cNvPr id="0" name="Picture 1" descr="C:\Users\migue\AppData\Local\Microsoft\Windows\INetCache\Content.Word\uml-versao-2.1.png"/>
-                    <pic:cNvPicPr>
-                      <a:picLocks noChangeAspect="1" noChangeArrowheads="1"/>
-                    </pic:cNvPicPr>
+                    <pic:cNvPr id="1" name="UML.jpg"/>
+                    <pic:cNvPicPr/>
                   </pic:nvPicPr>
                   <pic:blipFill>
                     <a:blip r:embed="rId12">
@@ -7114,23 +7034,18 @@
                         </a:ext>
                       </a:extLst>
                     </a:blip>
-                    <a:srcRect/>
                     <a:stretch>
                       <a:fillRect/>
                     </a:stretch>
                   </pic:blipFill>
-                  <pic:spPr bwMode="auto">
+                  <pic:spPr>
                     <a:xfrm>
                       <a:off x="0" y="0"/>
-                      <a:ext cx="9583273" cy="5048802"/>
+                      <a:ext cx="8891270" cy="4685030"/>
                     </a:xfrm>
                     <a:prstGeom prst="rect">
                       <a:avLst/>
                     </a:prstGeom>
-                    <a:noFill/>
-                    <a:ln>
-                      <a:noFill/>
-                    </a:ln>
                   </pic:spPr>
                 </pic:pic>
               </a:graphicData>
@@ -7143,6 +7058,15 @@
             </wp14:sizeRelV>
           </wp:anchor>
         </w:drawing>
+      </w:r>
+      <w:r>
+        <w:t xml:space="preserve">Diagrama de Classes </w:t>
+      </w:r>
+      <w:r>
+        <w:t>–</w:t>
+      </w:r>
+      <w:r>
+        <w:t xml:space="preserve"> UML</w:t>
       </w:r>
     </w:p>
     <w:sectPr>
@@ -7233,7 +7157,7 @@
           <w:rPr>
             <w:rFonts w:ascii="Century Schoolbook" w:hAnsi="Century Schoolbook"/>
           </w:rPr>
-          <w:t>9</w:t>
+          <w:t>5</w:t>
         </w:r>
         <w:r>
           <w:rPr>
@@ -11774,7 +11698,7 @@
 </file>
 
 <file path=customXml/itemProps1.xml><?xml version="1.0" encoding="utf-8"?>
-<ds:datastoreItem xmlns:ds="http://schemas.openxmlformats.org/officeDocument/2006/customXml" ds:itemID="{C77AA912-76E0-4068-A504-9927E6F9062F}">
+<ds:datastoreItem xmlns:ds="http://schemas.openxmlformats.org/officeDocument/2006/customXml" ds:itemID="{22C9C8B2-E030-431E-A2D7-2D483586037D}">
   <ds:schemaRefs>
     <ds:schemaRef ds:uri="http://schemas.openxmlformats.org/officeDocument/2006/bibliography"/>
   </ds:schemaRefs>

</xml_diff>

<commit_message>
Completado tópico dos queries no relatório.
</commit_message>
<xml_diff>
--- a/Terceira Entrega/Relatório 3 - Grupo 102.docx
+++ b/Terceira Entrega/Relatório 3 - Grupo 102.docx
@@ -1,6 +1,6 @@
 
 <file path=word/document.xml><?xml version="1.0" encoding="utf-8"?>
-<w:document xmlns:wpc="http://schemas.microsoft.com/office/word/2010/wordprocessingCanvas" xmlns:cx="http://schemas.microsoft.com/office/drawing/2014/chartex" xmlns:cx1="http://schemas.microsoft.com/office/drawing/2015/9/8/chartex" xmlns:cx2="http://schemas.microsoft.com/office/drawing/2015/10/21/chartex" xmlns:cx3="http://schemas.microsoft.com/office/drawing/2016/5/9/chartex" xmlns:cx4="http://schemas.microsoft.com/office/drawing/2016/5/10/chartex" xmlns:cx5="http://schemas.microsoft.com/office/drawing/2016/5/11/chartex" xmlns:cx6="http://schemas.microsoft.com/office/drawing/2016/5/12/chartex" xmlns:cx7="http://schemas.microsoft.com/office/drawing/2016/5/13/chartex" xmlns:cx8="http://schemas.microsoft.com/office/drawing/2016/5/14/chartex" xmlns:mc="http://schemas.openxmlformats.org/markup-compatibility/2006" xmlns:o="urn:schemas-microsoft-com:office:office" xmlns:r="http://schemas.openxmlformats.org/officeDocument/2006/relationships" xmlns:m="http://schemas.openxmlformats.org/officeDocument/2006/math" xmlns:v="urn:schemas-microsoft-com:vml" xmlns:wp14="http://schemas.microsoft.com/office/word/2010/wordprocessingDrawing" xmlns:wp="http://schemas.openxmlformats.org/drawingml/2006/wordprocessingDrawing" xmlns:w10="urn:schemas-microsoft-com:office:word" xmlns:w="http://schemas.openxmlformats.org/wordprocessingml/2006/main" xmlns:w14="http://schemas.microsoft.com/office/word/2010/wordml" xmlns:w15="http://schemas.microsoft.com/office/word/2012/wordml" xmlns:w16se="http://schemas.microsoft.com/office/word/2015/wordml/symex" xmlns:wpg="http://schemas.microsoft.com/office/word/2010/wordprocessingGroup" xmlns:wpi="http://schemas.microsoft.com/office/word/2010/wordprocessingInk" xmlns:wne="http://schemas.microsoft.com/office/word/2006/wordml" xmlns:wps="http://schemas.microsoft.com/office/word/2010/wordprocessingShape" mc:Ignorable="w14 w15 w16se wp14">
+<w:document xmlns:wpc="http://schemas.microsoft.com/office/word/2010/wordprocessingCanvas" xmlns:cx="http://schemas.microsoft.com/office/drawing/2014/chartex" xmlns:cx1="http://schemas.microsoft.com/office/drawing/2015/9/8/chartex" xmlns:cx2="http://schemas.microsoft.com/office/drawing/2015/10/21/chartex" xmlns:cx3="http://schemas.microsoft.com/office/drawing/2016/5/9/chartex" xmlns:cx4="http://schemas.microsoft.com/office/drawing/2016/5/10/chartex" xmlns:cx5="http://schemas.microsoft.com/office/drawing/2016/5/11/chartex" xmlns:cx6="http://schemas.microsoft.com/office/drawing/2016/5/12/chartex" xmlns:cx7="http://schemas.microsoft.com/office/drawing/2016/5/13/chartex" xmlns:cx8="http://schemas.microsoft.com/office/drawing/2016/5/14/chartex" xmlns:mc="http://schemas.openxmlformats.org/markup-compatibility/2006" xmlns:aink="http://schemas.microsoft.com/office/drawing/2016/ink" xmlns:o="urn:schemas-microsoft-com:office:office" xmlns:r="http://schemas.openxmlformats.org/officeDocument/2006/relationships" xmlns:m="http://schemas.openxmlformats.org/officeDocument/2006/math" xmlns:v="urn:schemas-microsoft-com:vml" xmlns:wp14="http://schemas.microsoft.com/office/word/2010/wordprocessingDrawing" xmlns:wp="http://schemas.openxmlformats.org/drawingml/2006/wordprocessingDrawing" xmlns:w10="urn:schemas-microsoft-com:office:word" xmlns:w="http://schemas.openxmlformats.org/wordprocessingml/2006/main" xmlns:w14="http://schemas.microsoft.com/office/word/2010/wordml" xmlns:w15="http://schemas.microsoft.com/office/word/2012/wordml" xmlns:w16se="http://schemas.microsoft.com/office/word/2015/wordml/symex" xmlns:wpg="http://schemas.microsoft.com/office/word/2010/wordprocessingGroup" xmlns:wpi="http://schemas.microsoft.com/office/word/2010/wordprocessingInk" xmlns:wne="http://schemas.microsoft.com/office/word/2006/wordml" xmlns:wps="http://schemas.microsoft.com/office/word/2010/wordprocessingShape" mc:Ignorable="w14 w15 w16se wp14">
   <w:body>
     <w:p>
       <w:r>
@@ -4297,27 +4297,23 @@
         </w:numPr>
         <w:rPr>
           <w:rFonts w:ascii="Century Schoolbook" w:hAnsi="Century Schoolbook"/>
-          <w:highlight w:val="yellow"/>
-        </w:rPr>
-      </w:pPr>
-      <w:r>
-        <w:rPr>
-          <w:rFonts w:ascii="Century Schoolbook" w:hAnsi="Century Schoolbook"/>
-          <w:highlight w:val="yellow"/>
+        </w:rPr>
+      </w:pPr>
+      <w:r>
+        <w:rPr>
+          <w:rFonts w:ascii="Century Schoolbook" w:hAnsi="Century Schoolbook"/>
         </w:rPr>
         <w:t>{username}-&gt;</w:t>
       </w:r>
       <w:r>
         <w:rPr>
           <w:rFonts w:ascii="Century Schoolbook" w:hAnsi="Century Schoolbook"/>
-          <w:highlight w:val="yellow"/>
         </w:rPr>
         <w:t xml:space="preserve"> </w:t>
       </w:r>
       <w:r>
         <w:rPr>
           <w:rFonts w:ascii="Century Schoolbook" w:hAnsi="Century Schoolbook"/>
-          <w:highlight w:val="yellow"/>
         </w:rPr>
         <w:t>{id, nome, password, fotoPerfil, dataNascimento, email, idade}</w:t>
       </w:r>
@@ -4331,13 +4327,11 @@
         </w:numPr>
         <w:rPr>
           <w:rFonts w:ascii="Century Schoolbook" w:hAnsi="Century Schoolbook"/>
-          <w:highlight w:val="yellow"/>
-        </w:rPr>
-      </w:pPr>
-      <w:r>
-        <w:rPr>
-          <w:rFonts w:ascii="Century Schoolbook" w:hAnsi="Century Schoolbook"/>
-          <w:highlight w:val="yellow"/>
+        </w:rPr>
+      </w:pPr>
+      <w:r>
+        <w:rPr>
+          <w:rFonts w:ascii="Century Schoolbook" w:hAnsi="Century Schoolbook"/>
         </w:rPr>
         <w:t>{email} -&gt; {nome, username, password, fotoPerfil, dataNascimento,idade}</w:t>
       </w:r>
@@ -5358,8 +5352,6 @@
         </w:rPr>
         <w:t>{idDispositivo} -&gt; {nome, idTipoDispositivo, idUser</w:t>
       </w:r>
-      <w:bookmarkStart w:id="0" w:name="_GoBack"/>
-      <w:bookmarkEnd w:id="0"/>
       <w:r>
         <w:rPr>
           <w:rFonts w:ascii="Century Schoolbook" w:hAnsi="Century Schoolbook"/>
@@ -6966,11 +6958,766 @@
           <w:rFonts w:ascii="Century Schoolbook" w:hAnsi="Century Schoolbook"/>
         </w:rPr>
       </w:pPr>
-    </w:p>
-    <w:p>
-      <w:pPr>
-        <w:rPr>
-          <w:rFonts w:ascii="Century Schoolbook" w:hAnsi="Century Schoolbook"/>
+      <w:r>
+        <w:rPr>
+          <w:rFonts w:ascii="Century Schoolbook" w:hAnsi="Century Schoolbook"/>
+        </w:rPr>
+        <w:br w:type="page"/>
+      </w:r>
+    </w:p>
+    <w:p>
+      <w:pPr>
+        <w:pStyle w:val="Estilo1"/>
+      </w:pPr>
+      <w:r>
+        <w:lastRenderedPageBreak/>
+        <w:t>Queries</w:t>
+      </w:r>
+    </w:p>
+    <w:p>
+      <w:pPr>
+        <w:ind w:firstLine="708"/>
+        <w:rPr>
+          <w:rFonts w:ascii="Century Schoolbook" w:hAnsi="Century Schoolbook"/>
+        </w:rPr>
+      </w:pPr>
+    </w:p>
+    <w:p>
+      <w:pPr>
+        <w:ind w:firstLine="708"/>
+        <w:rPr>
+          <w:rFonts w:ascii="Century Schoolbook" w:hAnsi="Century Schoolbook"/>
+        </w:rPr>
+      </w:pPr>
+      <w:r>
+        <w:rPr>
+          <w:rFonts w:ascii="Century Schoolbook" w:hAnsi="Century Schoolbook"/>
+        </w:rPr>
+        <w:t>De seguida, apresenta-se uma lista de queries que se achou pertinente para a comprovação do correto funcionamento</w:t>
+      </w:r>
+      <w:r>
+        <w:rPr>
+          <w:rFonts w:ascii="Century Schoolbook" w:hAnsi="Century Schoolbook"/>
+        </w:rPr>
+        <w:t xml:space="preserve"> de vários componentes e suas conexões n</w:t>
+      </w:r>
+      <w:r>
+        <w:rPr>
+          <w:rFonts w:ascii="Century Schoolbook" w:hAnsi="Century Schoolbook"/>
+        </w:rPr>
+        <w:t>a base de dados.</w:t>
+      </w:r>
+    </w:p>
+    <w:p>
+      <w:pPr>
+        <w:pStyle w:val="PargrafodaLista"/>
+        <w:numPr>
+          <w:ilvl w:val="0"/>
+          <w:numId w:val="34"/>
+        </w:numPr>
+        <w:ind w:left="709"/>
+        <w:rPr>
+          <w:rFonts w:ascii="Century Schoolbook" w:hAnsi="Century Schoolbook"/>
+        </w:rPr>
+      </w:pPr>
+      <w:r>
+        <w:rPr>
+          <w:rFonts w:ascii="Century Schoolbook" w:hAnsi="Century Schoolbook"/>
+        </w:rPr>
+        <w:t>Duração de álbuns com intérprete de ID #4</w:t>
+      </w:r>
+      <w:r>
+        <w:rPr>
+          <w:rFonts w:ascii="Century Schoolbook" w:hAnsi="Century Schoolbook"/>
+        </w:rPr>
+        <w:t>:</w:t>
+      </w:r>
+      <w:r>
+        <w:rPr>
+          <w:rFonts w:ascii="Century Schoolbook" w:hAnsi="Century Schoolbook"/>
+        </w:rPr>
+        <w:t xml:space="preserve"> verificaç</w:t>
+      </w:r>
+      <w:r>
+        <w:rPr>
+          <w:rFonts w:ascii="Century Schoolbook" w:hAnsi="Century Schoolbook"/>
+        </w:rPr>
+        <w:t xml:space="preserve">ão das interligações entre </w:t>
+      </w:r>
+      <w:r>
+        <w:rPr>
+          <w:rFonts w:ascii="Century Schoolbook" w:hAnsi="Century Schoolbook"/>
+          <w:b/>
+        </w:rPr>
+        <w:t>Intérpretes</w:t>
+      </w:r>
+      <w:r>
+        <w:rPr>
+          <w:rFonts w:ascii="Century Schoolbook" w:hAnsi="Century Schoolbook"/>
+        </w:rPr>
+        <w:t xml:space="preserve">, </w:t>
+      </w:r>
+      <w:r>
+        <w:rPr>
+          <w:rFonts w:ascii="Century Schoolbook" w:hAnsi="Century Schoolbook"/>
+          <w:b/>
+        </w:rPr>
+        <w:t>Álbuns</w:t>
+      </w:r>
+      <w:r>
+        <w:rPr>
+          <w:rFonts w:ascii="Century Schoolbook" w:hAnsi="Century Schoolbook"/>
+        </w:rPr>
+        <w:t xml:space="preserve">, </w:t>
+      </w:r>
+      <w:r>
+        <w:rPr>
+          <w:rFonts w:ascii="Century Schoolbook" w:hAnsi="Century Schoolbook"/>
+        </w:rPr>
+        <w:t xml:space="preserve"> </w:t>
+      </w:r>
+      <w:r>
+        <w:rPr>
+          <w:rFonts w:ascii="Century Schoolbook" w:hAnsi="Century Schoolbook"/>
+          <w:b/>
+        </w:rPr>
+        <w:t>M</w:t>
+      </w:r>
+      <w:r>
+        <w:rPr>
+          <w:rFonts w:ascii="Century Schoolbook" w:hAnsi="Century Schoolbook"/>
+          <w:b/>
+        </w:rPr>
+        <w:t xml:space="preserve">úsicaÁlbum </w:t>
+      </w:r>
+      <w:r>
+        <w:rPr>
+          <w:rFonts w:ascii="Century Schoolbook" w:hAnsi="Century Schoolbook"/>
+        </w:rPr>
+        <w:t xml:space="preserve">e </w:t>
+      </w:r>
+      <w:r>
+        <w:rPr>
+          <w:rFonts w:ascii="Century Schoolbook" w:hAnsi="Century Schoolbook"/>
+          <w:b/>
+        </w:rPr>
+        <w:t>Música</w:t>
+      </w:r>
+      <w:r>
+        <w:rPr>
+          <w:rFonts w:ascii="Century Schoolbook" w:hAnsi="Century Schoolbook"/>
+        </w:rPr>
+        <w:t xml:space="preserve">, utilizando a diretiva SUM que adiciona sucessivamente a duração de cada música presente em cada álbum do artista requisitado. Por motivos de teste, utilizou-se o ID #4, que fornece os dados mais variados. </w:t>
+      </w:r>
+    </w:p>
+    <w:p>
+      <w:pPr>
+        <w:pStyle w:val="PargrafodaLista"/>
+        <w:numPr>
+          <w:ilvl w:val="0"/>
+          <w:numId w:val="34"/>
+        </w:numPr>
+        <w:ind w:left="709"/>
+        <w:rPr>
+          <w:rFonts w:ascii="Century Schoolbook" w:hAnsi="Century Schoolbook"/>
+        </w:rPr>
+      </w:pPr>
+      <w:r>
+        <w:rPr>
+          <w:rFonts w:ascii="Century Schoolbook" w:hAnsi="Century Schoolbook"/>
+        </w:rPr>
+        <w:t xml:space="preserve">Número de concertos do intérprete com nome Twenty One Pilots no Reino Unido: verificação da associação da classe </w:t>
+      </w:r>
+      <w:r>
+        <w:rPr>
+          <w:rFonts w:ascii="Century Schoolbook" w:hAnsi="Century Schoolbook"/>
+          <w:b/>
+        </w:rPr>
+        <w:t>Cidade</w:t>
+      </w:r>
+      <w:r>
+        <w:rPr>
+          <w:rFonts w:ascii="Century Schoolbook" w:hAnsi="Century Schoolbook"/>
+        </w:rPr>
+        <w:t xml:space="preserve"> com </w:t>
+      </w:r>
+      <w:r>
+        <w:rPr>
+          <w:rFonts w:ascii="Century Schoolbook" w:hAnsi="Century Schoolbook"/>
+          <w:b/>
+        </w:rPr>
+        <w:t>Concerto</w:t>
+      </w:r>
+      <w:r>
+        <w:rPr>
+          <w:rFonts w:ascii="Century Schoolbook" w:hAnsi="Century Schoolbook"/>
+        </w:rPr>
+        <w:t xml:space="preserve"> e, por sua vez, com </w:t>
+      </w:r>
+      <w:r>
+        <w:rPr>
+          <w:rFonts w:ascii="Century Schoolbook" w:hAnsi="Century Schoolbook"/>
+          <w:b/>
+        </w:rPr>
+        <w:t>Intérprete</w:t>
+      </w:r>
+      <w:r>
+        <w:rPr>
+          <w:rFonts w:ascii="Century Schoolbook" w:hAnsi="Century Schoolbook"/>
+        </w:rPr>
+        <w:t>.</w:t>
+      </w:r>
+      <w:r>
+        <w:rPr>
+          <w:rFonts w:ascii="Century Schoolbook" w:hAnsi="Century Schoolbook"/>
+        </w:rPr>
+        <w:t xml:space="preserve"> Dá uso ao método COUNT para manter registo do número de concertos do artista.</w:t>
+      </w:r>
+    </w:p>
+    <w:p>
+      <w:pPr>
+        <w:pStyle w:val="PargrafodaLista"/>
+        <w:numPr>
+          <w:ilvl w:val="0"/>
+          <w:numId w:val="34"/>
+        </w:numPr>
+        <w:ind w:left="709"/>
+        <w:rPr>
+          <w:rFonts w:ascii="Century Schoolbook" w:hAnsi="Century Schoolbook"/>
+        </w:rPr>
+      </w:pPr>
+      <w:r>
+        <w:rPr>
+          <w:rFonts w:ascii="Century Schoolbook" w:hAnsi="Century Schoolbook"/>
+        </w:rPr>
+        <w:t>IDs dos utilizadores premium que usam telemóvel: verificação da associação da classe</w:t>
+      </w:r>
+      <w:r>
+        <w:rPr>
+          <w:rFonts w:ascii="Century Schoolbook" w:hAnsi="Century Schoolbook"/>
+        </w:rPr>
+        <w:t xml:space="preserve"> </w:t>
+      </w:r>
+      <w:r>
+        <w:rPr>
+          <w:rFonts w:ascii="Century Schoolbook" w:hAnsi="Century Schoolbook"/>
+          <w:b/>
+        </w:rPr>
+        <w:t>Dispositivo</w:t>
+      </w:r>
+      <w:r>
+        <w:rPr>
+          <w:rFonts w:ascii="Century Schoolbook" w:hAnsi="Century Schoolbook"/>
+        </w:rPr>
+        <w:t xml:space="preserve"> com </w:t>
+      </w:r>
+      <w:r>
+        <w:rPr>
+          <w:rFonts w:ascii="Century Schoolbook" w:hAnsi="Century Schoolbook"/>
+          <w:b/>
+        </w:rPr>
+        <w:t>Utilizador</w:t>
+      </w:r>
+      <w:r>
+        <w:rPr>
+          <w:rFonts w:ascii="Century Schoolbook" w:hAnsi="Century Schoolbook"/>
+        </w:rPr>
+        <w:t>.</w:t>
+      </w:r>
+    </w:p>
+    <w:p>
+      <w:pPr>
+        <w:pStyle w:val="PargrafodaLista"/>
+        <w:numPr>
+          <w:ilvl w:val="0"/>
+          <w:numId w:val="34"/>
+        </w:numPr>
+        <w:ind w:left="709"/>
+        <w:rPr>
+          <w:rFonts w:ascii="Century Schoolbook" w:hAnsi="Century Schoolbook"/>
+        </w:rPr>
+      </w:pPr>
+      <w:r>
+        <w:rPr>
+          <w:rFonts w:ascii="Century Schoolbook" w:hAnsi="Century Schoolbook"/>
+        </w:rPr>
+        <w:t xml:space="preserve">Média das posições das músicas da playlist com ID #4 no top de todas as cidades: verificação da associação da classe </w:t>
+      </w:r>
+      <w:r>
+        <w:rPr>
+          <w:rFonts w:ascii="Century Schoolbook" w:hAnsi="Century Schoolbook"/>
+          <w:b/>
+        </w:rPr>
+        <w:t>Top</w:t>
+      </w:r>
+      <w:r>
+        <w:rPr>
+          <w:rFonts w:ascii="Century Schoolbook" w:hAnsi="Century Schoolbook"/>
+        </w:rPr>
+        <w:t xml:space="preserve"> com </w:t>
+      </w:r>
+      <w:r>
+        <w:rPr>
+          <w:rFonts w:ascii="Century Schoolbook" w:hAnsi="Century Schoolbook"/>
+          <w:b/>
+        </w:rPr>
+        <w:t>MúsicaPlaylist</w:t>
+      </w:r>
+      <w:r>
+        <w:rPr>
+          <w:rFonts w:ascii="Century Schoolbook" w:hAnsi="Century Schoolbook"/>
+        </w:rPr>
+        <w:t xml:space="preserve"> e, por sua vez, </w:t>
+      </w:r>
+      <w:r>
+        <w:rPr>
+          <w:rFonts w:ascii="Century Schoolbook" w:hAnsi="Century Schoolbook"/>
+          <w:b/>
+        </w:rPr>
+        <w:t>Música</w:t>
+      </w:r>
+      <w:r>
+        <w:rPr>
+          <w:rFonts w:ascii="Century Schoolbook" w:hAnsi="Century Schoolbook"/>
+        </w:rPr>
+        <w:t>.</w:t>
+      </w:r>
+      <w:r>
+        <w:rPr>
+          <w:rFonts w:ascii="Century Schoolbook" w:hAnsi="Century Schoolbook"/>
+        </w:rPr>
+        <w:t xml:space="preserve"> Utilizou-se a função matemática AVG, que realiza o cálculo da média da posição das músicas da lista de reprodução nos tops de cada cidade.</w:t>
+      </w:r>
+    </w:p>
+    <w:p>
+      <w:pPr>
+        <w:pStyle w:val="PargrafodaLista"/>
+        <w:numPr>
+          <w:ilvl w:val="0"/>
+          <w:numId w:val="34"/>
+        </w:numPr>
+        <w:ind w:left="709"/>
+        <w:rPr>
+          <w:rFonts w:ascii="Century Schoolbook" w:hAnsi="Century Schoolbook"/>
+        </w:rPr>
+      </w:pPr>
+      <w:r>
+        <w:rPr>
+          <w:rFonts w:ascii="Century Schoolbook" w:hAnsi="Century Schoolbook"/>
+        </w:rPr>
+        <w:t xml:space="preserve">Top 5 dos intérpretes mais seguidos: verificação da associação </w:t>
+      </w:r>
+      <w:r>
+        <w:rPr>
+          <w:rFonts w:ascii="Century Schoolbook" w:hAnsi="Century Schoolbook"/>
+          <w:b/>
+        </w:rPr>
+        <w:t>SegueIntérprete</w:t>
+      </w:r>
+      <w:r>
+        <w:rPr>
+          <w:rFonts w:ascii="Century Schoolbook" w:hAnsi="Century Schoolbook"/>
+        </w:rPr>
+        <w:t xml:space="preserve">, que liga </w:t>
+      </w:r>
+      <w:r>
+        <w:rPr>
+          <w:rFonts w:ascii="Century Schoolbook" w:hAnsi="Century Schoolbook"/>
+          <w:b/>
+        </w:rPr>
+        <w:t>Utilizador</w:t>
+      </w:r>
+      <w:r>
+        <w:rPr>
+          <w:rFonts w:ascii="Century Schoolbook" w:hAnsi="Century Schoolbook"/>
+        </w:rPr>
+        <w:t xml:space="preserve"> à classe </w:t>
+      </w:r>
+      <w:r>
+        <w:rPr>
+          <w:rFonts w:ascii="Century Schoolbook" w:hAnsi="Century Schoolbook"/>
+          <w:b/>
+        </w:rPr>
+        <w:t>Intérprete</w:t>
+      </w:r>
+      <w:r>
+        <w:rPr>
+          <w:rFonts w:ascii="Century Schoolbook" w:hAnsi="Century Schoolbook"/>
+        </w:rPr>
+        <w:t xml:space="preserve">. Ordenação descendente, de acordo </w:t>
+      </w:r>
+      <w:r>
+        <w:rPr>
+          <w:rFonts w:ascii="Century Schoolbook" w:hAnsi="Century Schoolbook"/>
+        </w:rPr>
+        <w:t>com a popularidade, fazendo uso da diretiva COUNT. É limitado</w:t>
+      </w:r>
+      <w:r>
+        <w:rPr>
+          <w:rFonts w:ascii="Century Schoolbook" w:hAnsi="Century Schoolbook"/>
+        </w:rPr>
+        <w:t xml:space="preserve"> por 5 posições, através do parâmetro LIMIT 5.</w:t>
+      </w:r>
+    </w:p>
+    <w:p>
+      <w:pPr>
+        <w:pStyle w:val="PargrafodaLista"/>
+        <w:numPr>
+          <w:ilvl w:val="0"/>
+          <w:numId w:val="34"/>
+        </w:numPr>
+        <w:ind w:left="709"/>
+        <w:rPr>
+          <w:rFonts w:ascii="Century Schoolbook" w:hAnsi="Century Schoolbook"/>
+        </w:rPr>
+      </w:pPr>
+      <w:r>
+        <w:rPr>
+          <w:rFonts w:ascii="Century Schoolbook" w:hAnsi="Century Schoolbook"/>
+        </w:rPr>
+        <w:t xml:space="preserve">Playlists que contêm músicas dos Radiohead: verificação das interligações entre </w:t>
+      </w:r>
+      <w:r>
+        <w:rPr>
+          <w:rFonts w:ascii="Century Schoolbook" w:hAnsi="Century Schoolbook"/>
+          <w:b/>
+        </w:rPr>
+        <w:t>MúsicaPlaylist</w:t>
+      </w:r>
+      <w:r>
+        <w:rPr>
+          <w:rFonts w:ascii="Century Schoolbook" w:hAnsi="Century Schoolbook"/>
+        </w:rPr>
+        <w:t xml:space="preserve"> e </w:t>
+      </w:r>
+      <w:r>
+        <w:rPr>
+          <w:rFonts w:ascii="Century Schoolbook" w:hAnsi="Century Schoolbook"/>
+          <w:b/>
+        </w:rPr>
+        <w:t>MúsicaÁlbum</w:t>
+      </w:r>
+      <w:r>
+        <w:rPr>
+          <w:rFonts w:ascii="Century Schoolbook" w:hAnsi="Century Schoolbook"/>
+        </w:rPr>
+        <w:t xml:space="preserve">, assim como a tentativa de correspondência do </w:t>
+      </w:r>
+      <w:r>
+        <w:rPr>
+          <w:rFonts w:ascii="Century Schoolbook" w:hAnsi="Century Schoolbook"/>
+          <w:b/>
+        </w:rPr>
+        <w:t>Intérprete</w:t>
+      </w:r>
+      <w:r>
+        <w:rPr>
+          <w:rFonts w:ascii="Century Schoolbook" w:hAnsi="Century Schoolbook"/>
+        </w:rPr>
+        <w:t xml:space="preserve"> pesquisado. Neste caso, ‘Radiohead’.</w:t>
+      </w:r>
+    </w:p>
+    <w:p>
+      <w:pPr>
+        <w:pStyle w:val="PargrafodaLista"/>
+        <w:numPr>
+          <w:ilvl w:val="0"/>
+          <w:numId w:val="34"/>
+        </w:numPr>
+        <w:ind w:left="709"/>
+        <w:rPr>
+          <w:rFonts w:ascii="Century Schoolbook" w:hAnsi="Century Schoolbook"/>
+        </w:rPr>
+      </w:pPr>
+      <w:r>
+        <w:rPr>
+          <w:rFonts w:ascii="Century Schoolbook" w:hAnsi="Century Schoolbook"/>
+        </w:rPr>
+        <w:t xml:space="preserve">A música em 6ª posição em cada cidade: verificação da associação </w:t>
+      </w:r>
+      <w:r>
+        <w:rPr>
+          <w:rFonts w:ascii="Century Schoolbook" w:hAnsi="Century Schoolbook"/>
+          <w:b/>
+        </w:rPr>
+        <w:t>Cidade</w:t>
+      </w:r>
+      <w:r>
+        <w:rPr>
+          <w:rFonts w:ascii="Century Schoolbook" w:hAnsi="Century Schoolbook"/>
+        </w:rPr>
+        <w:t xml:space="preserve"> com </w:t>
+      </w:r>
+      <w:r>
+        <w:rPr>
+          <w:rFonts w:ascii="Century Schoolbook" w:hAnsi="Century Schoolbook"/>
+          <w:b/>
+        </w:rPr>
+        <w:t>Top</w:t>
+      </w:r>
+      <w:r>
+        <w:rPr>
+          <w:rFonts w:ascii="Century Schoolbook" w:hAnsi="Century Schoolbook"/>
+        </w:rPr>
+        <w:t>.</w:t>
+      </w:r>
+      <w:r>
+        <w:rPr>
+          <w:rFonts w:ascii="Century Schoolbook" w:hAnsi="Century Schoolbook"/>
+        </w:rPr>
+        <w:t xml:space="preserve"> A lista é agrupada pelo atributo nome de cada cidade.</w:t>
+      </w:r>
+    </w:p>
+    <w:p>
+      <w:pPr>
+        <w:pStyle w:val="PargrafodaLista"/>
+        <w:numPr>
+          <w:ilvl w:val="0"/>
+          <w:numId w:val="34"/>
+        </w:numPr>
+        <w:ind w:left="709"/>
+        <w:rPr>
+          <w:rFonts w:ascii="Century Schoolbook" w:hAnsi="Century Schoolbook"/>
+        </w:rPr>
+      </w:pPr>
+      <w:r>
+        <w:rPr>
+          <w:rFonts w:ascii="Century Schoolbook" w:hAnsi="Century Schoolbook"/>
+        </w:rPr>
+        <w:t xml:space="preserve">Número de álbuns de estúdio de cada artista: verificação da associação das classes </w:t>
+      </w:r>
+      <w:r>
+        <w:rPr>
+          <w:rFonts w:ascii="Century Schoolbook" w:hAnsi="Century Schoolbook"/>
+          <w:b/>
+        </w:rPr>
+        <w:t>Intérprete</w:t>
+      </w:r>
+      <w:r>
+        <w:rPr>
+          <w:rFonts w:ascii="Century Schoolbook" w:hAnsi="Century Schoolbook"/>
+        </w:rPr>
+        <w:t xml:space="preserve"> e </w:t>
+      </w:r>
+      <w:r>
+        <w:rPr>
+          <w:rFonts w:ascii="Century Schoolbook" w:hAnsi="Century Schoolbook"/>
+          <w:b/>
+        </w:rPr>
+        <w:t>TipoÁlbum</w:t>
+      </w:r>
+      <w:r>
+        <w:rPr>
+          <w:rFonts w:ascii="Century Schoolbook" w:hAnsi="Century Schoolbook"/>
+        </w:rPr>
+        <w:t xml:space="preserve"> e</w:t>
+      </w:r>
+      <w:r>
+        <w:rPr>
+          <w:rFonts w:ascii="Century Schoolbook" w:hAnsi="Century Schoolbook"/>
+        </w:rPr>
+        <w:t xml:space="preserve">, por sua vez, </w:t>
+      </w:r>
+      <w:r>
+        <w:rPr>
+          <w:rFonts w:ascii="Century Schoolbook" w:hAnsi="Century Schoolbook"/>
+          <w:b/>
+        </w:rPr>
+        <w:t>Álbum</w:t>
+      </w:r>
+      <w:r>
+        <w:rPr>
+          <w:rFonts w:ascii="Century Schoolbook" w:hAnsi="Century Schoolbook"/>
+        </w:rPr>
+        <w:t>. Ordenado de forma descendente, estabelece a contagem de um tipo de álbum específico. Neste caso, utiliza-se o ID #1, relativo a álbuns de estúdio.</w:t>
+      </w:r>
+    </w:p>
+    <w:p>
+      <w:pPr>
+        <w:pStyle w:val="PargrafodaLista"/>
+        <w:numPr>
+          <w:ilvl w:val="0"/>
+          <w:numId w:val="34"/>
+        </w:numPr>
+        <w:ind w:left="709"/>
+        <w:rPr>
+          <w:rFonts w:ascii="Century Schoolbook" w:hAnsi="Century Schoolbook"/>
+        </w:rPr>
+      </w:pPr>
+      <w:r>
+        <w:rPr>
+          <w:rFonts w:ascii="Century Schoolbook" w:hAnsi="Century Schoolbook"/>
+        </w:rPr>
+        <w:t xml:space="preserve">Artistas com concertos marcados no verão do ano 2017: verificação da relação </w:t>
+      </w:r>
+      <w:r>
+        <w:rPr>
+          <w:rFonts w:ascii="Century Schoolbook" w:hAnsi="Century Schoolbook"/>
+          <w:b/>
+        </w:rPr>
+        <w:t>Intérprete</w:t>
+      </w:r>
+      <w:r>
+        <w:rPr>
+          <w:rFonts w:ascii="Century Schoolbook" w:hAnsi="Century Schoolbook"/>
+        </w:rPr>
+        <w:t xml:space="preserve"> e </w:t>
+      </w:r>
+      <w:r>
+        <w:rPr>
+          <w:rFonts w:ascii="Century Schoolbook" w:hAnsi="Century Schoolbook"/>
+          <w:b/>
+        </w:rPr>
+        <w:t>Concerto</w:t>
+      </w:r>
+      <w:r>
+        <w:rPr>
+          <w:rFonts w:ascii="Century Schoolbook" w:hAnsi="Century Schoolbook"/>
+        </w:rPr>
+        <w:t>, constatando o bom funcionamento do atributo data da classe Co</w:t>
+      </w:r>
+      <w:r>
+        <w:rPr>
+          <w:rFonts w:ascii="Century Schoolbook" w:hAnsi="Century Schoolbook"/>
+        </w:rPr>
+        <w:t xml:space="preserve">ncerto, do tipo date, </w:t>
+      </w:r>
+      <w:r>
+        <w:rPr>
+          <w:rFonts w:ascii="Century Schoolbook" w:hAnsi="Century Schoolbook"/>
+        </w:rPr>
+        <w:t xml:space="preserve">encapsulando a data </w:t>
+      </w:r>
+      <w:r>
+        <w:rPr>
+          <w:rFonts w:ascii="Century Schoolbook" w:hAnsi="Century Schoolbook"/>
+        </w:rPr>
+        <w:t xml:space="preserve">pesquisada por entre duas </w:t>
+      </w:r>
+      <w:r>
+        <w:rPr>
+          <w:rFonts w:ascii="Century Schoolbook" w:hAnsi="Century Schoolbook"/>
+        </w:rPr>
+        <w:t>outras, dando uso a parâmetros BETWEEN.</w:t>
+      </w:r>
+    </w:p>
+    <w:p>
+      <w:pPr>
+        <w:pStyle w:val="PargrafodaLista"/>
+        <w:numPr>
+          <w:ilvl w:val="0"/>
+          <w:numId w:val="34"/>
+        </w:numPr>
+        <w:ind w:left="709"/>
+        <w:rPr>
+          <w:rFonts w:ascii="Century Schoolbook" w:hAnsi="Century Schoolbook"/>
+        </w:rPr>
+      </w:pPr>
+      <w:r>
+        <w:rPr>
+          <w:rFonts w:ascii="Century Schoolbook" w:hAnsi="Century Schoolbook"/>
+        </w:rPr>
+        <w:t xml:space="preserve">Número de músicas de cada playlist: verificação da relação </w:t>
+      </w:r>
+      <w:r>
+        <w:rPr>
+          <w:rFonts w:ascii="Century Schoolbook" w:hAnsi="Century Schoolbook"/>
+          <w:b/>
+        </w:rPr>
+        <w:t>Playlist</w:t>
+      </w:r>
+      <w:r>
+        <w:rPr>
+          <w:rFonts w:ascii="Century Schoolbook" w:hAnsi="Century Schoolbook"/>
+        </w:rPr>
+        <w:t xml:space="preserve"> e </w:t>
+      </w:r>
+      <w:r>
+        <w:rPr>
+          <w:rFonts w:ascii="Century Schoolbook" w:hAnsi="Century Schoolbook"/>
+          <w:b/>
+        </w:rPr>
+        <w:t>MúsicaPlaylist</w:t>
+      </w:r>
+      <w:r>
+        <w:rPr>
+          <w:rFonts w:ascii="Century Schoolbook" w:hAnsi="Century Schoolbook"/>
+        </w:rPr>
+        <w:t>, estabelecendo uma contagem de faixas presentes na lista de reproduç</w:t>
+      </w:r>
+      <w:r>
+        <w:rPr>
+          <w:rFonts w:ascii="Century Schoolbook" w:hAnsi="Century Schoolbook"/>
+        </w:rPr>
+        <w:t>ão, agrupados pelo nome da lista de reprodução.</w:t>
+      </w:r>
+    </w:p>
+    <w:p>
+      <w:pPr>
+        <w:rPr>
+          <w:rFonts w:ascii="Century Schoolbook" w:hAnsi="Century Schoolbook"/>
+        </w:rPr>
+      </w:pPr>
+      <w:r>
+        <w:rPr>
+          <w:rFonts w:ascii="Century Schoolbook" w:hAnsi="Century Schoolbook"/>
+        </w:rPr>
+        <w:br w:type="page"/>
+      </w:r>
+    </w:p>
+    <w:p>
+      <w:pPr>
+        <w:pStyle w:val="Estilo1"/>
+        <w:rPr>
+          <w:lang w:val="en-GB"/>
+        </w:rPr>
+      </w:pPr>
+      <w:r>
+        <w:rPr>
+          <w:lang w:val="en-GB"/>
+        </w:rPr>
+        <w:lastRenderedPageBreak/>
+        <w:t>Triggers</w:t>
+      </w:r>
+    </w:p>
+    <w:p>
+      <w:pPr>
+        <w:rPr>
+          <w:rFonts w:ascii="Century Schoolbook" w:hAnsi="Century Schoolbook"/>
+          <w:lang w:val="en-GB"/>
+        </w:rPr>
+      </w:pPr>
+    </w:p>
+    <w:p>
+      <w:pPr>
+        <w:rPr>
+          <w:rFonts w:ascii="Century Schoolbook" w:hAnsi="Century Schoolbook"/>
+          <w:lang w:val="en-GB"/>
+        </w:rPr>
+      </w:pPr>
+      <w:r>
+        <w:rPr>
+          <w:rFonts w:ascii="Century Schoolbook" w:hAnsi="Century Schoolbook"/>
+          <w:lang w:val="en-GB"/>
+        </w:rPr>
+        <w:t>I know nothing about this.</w:t>
+      </w:r>
+      <w:bookmarkStart w:id="0" w:name="_GoBack"/>
+      <w:bookmarkEnd w:id="0"/>
+    </w:p>
+    <w:p>
+      <w:pPr>
+        <w:rPr>
+          <w:rFonts w:ascii="Century Schoolbook" w:hAnsi="Century Schoolbook"/>
+          <w:lang w:val="en-GB"/>
+        </w:rPr>
+      </w:pPr>
+    </w:p>
+    <w:p>
+      <w:pPr>
+        <w:rPr>
+          <w:rFonts w:ascii="Century Schoolbook" w:hAnsi="Century Schoolbook"/>
+          <w:lang w:val="en-GB"/>
         </w:rPr>
         <w:sectPr>
           <w:footerReference w:type="default" r:id="rId9"/>
@@ -7080,7 +7827,7 @@
 </file>
 
 <file path=word/endnotes.xml><?xml version="1.0" encoding="utf-8"?>
-<w:endnotes xmlns:wpc="http://schemas.microsoft.com/office/word/2010/wordprocessingCanvas" xmlns:cx="http://schemas.microsoft.com/office/drawing/2014/chartex" xmlns:cx1="http://schemas.microsoft.com/office/drawing/2015/9/8/chartex" xmlns:cx2="http://schemas.microsoft.com/office/drawing/2015/10/21/chartex" xmlns:cx3="http://schemas.microsoft.com/office/drawing/2016/5/9/chartex" xmlns:cx4="http://schemas.microsoft.com/office/drawing/2016/5/10/chartex" xmlns:cx5="http://schemas.microsoft.com/office/drawing/2016/5/11/chartex" xmlns:cx6="http://schemas.microsoft.com/office/drawing/2016/5/12/chartex" xmlns:cx7="http://schemas.microsoft.com/office/drawing/2016/5/13/chartex" xmlns:cx8="http://schemas.microsoft.com/office/drawing/2016/5/14/chartex" xmlns:mc="http://schemas.openxmlformats.org/markup-compatibility/2006" xmlns:o="urn:schemas-microsoft-com:office:office" xmlns:r="http://schemas.openxmlformats.org/officeDocument/2006/relationships" xmlns:m="http://schemas.openxmlformats.org/officeDocument/2006/math" xmlns:v="urn:schemas-microsoft-com:vml" xmlns:wp14="http://schemas.microsoft.com/office/word/2010/wordprocessingDrawing" xmlns:wp="http://schemas.openxmlformats.org/drawingml/2006/wordprocessingDrawing" xmlns:w10="urn:schemas-microsoft-com:office:word" xmlns:w="http://schemas.openxmlformats.org/wordprocessingml/2006/main" xmlns:w14="http://schemas.microsoft.com/office/word/2010/wordml" xmlns:w15="http://schemas.microsoft.com/office/word/2012/wordml" xmlns:w16se="http://schemas.microsoft.com/office/word/2015/wordml/symex" xmlns:wpg="http://schemas.microsoft.com/office/word/2010/wordprocessingGroup" xmlns:wpi="http://schemas.microsoft.com/office/word/2010/wordprocessingInk" xmlns:wne="http://schemas.microsoft.com/office/word/2006/wordml" xmlns:wps="http://schemas.microsoft.com/office/word/2010/wordprocessingShape" mc:Ignorable="w14 w15 w16se wp14">
+<w:endnotes xmlns:wpc="http://schemas.microsoft.com/office/word/2010/wordprocessingCanvas" xmlns:cx="http://schemas.microsoft.com/office/drawing/2014/chartex" xmlns:cx1="http://schemas.microsoft.com/office/drawing/2015/9/8/chartex" xmlns:cx2="http://schemas.microsoft.com/office/drawing/2015/10/21/chartex" xmlns:cx3="http://schemas.microsoft.com/office/drawing/2016/5/9/chartex" xmlns:cx4="http://schemas.microsoft.com/office/drawing/2016/5/10/chartex" xmlns:cx5="http://schemas.microsoft.com/office/drawing/2016/5/11/chartex" xmlns:cx6="http://schemas.microsoft.com/office/drawing/2016/5/12/chartex" xmlns:cx7="http://schemas.microsoft.com/office/drawing/2016/5/13/chartex" xmlns:cx8="http://schemas.microsoft.com/office/drawing/2016/5/14/chartex" xmlns:mc="http://schemas.openxmlformats.org/markup-compatibility/2006" xmlns:aink="http://schemas.microsoft.com/office/drawing/2016/ink" xmlns:o="urn:schemas-microsoft-com:office:office" xmlns:r="http://schemas.openxmlformats.org/officeDocument/2006/relationships" xmlns:m="http://schemas.openxmlformats.org/officeDocument/2006/math" xmlns:v="urn:schemas-microsoft-com:vml" xmlns:wp14="http://schemas.microsoft.com/office/word/2010/wordprocessingDrawing" xmlns:wp="http://schemas.openxmlformats.org/drawingml/2006/wordprocessingDrawing" xmlns:w10="urn:schemas-microsoft-com:office:word" xmlns:w="http://schemas.openxmlformats.org/wordprocessingml/2006/main" xmlns:w14="http://schemas.microsoft.com/office/word/2010/wordml" xmlns:w15="http://schemas.microsoft.com/office/word/2012/wordml" xmlns:w16se="http://schemas.microsoft.com/office/word/2015/wordml/symex" xmlns:wpg="http://schemas.microsoft.com/office/word/2010/wordprocessingGroup" xmlns:wpi="http://schemas.microsoft.com/office/word/2010/wordprocessingInk" xmlns:wne="http://schemas.microsoft.com/office/word/2006/wordml" xmlns:wps="http://schemas.microsoft.com/office/word/2010/wordprocessingShape" mc:Ignorable="w14 w15 w16se wp14">
   <w:endnote w:type="separator" w:id="-1">
     <w:p>
       <w:pPr>
@@ -7105,7 +7852,7 @@
 </file>
 
 <file path=word/footer1.xml><?xml version="1.0" encoding="utf-8"?>
-<w:ftr xmlns:wpc="http://schemas.microsoft.com/office/word/2010/wordprocessingCanvas" xmlns:cx="http://schemas.microsoft.com/office/drawing/2014/chartex" xmlns:cx1="http://schemas.microsoft.com/office/drawing/2015/9/8/chartex" xmlns:cx2="http://schemas.microsoft.com/office/drawing/2015/10/21/chartex" xmlns:cx3="http://schemas.microsoft.com/office/drawing/2016/5/9/chartex" xmlns:cx4="http://schemas.microsoft.com/office/drawing/2016/5/10/chartex" xmlns:cx5="http://schemas.microsoft.com/office/drawing/2016/5/11/chartex" xmlns:cx6="http://schemas.microsoft.com/office/drawing/2016/5/12/chartex" xmlns:cx7="http://schemas.microsoft.com/office/drawing/2016/5/13/chartex" xmlns:cx8="http://schemas.microsoft.com/office/drawing/2016/5/14/chartex" xmlns:mc="http://schemas.openxmlformats.org/markup-compatibility/2006" xmlns:o="urn:schemas-microsoft-com:office:office" xmlns:r="http://schemas.openxmlformats.org/officeDocument/2006/relationships" xmlns:m="http://schemas.openxmlformats.org/officeDocument/2006/math" xmlns:v="urn:schemas-microsoft-com:vml" xmlns:wp14="http://schemas.microsoft.com/office/word/2010/wordprocessingDrawing" xmlns:wp="http://schemas.openxmlformats.org/drawingml/2006/wordprocessingDrawing" xmlns:w10="urn:schemas-microsoft-com:office:word" xmlns:w="http://schemas.openxmlformats.org/wordprocessingml/2006/main" xmlns:w14="http://schemas.microsoft.com/office/word/2010/wordml" xmlns:w15="http://schemas.microsoft.com/office/word/2012/wordml" xmlns:w16se="http://schemas.microsoft.com/office/word/2015/wordml/symex" xmlns:wpg="http://schemas.microsoft.com/office/word/2010/wordprocessingGroup" xmlns:wpi="http://schemas.microsoft.com/office/word/2010/wordprocessingInk" xmlns:wne="http://schemas.microsoft.com/office/word/2006/wordml" xmlns:wps="http://schemas.microsoft.com/office/word/2010/wordprocessingShape" mc:Ignorable="w14 w15 w16se wp14">
+<w:ftr xmlns:wpc="http://schemas.microsoft.com/office/word/2010/wordprocessingCanvas" xmlns:cx="http://schemas.microsoft.com/office/drawing/2014/chartex" xmlns:cx1="http://schemas.microsoft.com/office/drawing/2015/9/8/chartex" xmlns:cx2="http://schemas.microsoft.com/office/drawing/2015/10/21/chartex" xmlns:cx3="http://schemas.microsoft.com/office/drawing/2016/5/9/chartex" xmlns:cx4="http://schemas.microsoft.com/office/drawing/2016/5/10/chartex" xmlns:cx5="http://schemas.microsoft.com/office/drawing/2016/5/11/chartex" xmlns:cx6="http://schemas.microsoft.com/office/drawing/2016/5/12/chartex" xmlns:cx7="http://schemas.microsoft.com/office/drawing/2016/5/13/chartex" xmlns:cx8="http://schemas.microsoft.com/office/drawing/2016/5/14/chartex" xmlns:mc="http://schemas.openxmlformats.org/markup-compatibility/2006" xmlns:aink="http://schemas.microsoft.com/office/drawing/2016/ink" xmlns:o="urn:schemas-microsoft-com:office:office" xmlns:r="http://schemas.openxmlformats.org/officeDocument/2006/relationships" xmlns:m="http://schemas.openxmlformats.org/officeDocument/2006/math" xmlns:v="urn:schemas-microsoft-com:vml" xmlns:wp14="http://schemas.microsoft.com/office/word/2010/wordprocessingDrawing" xmlns:wp="http://schemas.openxmlformats.org/drawingml/2006/wordprocessingDrawing" xmlns:w10="urn:schemas-microsoft-com:office:word" xmlns:w="http://schemas.openxmlformats.org/wordprocessingml/2006/main" xmlns:w14="http://schemas.microsoft.com/office/word/2010/wordml" xmlns:w15="http://schemas.microsoft.com/office/word/2012/wordml" xmlns:w16se="http://schemas.microsoft.com/office/word/2015/wordml/symex" xmlns:wpg="http://schemas.microsoft.com/office/word/2010/wordprocessingGroup" xmlns:wpi="http://schemas.microsoft.com/office/word/2010/wordprocessingInk" xmlns:wne="http://schemas.microsoft.com/office/word/2006/wordml" xmlns:wps="http://schemas.microsoft.com/office/word/2010/wordprocessingShape" mc:Ignorable="w14 w15 w16se wp14">
   <w:sdt>
     <w:sdtPr>
       <w:rPr>
@@ -7157,7 +7904,7 @@
           <w:rPr>
             <w:rFonts w:ascii="Century Schoolbook" w:hAnsi="Century Schoolbook"/>
           </w:rPr>
-          <w:t>5</w:t>
+          <w:t>11</w:t>
         </w:r>
         <w:r>
           <w:rPr>
@@ -7183,7 +7930,7 @@
 </file>
 
 <file path=word/footer2.xml><?xml version="1.0" encoding="utf-8"?>
-<w:ftr xmlns:wpc="http://schemas.microsoft.com/office/word/2010/wordprocessingCanvas" xmlns:cx="http://schemas.microsoft.com/office/drawing/2014/chartex" xmlns:cx1="http://schemas.microsoft.com/office/drawing/2015/9/8/chartex" xmlns:cx2="http://schemas.microsoft.com/office/drawing/2015/10/21/chartex" xmlns:cx3="http://schemas.microsoft.com/office/drawing/2016/5/9/chartex" xmlns:cx4="http://schemas.microsoft.com/office/drawing/2016/5/10/chartex" xmlns:cx5="http://schemas.microsoft.com/office/drawing/2016/5/11/chartex" xmlns:cx6="http://schemas.microsoft.com/office/drawing/2016/5/12/chartex" xmlns:cx7="http://schemas.microsoft.com/office/drawing/2016/5/13/chartex" xmlns:cx8="http://schemas.microsoft.com/office/drawing/2016/5/14/chartex" xmlns:mc="http://schemas.openxmlformats.org/markup-compatibility/2006" xmlns:o="urn:schemas-microsoft-com:office:office" xmlns:r="http://schemas.openxmlformats.org/officeDocument/2006/relationships" xmlns:m="http://schemas.openxmlformats.org/officeDocument/2006/math" xmlns:v="urn:schemas-microsoft-com:vml" xmlns:wp14="http://schemas.microsoft.com/office/word/2010/wordprocessingDrawing" xmlns:wp="http://schemas.openxmlformats.org/drawingml/2006/wordprocessingDrawing" xmlns:w10="urn:schemas-microsoft-com:office:word" xmlns:w="http://schemas.openxmlformats.org/wordprocessingml/2006/main" xmlns:w14="http://schemas.microsoft.com/office/word/2010/wordml" xmlns:w15="http://schemas.microsoft.com/office/word/2012/wordml" xmlns:w16se="http://schemas.microsoft.com/office/word/2015/wordml/symex" xmlns:wpg="http://schemas.microsoft.com/office/word/2010/wordprocessingGroup" xmlns:wpi="http://schemas.microsoft.com/office/word/2010/wordprocessingInk" xmlns:wne="http://schemas.microsoft.com/office/word/2006/wordml" xmlns:wps="http://schemas.microsoft.com/office/word/2010/wordprocessingShape" mc:Ignorable="w14 w15 w16se wp14">
+<w:ftr xmlns:wpc="http://schemas.microsoft.com/office/word/2010/wordprocessingCanvas" xmlns:cx="http://schemas.microsoft.com/office/drawing/2014/chartex" xmlns:cx1="http://schemas.microsoft.com/office/drawing/2015/9/8/chartex" xmlns:cx2="http://schemas.microsoft.com/office/drawing/2015/10/21/chartex" xmlns:cx3="http://schemas.microsoft.com/office/drawing/2016/5/9/chartex" xmlns:cx4="http://schemas.microsoft.com/office/drawing/2016/5/10/chartex" xmlns:cx5="http://schemas.microsoft.com/office/drawing/2016/5/11/chartex" xmlns:cx6="http://schemas.microsoft.com/office/drawing/2016/5/12/chartex" xmlns:cx7="http://schemas.microsoft.com/office/drawing/2016/5/13/chartex" xmlns:cx8="http://schemas.microsoft.com/office/drawing/2016/5/14/chartex" xmlns:mc="http://schemas.openxmlformats.org/markup-compatibility/2006" xmlns:aink="http://schemas.microsoft.com/office/drawing/2016/ink" xmlns:o="urn:schemas-microsoft-com:office:office" xmlns:r="http://schemas.openxmlformats.org/officeDocument/2006/relationships" xmlns:m="http://schemas.openxmlformats.org/officeDocument/2006/math" xmlns:v="urn:schemas-microsoft-com:vml" xmlns:wp14="http://schemas.microsoft.com/office/word/2010/wordprocessingDrawing" xmlns:wp="http://schemas.openxmlformats.org/drawingml/2006/wordprocessingDrawing" xmlns:w10="urn:schemas-microsoft-com:office:word" xmlns:w="http://schemas.openxmlformats.org/wordprocessingml/2006/main" xmlns:w14="http://schemas.microsoft.com/office/word/2010/wordml" xmlns:w15="http://schemas.microsoft.com/office/word/2012/wordml" xmlns:w16se="http://schemas.microsoft.com/office/word/2015/wordml/symex" xmlns:wpg="http://schemas.microsoft.com/office/word/2010/wordprocessingGroup" xmlns:wpi="http://schemas.microsoft.com/office/word/2010/wordprocessingInk" xmlns:wne="http://schemas.microsoft.com/office/word/2006/wordml" xmlns:wps="http://schemas.microsoft.com/office/word/2010/wordprocessingShape" mc:Ignorable="w14 w15 w16se wp14">
   <w:p>
     <w:pPr>
       <w:pStyle w:val="Rodap"/>
@@ -7272,7 +8019,7 @@
 </file>
 
 <file path=word/footnotes.xml><?xml version="1.0" encoding="utf-8"?>
-<w:footnotes xmlns:wpc="http://schemas.microsoft.com/office/word/2010/wordprocessingCanvas" xmlns:cx="http://schemas.microsoft.com/office/drawing/2014/chartex" xmlns:cx1="http://schemas.microsoft.com/office/drawing/2015/9/8/chartex" xmlns:cx2="http://schemas.microsoft.com/office/drawing/2015/10/21/chartex" xmlns:cx3="http://schemas.microsoft.com/office/drawing/2016/5/9/chartex" xmlns:cx4="http://schemas.microsoft.com/office/drawing/2016/5/10/chartex" xmlns:cx5="http://schemas.microsoft.com/office/drawing/2016/5/11/chartex" xmlns:cx6="http://schemas.microsoft.com/office/drawing/2016/5/12/chartex" xmlns:cx7="http://schemas.microsoft.com/office/drawing/2016/5/13/chartex" xmlns:cx8="http://schemas.microsoft.com/office/drawing/2016/5/14/chartex" xmlns:mc="http://schemas.openxmlformats.org/markup-compatibility/2006" xmlns:o="urn:schemas-microsoft-com:office:office" xmlns:r="http://schemas.openxmlformats.org/officeDocument/2006/relationships" xmlns:m="http://schemas.openxmlformats.org/officeDocument/2006/math" xmlns:v="urn:schemas-microsoft-com:vml" xmlns:wp14="http://schemas.microsoft.com/office/word/2010/wordprocessingDrawing" xmlns:wp="http://schemas.openxmlformats.org/drawingml/2006/wordprocessingDrawing" xmlns:w10="urn:schemas-microsoft-com:office:word" xmlns:w="http://schemas.openxmlformats.org/wordprocessingml/2006/main" xmlns:w14="http://schemas.microsoft.com/office/word/2010/wordml" xmlns:w15="http://schemas.microsoft.com/office/word/2012/wordml" xmlns:w16se="http://schemas.microsoft.com/office/word/2015/wordml/symex" xmlns:wpg="http://schemas.microsoft.com/office/word/2010/wordprocessingGroup" xmlns:wpi="http://schemas.microsoft.com/office/word/2010/wordprocessingInk" xmlns:wne="http://schemas.microsoft.com/office/word/2006/wordml" xmlns:wps="http://schemas.microsoft.com/office/word/2010/wordprocessingShape" mc:Ignorable="w14 w15 w16se wp14">
+<w:footnotes xmlns:wpc="http://schemas.microsoft.com/office/word/2010/wordprocessingCanvas" xmlns:cx="http://schemas.microsoft.com/office/drawing/2014/chartex" xmlns:cx1="http://schemas.microsoft.com/office/drawing/2015/9/8/chartex" xmlns:cx2="http://schemas.microsoft.com/office/drawing/2015/10/21/chartex" xmlns:cx3="http://schemas.microsoft.com/office/drawing/2016/5/9/chartex" xmlns:cx4="http://schemas.microsoft.com/office/drawing/2016/5/10/chartex" xmlns:cx5="http://schemas.microsoft.com/office/drawing/2016/5/11/chartex" xmlns:cx6="http://schemas.microsoft.com/office/drawing/2016/5/12/chartex" xmlns:cx7="http://schemas.microsoft.com/office/drawing/2016/5/13/chartex" xmlns:cx8="http://schemas.microsoft.com/office/drawing/2016/5/14/chartex" xmlns:mc="http://schemas.openxmlformats.org/markup-compatibility/2006" xmlns:aink="http://schemas.microsoft.com/office/drawing/2016/ink" xmlns:o="urn:schemas-microsoft-com:office:office" xmlns:r="http://schemas.openxmlformats.org/officeDocument/2006/relationships" xmlns:m="http://schemas.openxmlformats.org/officeDocument/2006/math" xmlns:v="urn:schemas-microsoft-com:vml" xmlns:wp14="http://schemas.microsoft.com/office/word/2010/wordprocessingDrawing" xmlns:wp="http://schemas.openxmlformats.org/drawingml/2006/wordprocessingDrawing" xmlns:w10="urn:schemas-microsoft-com:office:word" xmlns:w="http://schemas.openxmlformats.org/wordprocessingml/2006/main" xmlns:w14="http://schemas.microsoft.com/office/word/2010/wordml" xmlns:w15="http://schemas.microsoft.com/office/word/2012/wordml" xmlns:w16se="http://schemas.microsoft.com/office/word/2015/wordml/symex" xmlns:wpg="http://schemas.microsoft.com/office/word/2010/wordprocessingGroup" xmlns:wpi="http://schemas.microsoft.com/office/word/2010/wordprocessingInk" xmlns:wne="http://schemas.microsoft.com/office/word/2006/wordml" xmlns:wps="http://schemas.microsoft.com/office/word/2010/wordprocessingShape" mc:Ignorable="w14 w15 w16se wp14">
   <w:footnote w:type="separator" w:id="-1">
     <w:p>
       <w:pPr>
@@ -7297,7 +8044,7 @@
 </file>
 
 <file path=word/header1.xml><?xml version="1.0" encoding="utf-8"?>
-<w:hdr xmlns:wpc="http://schemas.microsoft.com/office/word/2010/wordprocessingCanvas" xmlns:cx="http://schemas.microsoft.com/office/drawing/2014/chartex" xmlns:cx1="http://schemas.microsoft.com/office/drawing/2015/9/8/chartex" xmlns:cx2="http://schemas.microsoft.com/office/drawing/2015/10/21/chartex" xmlns:cx3="http://schemas.microsoft.com/office/drawing/2016/5/9/chartex" xmlns:cx4="http://schemas.microsoft.com/office/drawing/2016/5/10/chartex" xmlns:cx5="http://schemas.microsoft.com/office/drawing/2016/5/11/chartex" xmlns:cx6="http://schemas.microsoft.com/office/drawing/2016/5/12/chartex" xmlns:cx7="http://schemas.microsoft.com/office/drawing/2016/5/13/chartex" xmlns:cx8="http://schemas.microsoft.com/office/drawing/2016/5/14/chartex" xmlns:mc="http://schemas.openxmlformats.org/markup-compatibility/2006" xmlns:o="urn:schemas-microsoft-com:office:office" xmlns:r="http://schemas.openxmlformats.org/officeDocument/2006/relationships" xmlns:m="http://schemas.openxmlformats.org/officeDocument/2006/math" xmlns:v="urn:schemas-microsoft-com:vml" xmlns:wp14="http://schemas.microsoft.com/office/word/2010/wordprocessingDrawing" xmlns:wp="http://schemas.openxmlformats.org/drawingml/2006/wordprocessingDrawing" xmlns:w10="urn:schemas-microsoft-com:office:word" xmlns:w="http://schemas.openxmlformats.org/wordprocessingml/2006/main" xmlns:w14="http://schemas.microsoft.com/office/word/2010/wordml" xmlns:w15="http://schemas.microsoft.com/office/word/2012/wordml" xmlns:w16se="http://schemas.microsoft.com/office/word/2015/wordml/symex" xmlns:wpg="http://schemas.microsoft.com/office/word/2010/wordprocessingGroup" xmlns:wpi="http://schemas.microsoft.com/office/word/2010/wordprocessingInk" xmlns:wne="http://schemas.microsoft.com/office/word/2006/wordml" xmlns:wps="http://schemas.microsoft.com/office/word/2010/wordprocessingShape" mc:Ignorable="w14 w15 w16se wp14">
+<w:hdr xmlns:wpc="http://schemas.microsoft.com/office/word/2010/wordprocessingCanvas" xmlns:cx="http://schemas.microsoft.com/office/drawing/2014/chartex" xmlns:cx1="http://schemas.microsoft.com/office/drawing/2015/9/8/chartex" xmlns:cx2="http://schemas.microsoft.com/office/drawing/2015/10/21/chartex" xmlns:cx3="http://schemas.microsoft.com/office/drawing/2016/5/9/chartex" xmlns:cx4="http://schemas.microsoft.com/office/drawing/2016/5/10/chartex" xmlns:cx5="http://schemas.microsoft.com/office/drawing/2016/5/11/chartex" xmlns:cx6="http://schemas.microsoft.com/office/drawing/2016/5/12/chartex" xmlns:cx7="http://schemas.microsoft.com/office/drawing/2016/5/13/chartex" xmlns:cx8="http://schemas.microsoft.com/office/drawing/2016/5/14/chartex" xmlns:mc="http://schemas.openxmlformats.org/markup-compatibility/2006" xmlns:aink="http://schemas.microsoft.com/office/drawing/2016/ink" xmlns:o="urn:schemas-microsoft-com:office:office" xmlns:r="http://schemas.openxmlformats.org/officeDocument/2006/relationships" xmlns:m="http://schemas.openxmlformats.org/officeDocument/2006/math" xmlns:v="urn:schemas-microsoft-com:vml" xmlns:wp14="http://schemas.microsoft.com/office/word/2010/wordprocessingDrawing" xmlns:wp="http://schemas.openxmlformats.org/drawingml/2006/wordprocessingDrawing" xmlns:w10="urn:schemas-microsoft-com:office:word" xmlns:w="http://schemas.openxmlformats.org/wordprocessingml/2006/main" xmlns:w14="http://schemas.microsoft.com/office/word/2010/wordml" xmlns:w15="http://schemas.microsoft.com/office/word/2012/wordml" xmlns:w16se="http://schemas.microsoft.com/office/word/2015/wordml/symex" xmlns:wpg="http://schemas.microsoft.com/office/word/2010/wordprocessingGroup" xmlns:wpi="http://schemas.microsoft.com/office/word/2010/wordprocessingInk" xmlns:wne="http://schemas.microsoft.com/office/word/2006/wordml" xmlns:wps="http://schemas.microsoft.com/office/word/2010/wordprocessingShape" mc:Ignorable="w14 w15 w16se wp14">
   <w:p>
     <w:pPr>
       <w:pStyle w:val="Cabealho"/>
@@ -7386,7 +8133,7 @@
 </file>
 
 <file path=word/numbering.xml><?xml version="1.0" encoding="utf-8"?>
-<w:numbering xmlns:wpc="http://schemas.microsoft.com/office/word/2010/wordprocessingCanvas" xmlns:cx="http://schemas.microsoft.com/office/drawing/2014/chartex" xmlns:cx1="http://schemas.microsoft.com/office/drawing/2015/9/8/chartex" xmlns:cx2="http://schemas.microsoft.com/office/drawing/2015/10/21/chartex" xmlns:cx3="http://schemas.microsoft.com/office/drawing/2016/5/9/chartex" xmlns:cx4="http://schemas.microsoft.com/office/drawing/2016/5/10/chartex" xmlns:cx5="http://schemas.microsoft.com/office/drawing/2016/5/11/chartex" xmlns:cx6="http://schemas.microsoft.com/office/drawing/2016/5/12/chartex" xmlns:cx7="http://schemas.microsoft.com/office/drawing/2016/5/13/chartex" xmlns:cx8="http://schemas.microsoft.com/office/drawing/2016/5/14/chartex" xmlns:mc="http://schemas.openxmlformats.org/markup-compatibility/2006" xmlns:o="urn:schemas-microsoft-com:office:office" xmlns:r="http://schemas.openxmlformats.org/officeDocument/2006/relationships" xmlns:m="http://schemas.openxmlformats.org/officeDocument/2006/math" xmlns:v="urn:schemas-microsoft-com:vml" xmlns:wp14="http://schemas.microsoft.com/office/word/2010/wordprocessingDrawing" xmlns:wp="http://schemas.openxmlformats.org/drawingml/2006/wordprocessingDrawing" xmlns:w10="urn:schemas-microsoft-com:office:word" xmlns:w="http://schemas.openxmlformats.org/wordprocessingml/2006/main" xmlns:w14="http://schemas.microsoft.com/office/word/2010/wordml" xmlns:w15="http://schemas.microsoft.com/office/word/2012/wordml" xmlns:w16se="http://schemas.microsoft.com/office/word/2015/wordml/symex" xmlns:wpg="http://schemas.microsoft.com/office/word/2010/wordprocessingGroup" xmlns:wpi="http://schemas.microsoft.com/office/word/2010/wordprocessingInk" xmlns:wne="http://schemas.microsoft.com/office/word/2006/wordml" xmlns:wps="http://schemas.microsoft.com/office/word/2010/wordprocessingShape" mc:Ignorable="w14 w15 w16se wp14">
+<w:numbering xmlns:wpc="http://schemas.microsoft.com/office/word/2010/wordprocessingCanvas" xmlns:cx="http://schemas.microsoft.com/office/drawing/2014/chartex" xmlns:cx1="http://schemas.microsoft.com/office/drawing/2015/9/8/chartex" xmlns:cx2="http://schemas.microsoft.com/office/drawing/2015/10/21/chartex" xmlns:cx3="http://schemas.microsoft.com/office/drawing/2016/5/9/chartex" xmlns:cx4="http://schemas.microsoft.com/office/drawing/2016/5/10/chartex" xmlns:cx5="http://schemas.microsoft.com/office/drawing/2016/5/11/chartex" xmlns:cx6="http://schemas.microsoft.com/office/drawing/2016/5/12/chartex" xmlns:cx7="http://schemas.microsoft.com/office/drawing/2016/5/13/chartex" xmlns:cx8="http://schemas.microsoft.com/office/drawing/2016/5/14/chartex" xmlns:mc="http://schemas.openxmlformats.org/markup-compatibility/2006" xmlns:aink="http://schemas.microsoft.com/office/drawing/2016/ink" xmlns:o="urn:schemas-microsoft-com:office:office" xmlns:r="http://schemas.openxmlformats.org/officeDocument/2006/relationships" xmlns:m="http://schemas.openxmlformats.org/officeDocument/2006/math" xmlns:v="urn:schemas-microsoft-com:vml" xmlns:wp14="http://schemas.microsoft.com/office/word/2010/wordprocessingDrawing" xmlns:wp="http://schemas.openxmlformats.org/drawingml/2006/wordprocessingDrawing" xmlns:w10="urn:schemas-microsoft-com:office:word" xmlns:w="http://schemas.openxmlformats.org/wordprocessingml/2006/main" xmlns:w14="http://schemas.microsoft.com/office/word/2010/wordml" xmlns:w15="http://schemas.microsoft.com/office/word/2012/wordml" xmlns:w16se="http://schemas.microsoft.com/office/word/2015/wordml/symex" xmlns:wpg="http://schemas.microsoft.com/office/word/2010/wordprocessingGroup" xmlns:wpi="http://schemas.microsoft.com/office/word/2010/wordprocessingInk" xmlns:wne="http://schemas.microsoft.com/office/word/2006/wordml" xmlns:wps="http://schemas.microsoft.com/office/word/2010/wordprocessingShape" mc:Ignorable="w14 w15 w16se wp14">
   <w:abstractNum w:abstractNumId="0" w15:restartNumberingAfterBreak="0">
     <w:nsid w:val="0220336A"/>
     <w:multiLevelType w:val="hybridMultilevel"/>
@@ -8831,6 +9578,119 @@
     </w:lvl>
   </w:abstractNum>
   <w:abstractNum w:abstractNumId="14" w15:restartNumberingAfterBreak="0">
+    <w:nsid w:val="2D387E15"/>
+    <w:multiLevelType w:val="hybridMultilevel"/>
+    <w:tmpl w:val="8CE0E406"/>
+    <w:lvl w:ilvl="0" w:tplc="08090001">
+      <w:start w:val="1"/>
+      <w:numFmt w:val="bullet"/>
+      <w:lvlText w:val=""/>
+      <w:lvlJc w:val="left"/>
+      <w:pPr>
+        <w:ind w:left="1428" w:hanging="360"/>
+      </w:pPr>
+      <w:rPr>
+        <w:rFonts w:ascii="Symbol" w:hAnsi="Symbol" w:hint="default"/>
+      </w:rPr>
+    </w:lvl>
+    <w:lvl w:ilvl="1" w:tplc="08090003" w:tentative="1">
+      <w:start w:val="1"/>
+      <w:numFmt w:val="bullet"/>
+      <w:lvlText w:val="o"/>
+      <w:lvlJc w:val="left"/>
+      <w:pPr>
+        <w:ind w:left="2148" w:hanging="360"/>
+      </w:pPr>
+      <w:rPr>
+        <w:rFonts w:ascii="Courier New" w:hAnsi="Courier New" w:cs="Courier New" w:hint="default"/>
+      </w:rPr>
+    </w:lvl>
+    <w:lvl w:ilvl="2" w:tplc="08090005" w:tentative="1">
+      <w:start w:val="1"/>
+      <w:numFmt w:val="bullet"/>
+      <w:lvlText w:val=""/>
+      <w:lvlJc w:val="left"/>
+      <w:pPr>
+        <w:ind w:left="2868" w:hanging="360"/>
+      </w:pPr>
+      <w:rPr>
+        <w:rFonts w:ascii="Wingdings" w:hAnsi="Wingdings" w:hint="default"/>
+      </w:rPr>
+    </w:lvl>
+    <w:lvl w:ilvl="3" w:tplc="08090001" w:tentative="1">
+      <w:start w:val="1"/>
+      <w:numFmt w:val="bullet"/>
+      <w:lvlText w:val=""/>
+      <w:lvlJc w:val="left"/>
+      <w:pPr>
+        <w:ind w:left="3588" w:hanging="360"/>
+      </w:pPr>
+      <w:rPr>
+        <w:rFonts w:ascii="Symbol" w:hAnsi="Symbol" w:hint="default"/>
+      </w:rPr>
+    </w:lvl>
+    <w:lvl w:ilvl="4" w:tplc="08090003" w:tentative="1">
+      <w:start w:val="1"/>
+      <w:numFmt w:val="bullet"/>
+      <w:lvlText w:val="o"/>
+      <w:lvlJc w:val="left"/>
+      <w:pPr>
+        <w:ind w:left="4308" w:hanging="360"/>
+      </w:pPr>
+      <w:rPr>
+        <w:rFonts w:ascii="Courier New" w:hAnsi="Courier New" w:cs="Courier New" w:hint="default"/>
+      </w:rPr>
+    </w:lvl>
+    <w:lvl w:ilvl="5" w:tplc="08090005" w:tentative="1">
+      <w:start w:val="1"/>
+      <w:numFmt w:val="bullet"/>
+      <w:lvlText w:val=""/>
+      <w:lvlJc w:val="left"/>
+      <w:pPr>
+        <w:ind w:left="5028" w:hanging="360"/>
+      </w:pPr>
+      <w:rPr>
+        <w:rFonts w:ascii="Wingdings" w:hAnsi="Wingdings" w:hint="default"/>
+      </w:rPr>
+    </w:lvl>
+    <w:lvl w:ilvl="6" w:tplc="08090001" w:tentative="1">
+      <w:start w:val="1"/>
+      <w:numFmt w:val="bullet"/>
+      <w:lvlText w:val=""/>
+      <w:lvlJc w:val="left"/>
+      <w:pPr>
+        <w:ind w:left="5748" w:hanging="360"/>
+      </w:pPr>
+      <w:rPr>
+        <w:rFonts w:ascii="Symbol" w:hAnsi="Symbol" w:hint="default"/>
+      </w:rPr>
+    </w:lvl>
+    <w:lvl w:ilvl="7" w:tplc="08090003" w:tentative="1">
+      <w:start w:val="1"/>
+      <w:numFmt w:val="bullet"/>
+      <w:lvlText w:val="o"/>
+      <w:lvlJc w:val="left"/>
+      <w:pPr>
+        <w:ind w:left="6468" w:hanging="360"/>
+      </w:pPr>
+      <w:rPr>
+        <w:rFonts w:ascii="Courier New" w:hAnsi="Courier New" w:cs="Courier New" w:hint="default"/>
+      </w:rPr>
+    </w:lvl>
+    <w:lvl w:ilvl="8" w:tplc="08090005" w:tentative="1">
+      <w:start w:val="1"/>
+      <w:numFmt w:val="bullet"/>
+      <w:lvlText w:val=""/>
+      <w:lvlJc w:val="left"/>
+      <w:pPr>
+        <w:ind w:left="7188" w:hanging="360"/>
+      </w:pPr>
+      <w:rPr>
+        <w:rFonts w:ascii="Wingdings" w:hAnsi="Wingdings" w:hint="default"/>
+      </w:rPr>
+    </w:lvl>
+  </w:abstractNum>
+  <w:abstractNum w:abstractNumId="15" w15:restartNumberingAfterBreak="0">
     <w:nsid w:val="2D9A2D2A"/>
     <w:multiLevelType w:val="hybridMultilevel"/>
     <w:tmpl w:val="E65E350A"/>
@@ -8920,7 +9780,7 @@
       </w:pPr>
     </w:lvl>
   </w:abstractNum>
-  <w:abstractNum w:abstractNumId="15" w15:restartNumberingAfterBreak="0">
+  <w:abstractNum w:abstractNumId="16" w15:restartNumberingAfterBreak="0">
     <w:nsid w:val="2E6817AE"/>
     <w:multiLevelType w:val="hybridMultilevel"/>
     <w:tmpl w:val="66565014"/>
@@ -9033,7 +9893,7 @@
       </w:rPr>
     </w:lvl>
   </w:abstractNum>
-  <w:abstractNum w:abstractNumId="16" w15:restartNumberingAfterBreak="0">
+  <w:abstractNum w:abstractNumId="17" w15:restartNumberingAfterBreak="0">
     <w:nsid w:val="313C0EE7"/>
     <w:multiLevelType w:val="hybridMultilevel"/>
     <w:tmpl w:val="D4D6AC44"/>
@@ -9119,7 +9979,7 @@
       </w:pPr>
     </w:lvl>
   </w:abstractNum>
-  <w:abstractNum w:abstractNumId="17" w15:restartNumberingAfterBreak="0">
+  <w:abstractNum w:abstractNumId="18" w15:restartNumberingAfterBreak="0">
     <w:nsid w:val="387B782D"/>
     <w:multiLevelType w:val="hybridMultilevel"/>
     <w:tmpl w:val="2BFE285C"/>
@@ -9205,7 +10065,7 @@
       </w:pPr>
     </w:lvl>
   </w:abstractNum>
-  <w:abstractNum w:abstractNumId="18" w15:restartNumberingAfterBreak="0">
+  <w:abstractNum w:abstractNumId="19" w15:restartNumberingAfterBreak="0">
     <w:nsid w:val="3ECE1FE0"/>
     <w:multiLevelType w:val="hybridMultilevel"/>
     <w:tmpl w:val="077C8C00"/>
@@ -9296,7 +10156,7 @@
       </w:pPr>
     </w:lvl>
   </w:abstractNum>
-  <w:abstractNum w:abstractNumId="19" w15:restartNumberingAfterBreak="0">
+  <w:abstractNum w:abstractNumId="20" w15:restartNumberingAfterBreak="0">
     <w:nsid w:val="3F8F15EE"/>
     <w:multiLevelType w:val="hybridMultilevel"/>
     <w:tmpl w:val="521A1B54"/>
@@ -9387,7 +10247,7 @@
       </w:pPr>
     </w:lvl>
   </w:abstractNum>
-  <w:abstractNum w:abstractNumId="20" w15:restartNumberingAfterBreak="0">
+  <w:abstractNum w:abstractNumId="21" w15:restartNumberingAfterBreak="0">
     <w:nsid w:val="42A03AD4"/>
     <w:multiLevelType w:val="hybridMultilevel"/>
     <w:tmpl w:val="88FEEF30"/>
@@ -9500,7 +10360,7 @@
       </w:rPr>
     </w:lvl>
   </w:abstractNum>
-  <w:abstractNum w:abstractNumId="21" w15:restartNumberingAfterBreak="0">
+  <w:abstractNum w:abstractNumId="22" w15:restartNumberingAfterBreak="0">
     <w:nsid w:val="441A6F1B"/>
     <w:multiLevelType w:val="hybridMultilevel"/>
     <w:tmpl w:val="594AC7E4"/>
@@ -9613,7 +10473,7 @@
       </w:rPr>
     </w:lvl>
   </w:abstractNum>
-  <w:abstractNum w:abstractNumId="22" w15:restartNumberingAfterBreak="0">
+  <w:abstractNum w:abstractNumId="23" w15:restartNumberingAfterBreak="0">
     <w:nsid w:val="442E56B2"/>
     <w:multiLevelType w:val="hybridMultilevel"/>
     <w:tmpl w:val="5AA6EF1E"/>
@@ -9699,7 +10559,7 @@
       </w:pPr>
     </w:lvl>
   </w:abstractNum>
-  <w:abstractNum w:abstractNumId="23" w15:restartNumberingAfterBreak="0">
+  <w:abstractNum w:abstractNumId="24" w15:restartNumberingAfterBreak="0">
     <w:nsid w:val="520424F7"/>
     <w:multiLevelType w:val="hybridMultilevel"/>
     <w:tmpl w:val="B30C4A46"/>
@@ -9812,7 +10672,7 @@
       </w:rPr>
     </w:lvl>
   </w:abstractNum>
-  <w:abstractNum w:abstractNumId="24" w15:restartNumberingAfterBreak="0">
+  <w:abstractNum w:abstractNumId="25" w15:restartNumberingAfterBreak="0">
     <w:nsid w:val="5DC7590F"/>
     <w:multiLevelType w:val="hybridMultilevel"/>
     <w:tmpl w:val="7D988C4A"/>
@@ -9901,7 +10761,7 @@
       </w:pPr>
     </w:lvl>
   </w:abstractNum>
-  <w:abstractNum w:abstractNumId="25" w15:restartNumberingAfterBreak="0">
+  <w:abstractNum w:abstractNumId="26" w15:restartNumberingAfterBreak="0">
     <w:nsid w:val="619858C5"/>
     <w:multiLevelType w:val="hybridMultilevel"/>
     <w:tmpl w:val="468489F2"/>
@@ -9991,7 +10851,7 @@
       </w:pPr>
     </w:lvl>
   </w:abstractNum>
-  <w:abstractNum w:abstractNumId="26" w15:restartNumberingAfterBreak="0">
+  <w:abstractNum w:abstractNumId="27" w15:restartNumberingAfterBreak="0">
     <w:nsid w:val="64682941"/>
     <w:multiLevelType w:val="hybridMultilevel"/>
     <w:tmpl w:val="B56A4328"/>
@@ -10081,7 +10941,7 @@
       </w:pPr>
     </w:lvl>
   </w:abstractNum>
-  <w:abstractNum w:abstractNumId="27" w15:restartNumberingAfterBreak="0">
+  <w:abstractNum w:abstractNumId="28" w15:restartNumberingAfterBreak="0">
     <w:nsid w:val="6CC63FC8"/>
     <w:multiLevelType w:val="hybridMultilevel"/>
     <w:tmpl w:val="1C88E4F4"/>
@@ -10171,7 +11031,7 @@
       </w:pPr>
     </w:lvl>
   </w:abstractNum>
-  <w:abstractNum w:abstractNumId="28" w15:restartNumberingAfterBreak="0">
+  <w:abstractNum w:abstractNumId="29" w15:restartNumberingAfterBreak="0">
     <w:nsid w:val="75150493"/>
     <w:multiLevelType w:val="hybridMultilevel"/>
     <w:tmpl w:val="33188054"/>
@@ -10284,7 +11144,7 @@
       </w:rPr>
     </w:lvl>
   </w:abstractNum>
-  <w:abstractNum w:abstractNumId="29" w15:restartNumberingAfterBreak="0">
+  <w:abstractNum w:abstractNumId="30" w15:restartNumberingAfterBreak="0">
     <w:nsid w:val="7A6008A4"/>
     <w:multiLevelType w:val="hybridMultilevel"/>
     <w:tmpl w:val="36CA4302"/>
@@ -10375,7 +11235,7 @@
       </w:pPr>
     </w:lvl>
   </w:abstractNum>
-  <w:abstractNum w:abstractNumId="30" w15:restartNumberingAfterBreak="0">
+  <w:abstractNum w:abstractNumId="31" w15:restartNumberingAfterBreak="0">
     <w:nsid w:val="7D1D03D5"/>
     <w:multiLevelType w:val="hybridMultilevel"/>
     <w:tmpl w:val="CD5244BC"/>
@@ -10488,7 +11348,7 @@
       </w:rPr>
     </w:lvl>
   </w:abstractNum>
-  <w:abstractNum w:abstractNumId="31" w15:restartNumberingAfterBreak="0">
+  <w:abstractNum w:abstractNumId="32" w15:restartNumberingAfterBreak="0">
     <w:nsid w:val="7DA752D2"/>
     <w:multiLevelType w:val="hybridMultilevel"/>
     <w:tmpl w:val="765AFBD8"/>
@@ -10601,7 +11461,7 @@
       </w:rPr>
     </w:lvl>
   </w:abstractNum>
-  <w:abstractNum w:abstractNumId="32" w15:restartNumberingAfterBreak="0">
+  <w:abstractNum w:abstractNumId="33" w15:restartNumberingAfterBreak="0">
     <w:nsid w:val="7F384F4C"/>
     <w:multiLevelType w:val="hybridMultilevel"/>
     <w:tmpl w:val="D12AC0E6"/>
@@ -10691,34 +11551,34 @@
     <w:abstractNumId w:val="3"/>
   </w:num>
   <w:num w:numId="2">
-    <w:abstractNumId w:val="31"/>
+    <w:abstractNumId w:val="32"/>
   </w:num>
   <w:num w:numId="3">
-    <w:abstractNumId w:val="20"/>
+    <w:abstractNumId w:val="21"/>
   </w:num>
   <w:num w:numId="4">
     <w:abstractNumId w:val="2"/>
   </w:num>
   <w:num w:numId="5">
-    <w:abstractNumId w:val="28"/>
+    <w:abstractNumId w:val="29"/>
   </w:num>
   <w:num w:numId="6">
     <w:abstractNumId w:val="13"/>
   </w:num>
   <w:num w:numId="7">
-    <w:abstractNumId w:val="30"/>
+    <w:abstractNumId w:val="31"/>
   </w:num>
   <w:num w:numId="8">
     <w:abstractNumId w:val="12"/>
   </w:num>
   <w:num w:numId="9">
-    <w:abstractNumId w:val="32"/>
+    <w:abstractNumId w:val="33"/>
   </w:num>
   <w:num w:numId="10">
     <w:abstractNumId w:val="6"/>
   </w:num>
   <w:num w:numId="11">
-    <w:abstractNumId w:val="24"/>
+    <w:abstractNumId w:val="25"/>
   </w:num>
   <w:num w:numId="12">
     <w:abstractNumId w:val="1"/>
@@ -10730,43 +11590,43 @@
     <w:abstractNumId w:val="9"/>
   </w:num>
   <w:num w:numId="15">
-    <w:abstractNumId w:val="14"/>
+    <w:abstractNumId w:val="15"/>
   </w:num>
   <w:num w:numId="16">
     <w:abstractNumId w:val="8"/>
   </w:num>
   <w:num w:numId="17">
+    <w:abstractNumId w:val="27"/>
+  </w:num>
+  <w:num w:numId="18">
     <w:abstractNumId w:val="26"/>
   </w:num>
-  <w:num w:numId="18">
-    <w:abstractNumId w:val="25"/>
-  </w:num>
   <w:num w:numId="19">
-    <w:abstractNumId w:val="27"/>
+    <w:abstractNumId w:val="28"/>
   </w:num>
   <w:num w:numId="20">
-    <w:abstractNumId w:val="18"/>
+    <w:abstractNumId w:val="19"/>
   </w:num>
   <w:num w:numId="21">
     <w:abstractNumId w:val="0"/>
   </w:num>
   <w:num w:numId="22">
-    <w:abstractNumId w:val="29"/>
+    <w:abstractNumId w:val="30"/>
   </w:num>
   <w:num w:numId="23">
-    <w:abstractNumId w:val="19"/>
+    <w:abstractNumId w:val="20"/>
   </w:num>
   <w:num w:numId="24">
-    <w:abstractNumId w:val="17"/>
+    <w:abstractNumId w:val="18"/>
   </w:num>
   <w:num w:numId="25">
-    <w:abstractNumId w:val="22"/>
+    <w:abstractNumId w:val="23"/>
   </w:num>
   <w:num w:numId="26">
     <w:abstractNumId w:val="7"/>
   </w:num>
   <w:num w:numId="27">
-    <w:abstractNumId w:val="15"/>
+    <w:abstractNumId w:val="16"/>
   </w:num>
   <w:num w:numId="28">
     <w:abstractNumId w:val="11"/>
@@ -10775,16 +11635,19 @@
     <w:abstractNumId w:val="10"/>
   </w:num>
   <w:num w:numId="30">
-    <w:abstractNumId w:val="21"/>
+    <w:abstractNumId w:val="22"/>
   </w:num>
   <w:num w:numId="31">
-    <w:abstractNumId w:val="23"/>
+    <w:abstractNumId w:val="24"/>
   </w:num>
   <w:num w:numId="32">
-    <w:abstractNumId w:val="16"/>
+    <w:abstractNumId w:val="17"/>
   </w:num>
   <w:num w:numId="33">
     <w:abstractNumId w:val="5"/>
+  </w:num>
+  <w:num w:numId="34">
+    <w:abstractNumId w:val="14"/>
   </w:num>
 </w:numbering>
 </file>
@@ -11698,7 +12561,7 @@
 </file>
 
 <file path=customXml/itemProps1.xml><?xml version="1.0" encoding="utf-8"?>
-<ds:datastoreItem xmlns:ds="http://schemas.openxmlformats.org/officeDocument/2006/customXml" ds:itemID="{22C9C8B2-E030-431E-A2D7-2D483586037D}">
+<ds:datastoreItem xmlns:ds="http://schemas.openxmlformats.org/officeDocument/2006/customXml" ds:itemID="{F2DA07C4-80CA-4100-AF16-4049857D794C}">
   <ds:schemaRefs>
     <ds:schemaRef ds:uri="http://schemas.openxmlformats.org/officeDocument/2006/bibliography"/>
   </ds:schemaRefs>

</xml_diff>

<commit_message>
queries separadas,  fix datas de concertos
</commit_message>
<xml_diff>
--- a/Terceira Entrega/Relatório 3 - Grupo 102.docx
+++ b/Terceira Entrega/Relatório 3 - Grupo 102.docx
@@ -6985,6 +6985,7 @@
     <w:p>
       <w:pPr>
         <w:ind w:firstLine="708"/>
+        <w:jc w:val="both"/>
         <w:rPr>
           <w:rFonts w:ascii="Century Schoolbook" w:hAnsi="Century Schoolbook"/>
         </w:rPr>
@@ -7013,24 +7014,19 @@
         <w:pStyle w:val="PargrafodaLista"/>
         <w:numPr>
           <w:ilvl w:val="0"/>
-          <w:numId w:val="34"/>
+          <w:numId w:val="35"/>
         </w:numPr>
-        <w:ind w:left="709"/>
-        <w:rPr>
-          <w:rFonts w:ascii="Century Schoolbook" w:hAnsi="Century Schoolbook"/>
-        </w:rPr>
-      </w:pPr>
-      <w:r>
-        <w:rPr>
-          <w:rFonts w:ascii="Century Schoolbook" w:hAnsi="Century Schoolbook"/>
-        </w:rPr>
-        <w:t>Duração de álbuns com intérprete de ID #4</w:t>
-      </w:r>
-      <w:r>
-        <w:rPr>
-          <w:rFonts w:ascii="Century Schoolbook" w:hAnsi="Century Schoolbook"/>
-        </w:rPr>
-        <w:t>:</w:t>
+        <w:jc w:val="both"/>
+        <w:rPr>
+          <w:rFonts w:ascii="Century Schoolbook" w:hAnsi="Century Schoolbook"/>
+        </w:rPr>
+      </w:pPr>
+      <w:r>
+        <w:rPr>
+          <w:rFonts w:ascii="Century Schoolbook" w:hAnsi="Century Schoolbook"/>
+          <w:u w:val="single"/>
+        </w:rPr>
+        <w:t>Duração de álbuns com intérprete de ID #4:</w:t>
       </w:r>
       <w:r>
         <w:rPr>
@@ -7115,18 +7111,25 @@
         <w:pStyle w:val="PargrafodaLista"/>
         <w:numPr>
           <w:ilvl w:val="0"/>
-          <w:numId w:val="34"/>
+          <w:numId w:val="35"/>
         </w:numPr>
-        <w:ind w:left="709"/>
-        <w:rPr>
-          <w:rFonts w:ascii="Century Schoolbook" w:hAnsi="Century Schoolbook"/>
-        </w:rPr>
-      </w:pPr>
-      <w:r>
-        <w:rPr>
-          <w:rFonts w:ascii="Century Schoolbook" w:hAnsi="Century Schoolbook"/>
-        </w:rPr>
-        <w:t xml:space="preserve">Número de concertos do intérprete com nome Twenty One Pilots no Reino Unido: verificação da associação da classe </w:t>
+        <w:jc w:val="both"/>
+        <w:rPr>
+          <w:rFonts w:ascii="Century Schoolbook" w:hAnsi="Century Schoolbook"/>
+        </w:rPr>
+      </w:pPr>
+      <w:r>
+        <w:rPr>
+          <w:rFonts w:ascii="Century Schoolbook" w:hAnsi="Century Schoolbook"/>
+          <w:u w:val="single"/>
+        </w:rPr>
+        <w:t>Número de concertos do intérprete com nome Twenty One Pilots no Reino Unido:</w:t>
+      </w:r>
+      <w:r>
+        <w:rPr>
+          <w:rFonts w:ascii="Century Schoolbook" w:hAnsi="Century Schoolbook"/>
+        </w:rPr>
+        <w:t xml:space="preserve"> verificação da associação da classe </w:t>
       </w:r>
       <w:r>
         <w:rPr>
@@ -7179,18 +7182,25 @@
         <w:pStyle w:val="PargrafodaLista"/>
         <w:numPr>
           <w:ilvl w:val="0"/>
-          <w:numId w:val="34"/>
+          <w:numId w:val="35"/>
         </w:numPr>
-        <w:ind w:left="709"/>
-        <w:rPr>
-          <w:rFonts w:ascii="Century Schoolbook" w:hAnsi="Century Schoolbook"/>
-        </w:rPr>
-      </w:pPr>
-      <w:r>
-        <w:rPr>
-          <w:rFonts w:ascii="Century Schoolbook" w:hAnsi="Century Schoolbook"/>
-        </w:rPr>
-        <w:t>IDs dos utilizadores premium que usam telemóvel: verificação da associação da classe</w:t>
+        <w:jc w:val="both"/>
+        <w:rPr>
+          <w:rFonts w:ascii="Century Schoolbook" w:hAnsi="Century Schoolbook"/>
+        </w:rPr>
+      </w:pPr>
+      <w:r>
+        <w:rPr>
+          <w:rFonts w:ascii="Century Schoolbook" w:hAnsi="Century Schoolbook"/>
+          <w:u w:val="single"/>
+        </w:rPr>
+        <w:t>IDs dos utilizadores premium que usam telemóvel:</w:t>
+      </w:r>
+      <w:r>
+        <w:rPr>
+          <w:rFonts w:ascii="Century Schoolbook" w:hAnsi="Century Schoolbook"/>
+        </w:rPr>
+        <w:t xml:space="preserve"> verificação da associação da classe</w:t>
       </w:r>
       <w:r>
         <w:rPr>
@@ -7230,18 +7240,25 @@
         <w:pStyle w:val="PargrafodaLista"/>
         <w:numPr>
           <w:ilvl w:val="0"/>
-          <w:numId w:val="34"/>
+          <w:numId w:val="35"/>
         </w:numPr>
-        <w:ind w:left="709"/>
-        <w:rPr>
-          <w:rFonts w:ascii="Century Schoolbook" w:hAnsi="Century Schoolbook"/>
-        </w:rPr>
-      </w:pPr>
-      <w:r>
-        <w:rPr>
-          <w:rFonts w:ascii="Century Schoolbook" w:hAnsi="Century Schoolbook"/>
-        </w:rPr>
-        <w:t xml:space="preserve">Média das posições das músicas da playlist com ID #4 no top de todas as cidades: verificação da associação da classe </w:t>
+        <w:jc w:val="both"/>
+        <w:rPr>
+          <w:rFonts w:ascii="Century Schoolbook" w:hAnsi="Century Schoolbook"/>
+        </w:rPr>
+      </w:pPr>
+      <w:r>
+        <w:rPr>
+          <w:rFonts w:ascii="Century Schoolbook" w:hAnsi="Century Schoolbook"/>
+          <w:u w:val="single"/>
+        </w:rPr>
+        <w:t>Média das posições das músicas da playlist com ID #4 no top de todas as cidades:</w:t>
+      </w:r>
+      <w:r>
+        <w:rPr>
+          <w:rFonts w:ascii="Century Schoolbook" w:hAnsi="Century Schoolbook"/>
+        </w:rPr>
+        <w:t xml:space="preserve"> verificação da associação da classe </w:t>
       </w:r>
       <w:r>
         <w:rPr>
@@ -7294,18 +7311,25 @@
         <w:pStyle w:val="PargrafodaLista"/>
         <w:numPr>
           <w:ilvl w:val="0"/>
-          <w:numId w:val="34"/>
+          <w:numId w:val="35"/>
         </w:numPr>
-        <w:ind w:left="709"/>
-        <w:rPr>
-          <w:rFonts w:ascii="Century Schoolbook" w:hAnsi="Century Schoolbook"/>
-        </w:rPr>
-      </w:pPr>
-      <w:r>
-        <w:rPr>
-          <w:rFonts w:ascii="Century Schoolbook" w:hAnsi="Century Schoolbook"/>
-        </w:rPr>
-        <w:t xml:space="preserve">Top 5 dos intérpretes mais seguidos: verificação da associação </w:t>
+        <w:jc w:val="both"/>
+        <w:rPr>
+          <w:rFonts w:ascii="Century Schoolbook" w:hAnsi="Century Schoolbook"/>
+        </w:rPr>
+      </w:pPr>
+      <w:r>
+        <w:rPr>
+          <w:rFonts w:ascii="Century Schoolbook" w:hAnsi="Century Schoolbook"/>
+          <w:u w:val="single"/>
+        </w:rPr>
+        <w:t>Top 5 dos intérpretes mais seguidos:</w:t>
+      </w:r>
+      <w:r>
+        <w:rPr>
+          <w:rFonts w:ascii="Century Schoolbook" w:hAnsi="Century Schoolbook"/>
+        </w:rPr>
+        <w:t xml:space="preserve"> verificação da associação </w:t>
       </w:r>
       <w:r>
         <w:rPr>
@@ -7364,18 +7388,25 @@
         <w:pStyle w:val="PargrafodaLista"/>
         <w:numPr>
           <w:ilvl w:val="0"/>
-          <w:numId w:val="34"/>
+          <w:numId w:val="35"/>
         </w:numPr>
-        <w:ind w:left="709"/>
-        <w:rPr>
-          <w:rFonts w:ascii="Century Schoolbook" w:hAnsi="Century Schoolbook"/>
-        </w:rPr>
-      </w:pPr>
-      <w:r>
-        <w:rPr>
-          <w:rFonts w:ascii="Century Schoolbook" w:hAnsi="Century Schoolbook"/>
-        </w:rPr>
-        <w:t xml:space="preserve">Playlists que contêm músicas dos Radiohead: verificação das interligações entre </w:t>
+        <w:jc w:val="both"/>
+        <w:rPr>
+          <w:rFonts w:ascii="Century Schoolbook" w:hAnsi="Century Schoolbook"/>
+        </w:rPr>
+      </w:pPr>
+      <w:r>
+        <w:rPr>
+          <w:rFonts w:ascii="Century Schoolbook" w:hAnsi="Century Schoolbook"/>
+          <w:u w:val="single"/>
+        </w:rPr>
+        <w:t>Playlists que contêm músicas dos Radiohead</w:t>
+      </w:r>
+      <w:r>
+        <w:rPr>
+          <w:rFonts w:ascii="Century Schoolbook" w:hAnsi="Century Schoolbook"/>
+        </w:rPr>
+        <w:t xml:space="preserve">: verificação das interligações entre </w:t>
       </w:r>
       <w:r>
         <w:rPr>
@@ -7422,18 +7453,25 @@
         <w:pStyle w:val="PargrafodaLista"/>
         <w:numPr>
           <w:ilvl w:val="0"/>
-          <w:numId w:val="34"/>
+          <w:numId w:val="35"/>
         </w:numPr>
-        <w:ind w:left="709"/>
-        <w:rPr>
-          <w:rFonts w:ascii="Century Schoolbook" w:hAnsi="Century Schoolbook"/>
-        </w:rPr>
-      </w:pPr>
-      <w:r>
-        <w:rPr>
-          <w:rFonts w:ascii="Century Schoolbook" w:hAnsi="Century Schoolbook"/>
-        </w:rPr>
-        <w:t xml:space="preserve">A música em 6ª posição em cada cidade: verificação da associação </w:t>
+        <w:jc w:val="both"/>
+        <w:rPr>
+          <w:rFonts w:ascii="Century Schoolbook" w:hAnsi="Century Schoolbook"/>
+        </w:rPr>
+      </w:pPr>
+      <w:r>
+        <w:rPr>
+          <w:rFonts w:ascii="Century Schoolbook" w:hAnsi="Century Schoolbook"/>
+          <w:u w:val="single"/>
+        </w:rPr>
+        <w:t>A música em 6ª posição em cada cidade:</w:t>
+      </w:r>
+      <w:r>
+        <w:rPr>
+          <w:rFonts w:ascii="Century Schoolbook" w:hAnsi="Century Schoolbook"/>
+        </w:rPr>
+        <w:t xml:space="preserve"> verificação da associação </w:t>
       </w:r>
       <w:r>
         <w:rPr>
@@ -7473,18 +7511,25 @@
         <w:pStyle w:val="PargrafodaLista"/>
         <w:numPr>
           <w:ilvl w:val="0"/>
-          <w:numId w:val="34"/>
+          <w:numId w:val="35"/>
         </w:numPr>
-        <w:ind w:left="709"/>
-        <w:rPr>
-          <w:rFonts w:ascii="Century Schoolbook" w:hAnsi="Century Schoolbook"/>
-        </w:rPr>
-      </w:pPr>
-      <w:r>
-        <w:rPr>
-          <w:rFonts w:ascii="Century Schoolbook" w:hAnsi="Century Schoolbook"/>
-        </w:rPr>
-        <w:t xml:space="preserve">Número de álbuns de estúdio de cada artista: verificação da associação das classes </w:t>
+        <w:jc w:val="both"/>
+        <w:rPr>
+          <w:rFonts w:ascii="Century Schoolbook" w:hAnsi="Century Schoolbook"/>
+        </w:rPr>
+      </w:pPr>
+      <w:r>
+        <w:rPr>
+          <w:rFonts w:ascii="Century Schoolbook" w:hAnsi="Century Schoolbook"/>
+          <w:u w:val="single"/>
+        </w:rPr>
+        <w:t>Número de álbuns de estúdio de cada artista:</w:t>
+      </w:r>
+      <w:r>
+        <w:rPr>
+          <w:rFonts w:ascii="Century Schoolbook" w:hAnsi="Century Schoolbook"/>
+        </w:rPr>
+        <w:t xml:space="preserve"> verificação da associação das classes </w:t>
       </w:r>
       <w:r>
         <w:rPr>
@@ -7537,18 +7582,25 @@
         <w:pStyle w:val="PargrafodaLista"/>
         <w:numPr>
           <w:ilvl w:val="0"/>
-          <w:numId w:val="34"/>
+          <w:numId w:val="35"/>
         </w:numPr>
-        <w:ind w:left="709"/>
-        <w:rPr>
-          <w:rFonts w:ascii="Century Schoolbook" w:hAnsi="Century Schoolbook"/>
-        </w:rPr>
-      </w:pPr>
-      <w:r>
-        <w:rPr>
-          <w:rFonts w:ascii="Century Schoolbook" w:hAnsi="Century Schoolbook"/>
-        </w:rPr>
-        <w:t xml:space="preserve">Artistas com concertos marcados no verão do ano 2017: verificação da relação </w:t>
+        <w:jc w:val="both"/>
+        <w:rPr>
+          <w:rFonts w:ascii="Century Schoolbook" w:hAnsi="Century Schoolbook"/>
+        </w:rPr>
+      </w:pPr>
+      <w:r>
+        <w:rPr>
+          <w:rFonts w:ascii="Century Schoolbook" w:hAnsi="Century Schoolbook"/>
+          <w:u w:val="single"/>
+        </w:rPr>
+        <w:t>Artistas com concertos marcados no verão do ano 2017:</w:t>
+      </w:r>
+      <w:r>
+        <w:rPr>
+          <w:rFonts w:ascii="Century Schoolbook" w:hAnsi="Century Schoolbook"/>
+        </w:rPr>
+        <w:t xml:space="preserve"> verificação da relação </w:t>
       </w:r>
       <w:r>
         <w:rPr>
@@ -7606,18 +7658,25 @@
         <w:pStyle w:val="PargrafodaLista"/>
         <w:numPr>
           <w:ilvl w:val="0"/>
-          <w:numId w:val="34"/>
+          <w:numId w:val="35"/>
         </w:numPr>
-        <w:ind w:left="709"/>
-        <w:rPr>
-          <w:rFonts w:ascii="Century Schoolbook" w:hAnsi="Century Schoolbook"/>
-        </w:rPr>
-      </w:pPr>
-      <w:r>
-        <w:rPr>
-          <w:rFonts w:ascii="Century Schoolbook" w:hAnsi="Century Schoolbook"/>
-        </w:rPr>
-        <w:t xml:space="preserve">Número de músicas de cada playlist: verificação da relação </w:t>
+        <w:jc w:val="both"/>
+        <w:rPr>
+          <w:rFonts w:ascii="Century Schoolbook" w:hAnsi="Century Schoolbook"/>
+        </w:rPr>
+      </w:pPr>
+      <w:r>
+        <w:rPr>
+          <w:rFonts w:ascii="Century Schoolbook" w:hAnsi="Century Schoolbook"/>
+          <w:u w:val="single"/>
+        </w:rPr>
+        <w:t>Número de músicas de cada playlist:</w:t>
+      </w:r>
+      <w:r>
+        <w:rPr>
+          <w:rFonts w:ascii="Century Schoolbook" w:hAnsi="Century Schoolbook"/>
+        </w:rPr>
+        <w:t xml:space="preserve"> verificação da relação </w:t>
       </w:r>
       <w:r>
         <w:rPr>
@@ -7658,12 +7717,6 @@
           <w:rFonts w:ascii="Century Schoolbook" w:hAnsi="Century Schoolbook"/>
         </w:rPr>
       </w:pPr>
-      <w:r>
-        <w:rPr>
-          <w:rFonts w:ascii="Century Schoolbook" w:hAnsi="Century Schoolbook"/>
-        </w:rPr>
-        <w:br w:type="page"/>
-      </w:r>
     </w:p>
     <w:p>
       <w:pPr>
@@ -7672,6 +7725,24 @@
           <w:lang w:val="en-GB"/>
         </w:rPr>
       </w:pPr>
+    </w:p>
+    <w:p>
+      <w:pPr>
+        <w:pStyle w:val="Estilo1"/>
+        <w:rPr>
+          <w:lang w:val="en-GB"/>
+        </w:rPr>
+      </w:pPr>
+    </w:p>
+    <w:p>
+      <w:pPr>
+        <w:pStyle w:val="Estilo1"/>
+        <w:rPr>
+          <w:lang w:val="en-GB"/>
+        </w:rPr>
+      </w:pPr>
+      <w:bookmarkStart w:id="0" w:name="_GoBack"/>
+      <w:bookmarkEnd w:id="0"/>
       <w:r>
         <w:rPr>
           <w:lang w:val="en-GB"/>
@@ -7702,8 +7773,6 @@
         </w:rPr>
         <w:t>I know nothing about this.</w:t>
       </w:r>
-      <w:bookmarkStart w:id="0" w:name="_GoBack"/>
-      <w:bookmarkEnd w:id="0"/>
     </w:p>
     <w:p>
       <w:pPr>
@@ -7904,7 +7973,7 @@
           <w:rPr>
             <w:rFonts w:ascii="Century Schoolbook" w:hAnsi="Century Schoolbook"/>
           </w:rPr>
-          <w:t>11</w:t>
+          <w:t>10</w:t>
         </w:r>
         <w:r>
           <w:rPr>
@@ -10942,6 +11011,119 @@
     </w:lvl>
   </w:abstractNum>
   <w:abstractNum w:abstractNumId="28" w15:restartNumberingAfterBreak="0">
+    <w:nsid w:val="68567D8A"/>
+    <w:multiLevelType w:val="hybridMultilevel"/>
+    <w:tmpl w:val="C52C9D1A"/>
+    <w:lvl w:ilvl="0" w:tplc="0816000F">
+      <w:start w:val="1"/>
+      <w:numFmt w:val="decimal"/>
+      <w:lvlText w:val="%1."/>
+      <w:lvlJc w:val="left"/>
+      <w:pPr>
+        <w:ind w:left="644" w:hanging="360"/>
+      </w:pPr>
+      <w:rPr>
+        <w:rFonts w:hint="default"/>
+      </w:rPr>
+    </w:lvl>
+    <w:lvl w:ilvl="1" w:tplc="08090003" w:tentative="1">
+      <w:start w:val="1"/>
+      <w:numFmt w:val="bullet"/>
+      <w:lvlText w:val="o"/>
+      <w:lvlJc w:val="left"/>
+      <w:pPr>
+        <w:ind w:left="1364" w:hanging="360"/>
+      </w:pPr>
+      <w:rPr>
+        <w:rFonts w:ascii="Courier New" w:hAnsi="Courier New" w:cs="Courier New" w:hint="default"/>
+      </w:rPr>
+    </w:lvl>
+    <w:lvl w:ilvl="2" w:tplc="08090005" w:tentative="1">
+      <w:start w:val="1"/>
+      <w:numFmt w:val="bullet"/>
+      <w:lvlText w:val=""/>
+      <w:lvlJc w:val="left"/>
+      <w:pPr>
+        <w:ind w:left="2084" w:hanging="360"/>
+      </w:pPr>
+      <w:rPr>
+        <w:rFonts w:ascii="Wingdings" w:hAnsi="Wingdings" w:hint="default"/>
+      </w:rPr>
+    </w:lvl>
+    <w:lvl w:ilvl="3" w:tplc="08090001" w:tentative="1">
+      <w:start w:val="1"/>
+      <w:numFmt w:val="bullet"/>
+      <w:lvlText w:val=""/>
+      <w:lvlJc w:val="left"/>
+      <w:pPr>
+        <w:ind w:left="2804" w:hanging="360"/>
+      </w:pPr>
+      <w:rPr>
+        <w:rFonts w:ascii="Symbol" w:hAnsi="Symbol" w:hint="default"/>
+      </w:rPr>
+    </w:lvl>
+    <w:lvl w:ilvl="4" w:tplc="08090003" w:tentative="1">
+      <w:start w:val="1"/>
+      <w:numFmt w:val="bullet"/>
+      <w:lvlText w:val="o"/>
+      <w:lvlJc w:val="left"/>
+      <w:pPr>
+        <w:ind w:left="3524" w:hanging="360"/>
+      </w:pPr>
+      <w:rPr>
+        <w:rFonts w:ascii="Courier New" w:hAnsi="Courier New" w:cs="Courier New" w:hint="default"/>
+      </w:rPr>
+    </w:lvl>
+    <w:lvl w:ilvl="5" w:tplc="08090005" w:tentative="1">
+      <w:start w:val="1"/>
+      <w:numFmt w:val="bullet"/>
+      <w:lvlText w:val=""/>
+      <w:lvlJc w:val="left"/>
+      <w:pPr>
+        <w:ind w:left="4244" w:hanging="360"/>
+      </w:pPr>
+      <w:rPr>
+        <w:rFonts w:ascii="Wingdings" w:hAnsi="Wingdings" w:hint="default"/>
+      </w:rPr>
+    </w:lvl>
+    <w:lvl w:ilvl="6" w:tplc="08090001" w:tentative="1">
+      <w:start w:val="1"/>
+      <w:numFmt w:val="bullet"/>
+      <w:lvlText w:val=""/>
+      <w:lvlJc w:val="left"/>
+      <w:pPr>
+        <w:ind w:left="4964" w:hanging="360"/>
+      </w:pPr>
+      <w:rPr>
+        <w:rFonts w:ascii="Symbol" w:hAnsi="Symbol" w:hint="default"/>
+      </w:rPr>
+    </w:lvl>
+    <w:lvl w:ilvl="7" w:tplc="08090003" w:tentative="1">
+      <w:start w:val="1"/>
+      <w:numFmt w:val="bullet"/>
+      <w:lvlText w:val="o"/>
+      <w:lvlJc w:val="left"/>
+      <w:pPr>
+        <w:ind w:left="5684" w:hanging="360"/>
+      </w:pPr>
+      <w:rPr>
+        <w:rFonts w:ascii="Courier New" w:hAnsi="Courier New" w:cs="Courier New" w:hint="default"/>
+      </w:rPr>
+    </w:lvl>
+    <w:lvl w:ilvl="8" w:tplc="08090005" w:tentative="1">
+      <w:start w:val="1"/>
+      <w:numFmt w:val="bullet"/>
+      <w:lvlText w:val=""/>
+      <w:lvlJc w:val="left"/>
+      <w:pPr>
+        <w:ind w:left="6404" w:hanging="360"/>
+      </w:pPr>
+      <w:rPr>
+        <w:rFonts w:ascii="Wingdings" w:hAnsi="Wingdings" w:hint="default"/>
+      </w:rPr>
+    </w:lvl>
+  </w:abstractNum>
+  <w:abstractNum w:abstractNumId="29" w15:restartNumberingAfterBreak="0">
     <w:nsid w:val="6CC63FC8"/>
     <w:multiLevelType w:val="hybridMultilevel"/>
     <w:tmpl w:val="1C88E4F4"/>
@@ -11031,7 +11213,7 @@
       </w:pPr>
     </w:lvl>
   </w:abstractNum>
-  <w:abstractNum w:abstractNumId="29" w15:restartNumberingAfterBreak="0">
+  <w:abstractNum w:abstractNumId="30" w15:restartNumberingAfterBreak="0">
     <w:nsid w:val="75150493"/>
     <w:multiLevelType w:val="hybridMultilevel"/>
     <w:tmpl w:val="33188054"/>
@@ -11144,7 +11326,7 @@
       </w:rPr>
     </w:lvl>
   </w:abstractNum>
-  <w:abstractNum w:abstractNumId="30" w15:restartNumberingAfterBreak="0">
+  <w:abstractNum w:abstractNumId="31" w15:restartNumberingAfterBreak="0">
     <w:nsid w:val="7A6008A4"/>
     <w:multiLevelType w:val="hybridMultilevel"/>
     <w:tmpl w:val="36CA4302"/>
@@ -11235,7 +11417,7 @@
       </w:pPr>
     </w:lvl>
   </w:abstractNum>
-  <w:abstractNum w:abstractNumId="31" w15:restartNumberingAfterBreak="0">
+  <w:abstractNum w:abstractNumId="32" w15:restartNumberingAfterBreak="0">
     <w:nsid w:val="7D1D03D5"/>
     <w:multiLevelType w:val="hybridMultilevel"/>
     <w:tmpl w:val="CD5244BC"/>
@@ -11348,7 +11530,7 @@
       </w:rPr>
     </w:lvl>
   </w:abstractNum>
-  <w:abstractNum w:abstractNumId="32" w15:restartNumberingAfterBreak="0">
+  <w:abstractNum w:abstractNumId="33" w15:restartNumberingAfterBreak="0">
     <w:nsid w:val="7DA752D2"/>
     <w:multiLevelType w:val="hybridMultilevel"/>
     <w:tmpl w:val="765AFBD8"/>
@@ -11461,7 +11643,7 @@
       </w:rPr>
     </w:lvl>
   </w:abstractNum>
-  <w:abstractNum w:abstractNumId="33" w15:restartNumberingAfterBreak="0">
+  <w:abstractNum w:abstractNumId="34" w15:restartNumberingAfterBreak="0">
     <w:nsid w:val="7F384F4C"/>
     <w:multiLevelType w:val="hybridMultilevel"/>
     <w:tmpl w:val="D12AC0E6"/>
@@ -11551,7 +11733,7 @@
     <w:abstractNumId w:val="3"/>
   </w:num>
   <w:num w:numId="2">
-    <w:abstractNumId w:val="32"/>
+    <w:abstractNumId w:val="33"/>
   </w:num>
   <w:num w:numId="3">
     <w:abstractNumId w:val="21"/>
@@ -11560,19 +11742,19 @@
     <w:abstractNumId w:val="2"/>
   </w:num>
   <w:num w:numId="5">
-    <w:abstractNumId w:val="29"/>
+    <w:abstractNumId w:val="30"/>
   </w:num>
   <w:num w:numId="6">
     <w:abstractNumId w:val="13"/>
   </w:num>
   <w:num w:numId="7">
-    <w:abstractNumId w:val="31"/>
+    <w:abstractNumId w:val="32"/>
   </w:num>
   <w:num w:numId="8">
     <w:abstractNumId w:val="12"/>
   </w:num>
   <w:num w:numId="9">
-    <w:abstractNumId w:val="33"/>
+    <w:abstractNumId w:val="34"/>
   </w:num>
   <w:num w:numId="10">
     <w:abstractNumId w:val="6"/>
@@ -11602,7 +11784,7 @@
     <w:abstractNumId w:val="26"/>
   </w:num>
   <w:num w:numId="19">
-    <w:abstractNumId w:val="28"/>
+    <w:abstractNumId w:val="29"/>
   </w:num>
   <w:num w:numId="20">
     <w:abstractNumId w:val="19"/>
@@ -11611,7 +11793,7 @@
     <w:abstractNumId w:val="0"/>
   </w:num>
   <w:num w:numId="22">
-    <w:abstractNumId w:val="30"/>
+    <w:abstractNumId w:val="31"/>
   </w:num>
   <w:num w:numId="23">
     <w:abstractNumId w:val="20"/>
@@ -11648,6 +11830,9 @@
   </w:num>
   <w:num w:numId="34">
     <w:abstractNumId w:val="14"/>
+  </w:num>
+  <w:num w:numId="35">
+    <w:abstractNumId w:val="28"/>
   </w:num>
 </w:numbering>
 </file>
@@ -12561,7 +12746,7 @@
 </file>
 
 <file path=customXml/itemProps1.xml><?xml version="1.0" encoding="utf-8"?>
-<ds:datastoreItem xmlns:ds="http://schemas.openxmlformats.org/officeDocument/2006/customXml" ds:itemID="{F2DA07C4-80CA-4100-AF16-4049857D794C}">
+<ds:datastoreItem xmlns:ds="http://schemas.openxmlformats.org/officeDocument/2006/customXml" ds:itemID="{2700E1A9-4DCD-4C70-A894-4524C9A9D43E}">
   <ds:schemaRefs>
     <ds:schemaRef ds:uri="http://schemas.openxmlformats.org/officeDocument/2006/bibliography"/>
   </ds:schemaRefs>

</xml_diff>

<commit_message>
update relatorio e triggers
</commit_message>
<xml_diff>
--- a/Terceira Entrega/Relatório 3 - Grupo 102.docx
+++ b/Terceira Entrega/Relatório 3 - Grupo 102.docx
@@ -2142,7 +2142,7 @@
                           </w:p>
                           <w:p>
                             <w:pPr>
-                              <w:pStyle w:val="PargrafodaLista"/>
+                              <w:pStyle w:val="ListParagraph"/>
                               <w:numPr>
                                 <w:ilvl w:val="0"/>
                                 <w:numId w:val="1"/>
@@ -2160,7 +2160,7 @@
                           </w:p>
                           <w:p>
                             <w:pPr>
-                              <w:pStyle w:val="PargrafodaLista"/>
+                              <w:pStyle w:val="ListParagraph"/>
                               <w:numPr>
                                 <w:ilvl w:val="0"/>
                                 <w:numId w:val="1"/>
@@ -2180,7 +2180,7 @@
                           </w:p>
                           <w:p>
                             <w:pPr>
-                              <w:pStyle w:val="PargrafodaLista"/>
+                              <w:pStyle w:val="ListParagraph"/>
                               <w:numPr>
                                 <w:ilvl w:val="0"/>
                                 <w:numId w:val="1"/>
@@ -2200,7 +2200,7 @@
                           </w:p>
                           <w:p>
                             <w:pPr>
-                              <w:pStyle w:val="PargrafodaLista"/>
+                              <w:pStyle w:val="ListParagraph"/>
                               <w:numPr>
                                 <w:ilvl w:val="0"/>
                                 <w:numId w:val="1"/>
@@ -2218,7 +2218,7 @@
                           </w:p>
                           <w:p>
                             <w:pPr>
-                              <w:pStyle w:val="PargrafodaLista"/>
+                              <w:pStyle w:val="ListParagraph"/>
                               <w:numPr>
                                 <w:ilvl w:val="0"/>
                                 <w:numId w:val="1"/>
@@ -2236,7 +2236,7 @@
                           </w:p>
                           <w:p>
                             <w:pPr>
-                              <w:pStyle w:val="PargrafodaLista"/>
+                              <w:pStyle w:val="ListParagraph"/>
                               <w:numPr>
                                 <w:ilvl w:val="0"/>
                                 <w:numId w:val="1"/>
@@ -2255,7 +2255,7 @@
                           </w:p>
                           <w:p>
                             <w:pPr>
-                              <w:pStyle w:val="PargrafodaLista"/>
+                              <w:pStyle w:val="ListParagraph"/>
                               <w:numPr>
                                 <w:ilvl w:val="0"/>
                                 <w:numId w:val="1"/>
@@ -2299,7 +2299,7 @@
                           </w:p>
                           <w:p>
                             <w:pPr>
-                              <w:pStyle w:val="PargrafodaLista"/>
+                              <w:pStyle w:val="ListParagraph"/>
                               <w:numPr>
                                 <w:ilvl w:val="0"/>
                                 <w:numId w:val="1"/>
@@ -2337,7 +2337,7 @@
                           </w:p>
                           <w:p>
                             <w:pPr>
-                              <w:pStyle w:val="PargrafodaLista"/>
+                              <w:pStyle w:val="ListParagraph"/>
                               <w:numPr>
                                 <w:ilvl w:val="0"/>
                                 <w:numId w:val="8"/>
@@ -2375,7 +2375,7 @@
                           </w:p>
                           <w:p>
                             <w:pPr>
-                              <w:pStyle w:val="PargrafodaLista"/>
+                              <w:pStyle w:val="ListParagraph"/>
                               <w:numPr>
                                 <w:ilvl w:val="0"/>
                                 <w:numId w:val="2"/>
@@ -2393,7 +2393,7 @@
                           </w:p>
                           <w:p>
                             <w:pPr>
-                              <w:pStyle w:val="PargrafodaLista"/>
+                              <w:pStyle w:val="ListParagraph"/>
                               <w:numPr>
                                 <w:ilvl w:val="0"/>
                                 <w:numId w:val="2"/>
@@ -2432,7 +2432,7 @@
                           </w:p>
                           <w:p>
                             <w:pPr>
-                              <w:pStyle w:val="PargrafodaLista"/>
+                              <w:pStyle w:val="ListParagraph"/>
                               <w:numPr>
                                 <w:ilvl w:val="0"/>
                                 <w:numId w:val="2"/>
@@ -2470,7 +2470,7 @@
                           </w:p>
                           <w:p>
                             <w:pPr>
-                              <w:pStyle w:val="PargrafodaLista"/>
+                              <w:pStyle w:val="ListParagraph"/>
                               <w:numPr>
                                 <w:ilvl w:val="0"/>
                                 <w:numId w:val="2"/>
@@ -2508,7 +2508,7 @@
                           </w:p>
                           <w:p>
                             <w:pPr>
-                              <w:pStyle w:val="PargrafodaLista"/>
+                              <w:pStyle w:val="ListParagraph"/>
                               <w:numPr>
                                 <w:ilvl w:val="0"/>
                                 <w:numId w:val="2"/>
@@ -2526,7 +2526,7 @@
                           </w:p>
                           <w:p>
                             <w:pPr>
-                              <w:pStyle w:val="PargrafodaLista"/>
+                              <w:pStyle w:val="ListParagraph"/>
                               <w:numPr>
                                 <w:ilvl w:val="0"/>
                                 <w:numId w:val="2"/>
@@ -2544,7 +2544,7 @@
                           </w:p>
                           <w:p>
                             <w:pPr>
-                              <w:pStyle w:val="PargrafodaLista"/>
+                              <w:pStyle w:val="ListParagraph"/>
                               <w:numPr>
                                 <w:ilvl w:val="0"/>
                                 <w:numId w:val="2"/>
@@ -2562,7 +2562,7 @@
                           </w:p>
                           <w:p>
                             <w:pPr>
-                              <w:pStyle w:val="PargrafodaLista"/>
+                              <w:pStyle w:val="ListParagraph"/>
                               <w:numPr>
                                 <w:ilvl w:val="0"/>
                                 <w:numId w:val="2"/>
@@ -2580,7 +2580,7 @@
                           </w:p>
                           <w:p>
                             <w:pPr>
-                              <w:pStyle w:val="PargrafodaLista"/>
+                              <w:pStyle w:val="ListParagraph"/>
                               <w:rPr>
                                 <w:rFonts w:ascii="Century Schoolbook" w:hAnsi="Century Schoolbook"/>
                               </w:rPr>
@@ -2601,7 +2601,7 @@
                           </w:p>
                           <w:p>
                             <w:pPr>
-                              <w:pStyle w:val="PargrafodaLista"/>
+                              <w:pStyle w:val="ListParagraph"/>
                               <w:numPr>
                                 <w:ilvl w:val="0"/>
                                 <w:numId w:val="33"/>
@@ -2654,7 +2654,7 @@
                     </w:p>
                     <w:p>
                       <w:pPr>
-                        <w:pStyle w:val="PargrafodaLista"/>
+                        <w:pStyle w:val="ListParagraph"/>
                         <w:numPr>
                           <w:ilvl w:val="0"/>
                           <w:numId w:val="1"/>
@@ -2672,7 +2672,7 @@
                     </w:p>
                     <w:p>
                       <w:pPr>
-                        <w:pStyle w:val="PargrafodaLista"/>
+                        <w:pStyle w:val="ListParagraph"/>
                         <w:numPr>
                           <w:ilvl w:val="0"/>
                           <w:numId w:val="1"/>
@@ -2692,7 +2692,7 @@
                     </w:p>
                     <w:p>
                       <w:pPr>
-                        <w:pStyle w:val="PargrafodaLista"/>
+                        <w:pStyle w:val="ListParagraph"/>
                         <w:numPr>
                           <w:ilvl w:val="0"/>
                           <w:numId w:val="1"/>
@@ -2712,7 +2712,7 @@
                     </w:p>
                     <w:p>
                       <w:pPr>
-                        <w:pStyle w:val="PargrafodaLista"/>
+                        <w:pStyle w:val="ListParagraph"/>
                         <w:numPr>
                           <w:ilvl w:val="0"/>
                           <w:numId w:val="1"/>
@@ -2730,7 +2730,7 @@
                     </w:p>
                     <w:p>
                       <w:pPr>
-                        <w:pStyle w:val="PargrafodaLista"/>
+                        <w:pStyle w:val="ListParagraph"/>
                         <w:numPr>
                           <w:ilvl w:val="0"/>
                           <w:numId w:val="1"/>
@@ -2748,7 +2748,7 @@
                     </w:p>
                     <w:p>
                       <w:pPr>
-                        <w:pStyle w:val="PargrafodaLista"/>
+                        <w:pStyle w:val="ListParagraph"/>
                         <w:numPr>
                           <w:ilvl w:val="0"/>
                           <w:numId w:val="1"/>
@@ -2767,7 +2767,7 @@
                     </w:p>
                     <w:p>
                       <w:pPr>
-                        <w:pStyle w:val="PargrafodaLista"/>
+                        <w:pStyle w:val="ListParagraph"/>
                         <w:numPr>
                           <w:ilvl w:val="0"/>
                           <w:numId w:val="1"/>
@@ -2811,7 +2811,7 @@
                     </w:p>
                     <w:p>
                       <w:pPr>
-                        <w:pStyle w:val="PargrafodaLista"/>
+                        <w:pStyle w:val="ListParagraph"/>
                         <w:numPr>
                           <w:ilvl w:val="0"/>
                           <w:numId w:val="1"/>
@@ -2849,7 +2849,7 @@
                     </w:p>
                     <w:p>
                       <w:pPr>
-                        <w:pStyle w:val="PargrafodaLista"/>
+                        <w:pStyle w:val="ListParagraph"/>
                         <w:numPr>
                           <w:ilvl w:val="0"/>
                           <w:numId w:val="8"/>
@@ -2887,7 +2887,7 @@
                     </w:p>
                     <w:p>
                       <w:pPr>
-                        <w:pStyle w:val="PargrafodaLista"/>
+                        <w:pStyle w:val="ListParagraph"/>
                         <w:numPr>
                           <w:ilvl w:val="0"/>
                           <w:numId w:val="2"/>
@@ -2905,7 +2905,7 @@
                     </w:p>
                     <w:p>
                       <w:pPr>
-                        <w:pStyle w:val="PargrafodaLista"/>
+                        <w:pStyle w:val="ListParagraph"/>
                         <w:numPr>
                           <w:ilvl w:val="0"/>
                           <w:numId w:val="2"/>
@@ -2944,7 +2944,7 @@
                     </w:p>
                     <w:p>
                       <w:pPr>
-                        <w:pStyle w:val="PargrafodaLista"/>
+                        <w:pStyle w:val="ListParagraph"/>
                         <w:numPr>
                           <w:ilvl w:val="0"/>
                           <w:numId w:val="2"/>
@@ -2982,7 +2982,7 @@
                     </w:p>
                     <w:p>
                       <w:pPr>
-                        <w:pStyle w:val="PargrafodaLista"/>
+                        <w:pStyle w:val="ListParagraph"/>
                         <w:numPr>
                           <w:ilvl w:val="0"/>
                           <w:numId w:val="2"/>
@@ -3020,7 +3020,7 @@
                     </w:p>
                     <w:p>
                       <w:pPr>
-                        <w:pStyle w:val="PargrafodaLista"/>
+                        <w:pStyle w:val="ListParagraph"/>
                         <w:numPr>
                           <w:ilvl w:val="0"/>
                           <w:numId w:val="2"/>
@@ -3038,7 +3038,7 @@
                     </w:p>
                     <w:p>
                       <w:pPr>
-                        <w:pStyle w:val="PargrafodaLista"/>
+                        <w:pStyle w:val="ListParagraph"/>
                         <w:numPr>
                           <w:ilvl w:val="0"/>
                           <w:numId w:val="2"/>
@@ -3056,7 +3056,7 @@
                     </w:p>
                     <w:p>
                       <w:pPr>
-                        <w:pStyle w:val="PargrafodaLista"/>
+                        <w:pStyle w:val="ListParagraph"/>
                         <w:numPr>
                           <w:ilvl w:val="0"/>
                           <w:numId w:val="2"/>
@@ -3074,7 +3074,7 @@
                     </w:p>
                     <w:p>
                       <w:pPr>
-                        <w:pStyle w:val="PargrafodaLista"/>
+                        <w:pStyle w:val="ListParagraph"/>
                         <w:numPr>
                           <w:ilvl w:val="0"/>
                           <w:numId w:val="2"/>
@@ -3092,7 +3092,7 @@
                     </w:p>
                     <w:p>
                       <w:pPr>
-                        <w:pStyle w:val="PargrafodaLista"/>
+                        <w:pStyle w:val="ListParagraph"/>
                         <w:rPr>
                           <w:rFonts w:ascii="Century Schoolbook" w:hAnsi="Century Schoolbook"/>
                         </w:rPr>
@@ -3113,7 +3113,7 @@
                     </w:p>
                     <w:p>
                       <w:pPr>
-                        <w:pStyle w:val="PargrafodaLista"/>
+                        <w:pStyle w:val="ListParagraph"/>
                         <w:numPr>
                           <w:ilvl w:val="0"/>
                           <w:numId w:val="33"/>
@@ -3209,7 +3209,7 @@
                           </w:p>
                           <w:p>
                             <w:pPr>
-                              <w:pStyle w:val="PargrafodaLista"/>
+                              <w:pStyle w:val="ListParagraph"/>
                               <w:numPr>
                                 <w:ilvl w:val="0"/>
                                 <w:numId w:val="3"/>
@@ -3227,7 +3227,7 @@
                           </w:p>
                           <w:p>
                             <w:pPr>
-                              <w:pStyle w:val="PargrafodaLista"/>
+                              <w:pStyle w:val="ListParagraph"/>
                               <w:numPr>
                                 <w:ilvl w:val="0"/>
                                 <w:numId w:val="3"/>
@@ -3245,7 +3245,7 @@
                           </w:p>
                           <w:p>
                             <w:pPr>
-                              <w:pStyle w:val="PargrafodaLista"/>
+                              <w:pStyle w:val="ListParagraph"/>
                               <w:numPr>
                                 <w:ilvl w:val="0"/>
                                 <w:numId w:val="3"/>
@@ -3263,7 +3263,7 @@
                           </w:p>
                           <w:p>
                             <w:pPr>
-                              <w:pStyle w:val="PargrafodaLista"/>
+                              <w:pStyle w:val="ListParagraph"/>
                               <w:numPr>
                                 <w:ilvl w:val="0"/>
                                 <w:numId w:val="3"/>
@@ -3281,7 +3281,7 @@
                           </w:p>
                           <w:p>
                             <w:pPr>
-                              <w:pStyle w:val="PargrafodaLista"/>
+                              <w:pStyle w:val="ListParagraph"/>
                               <w:numPr>
                                 <w:ilvl w:val="0"/>
                                 <w:numId w:val="3"/>
@@ -3319,7 +3319,7 @@
                           </w:p>
                           <w:p>
                             <w:pPr>
-                              <w:pStyle w:val="PargrafodaLista"/>
+                              <w:pStyle w:val="ListParagraph"/>
                               <w:numPr>
                                 <w:ilvl w:val="0"/>
                                 <w:numId w:val="4"/>
@@ -3337,7 +3337,7 @@
                           </w:p>
                           <w:p>
                             <w:pPr>
-                              <w:pStyle w:val="PargrafodaLista"/>
+                              <w:pStyle w:val="ListParagraph"/>
                               <w:numPr>
                                 <w:ilvl w:val="0"/>
                                 <w:numId w:val="4"/>
@@ -3355,7 +3355,7 @@
                           </w:p>
                           <w:p>
                             <w:pPr>
-                              <w:pStyle w:val="PargrafodaLista"/>
+                              <w:pStyle w:val="ListParagraph"/>
                               <w:numPr>
                                 <w:ilvl w:val="0"/>
                                 <w:numId w:val="4"/>
@@ -3393,7 +3393,7 @@
                           </w:p>
                           <w:p>
                             <w:pPr>
-                              <w:pStyle w:val="PargrafodaLista"/>
+                              <w:pStyle w:val="ListParagraph"/>
                               <w:numPr>
                                 <w:ilvl w:val="0"/>
                                 <w:numId w:val="6"/>
@@ -3437,7 +3437,7 @@
                           </w:p>
                           <w:p>
                             <w:pPr>
-                              <w:pStyle w:val="PargrafodaLista"/>
+                              <w:pStyle w:val="ListParagraph"/>
                               <w:numPr>
                                 <w:ilvl w:val="0"/>
                                 <w:numId w:val="5"/>
@@ -3455,7 +3455,7 @@
                           </w:p>
                           <w:p>
                             <w:pPr>
-                              <w:pStyle w:val="PargrafodaLista"/>
+                              <w:pStyle w:val="ListParagraph"/>
                               <w:numPr>
                                 <w:ilvl w:val="0"/>
                                 <w:numId w:val="5"/>
@@ -3473,7 +3473,7 @@
                           </w:p>
                           <w:p>
                             <w:pPr>
-                              <w:pStyle w:val="PargrafodaLista"/>
+                              <w:pStyle w:val="ListParagraph"/>
                               <w:numPr>
                                 <w:ilvl w:val="0"/>
                                 <w:numId w:val="5"/>
@@ -3491,7 +3491,7 @@
                           </w:p>
                           <w:p>
                             <w:pPr>
-                              <w:pStyle w:val="PargrafodaLista"/>
+                              <w:pStyle w:val="ListParagraph"/>
                               <w:numPr>
                                 <w:ilvl w:val="0"/>
                                 <w:numId w:val="5"/>
@@ -3529,7 +3529,7 @@
                           </w:p>
                           <w:p>
                             <w:pPr>
-                              <w:pStyle w:val="PargrafodaLista"/>
+                              <w:pStyle w:val="ListParagraph"/>
                               <w:numPr>
                                 <w:ilvl w:val="0"/>
                                 <w:numId w:val="7"/>
@@ -3567,7 +3567,7 @@
                           </w:p>
                           <w:p>
                             <w:pPr>
-                              <w:pStyle w:val="PargrafodaLista"/>
+                              <w:pStyle w:val="ListParagraph"/>
                               <w:numPr>
                                 <w:ilvl w:val="0"/>
                                 <w:numId w:val="7"/>
@@ -3605,7 +3605,7 @@
                           </w:p>
                           <w:p>
                             <w:pPr>
-                              <w:pStyle w:val="PargrafodaLista"/>
+                              <w:pStyle w:val="ListParagraph"/>
                               <w:numPr>
                                 <w:ilvl w:val="0"/>
                                 <w:numId w:val="7"/>
@@ -3623,7 +3623,7 @@
                           </w:p>
                           <w:p>
                             <w:pPr>
-                              <w:pStyle w:val="PargrafodaLista"/>
+                              <w:pStyle w:val="ListParagraph"/>
                               <w:rPr>
                                 <w:rFonts w:ascii="Century Schoolbook" w:hAnsi="Century Schoolbook"/>
                               </w:rPr>
@@ -3644,7 +3644,7 @@
                           </w:p>
                           <w:p>
                             <w:pPr>
-                              <w:pStyle w:val="PargrafodaLista"/>
+                              <w:pStyle w:val="ListParagraph"/>
                               <w:numPr>
                                 <w:ilvl w:val="0"/>
                                 <w:numId w:val="7"/>
@@ -3718,7 +3718,7 @@
                     </w:p>
                     <w:p>
                       <w:pPr>
-                        <w:pStyle w:val="PargrafodaLista"/>
+                        <w:pStyle w:val="ListParagraph"/>
                         <w:numPr>
                           <w:ilvl w:val="0"/>
                           <w:numId w:val="3"/>
@@ -3736,7 +3736,7 @@
                     </w:p>
                     <w:p>
                       <w:pPr>
-                        <w:pStyle w:val="PargrafodaLista"/>
+                        <w:pStyle w:val="ListParagraph"/>
                         <w:numPr>
                           <w:ilvl w:val="0"/>
                           <w:numId w:val="3"/>
@@ -3754,7 +3754,7 @@
                     </w:p>
                     <w:p>
                       <w:pPr>
-                        <w:pStyle w:val="PargrafodaLista"/>
+                        <w:pStyle w:val="ListParagraph"/>
                         <w:numPr>
                           <w:ilvl w:val="0"/>
                           <w:numId w:val="3"/>
@@ -3772,7 +3772,7 @@
                     </w:p>
                     <w:p>
                       <w:pPr>
-                        <w:pStyle w:val="PargrafodaLista"/>
+                        <w:pStyle w:val="ListParagraph"/>
                         <w:numPr>
                           <w:ilvl w:val="0"/>
                           <w:numId w:val="3"/>
@@ -3790,7 +3790,7 @@
                     </w:p>
                     <w:p>
                       <w:pPr>
-                        <w:pStyle w:val="PargrafodaLista"/>
+                        <w:pStyle w:val="ListParagraph"/>
                         <w:numPr>
                           <w:ilvl w:val="0"/>
                           <w:numId w:val="3"/>
@@ -3828,7 +3828,7 @@
                     </w:p>
                     <w:p>
                       <w:pPr>
-                        <w:pStyle w:val="PargrafodaLista"/>
+                        <w:pStyle w:val="ListParagraph"/>
                         <w:numPr>
                           <w:ilvl w:val="0"/>
                           <w:numId w:val="4"/>
@@ -3846,7 +3846,7 @@
                     </w:p>
                     <w:p>
                       <w:pPr>
-                        <w:pStyle w:val="PargrafodaLista"/>
+                        <w:pStyle w:val="ListParagraph"/>
                         <w:numPr>
                           <w:ilvl w:val="0"/>
                           <w:numId w:val="4"/>
@@ -3864,7 +3864,7 @@
                     </w:p>
                     <w:p>
                       <w:pPr>
-                        <w:pStyle w:val="PargrafodaLista"/>
+                        <w:pStyle w:val="ListParagraph"/>
                         <w:numPr>
                           <w:ilvl w:val="0"/>
                           <w:numId w:val="4"/>
@@ -3902,7 +3902,7 @@
                     </w:p>
                     <w:p>
                       <w:pPr>
-                        <w:pStyle w:val="PargrafodaLista"/>
+                        <w:pStyle w:val="ListParagraph"/>
                         <w:numPr>
                           <w:ilvl w:val="0"/>
                           <w:numId w:val="6"/>
@@ -3946,7 +3946,7 @@
                     </w:p>
                     <w:p>
                       <w:pPr>
-                        <w:pStyle w:val="PargrafodaLista"/>
+                        <w:pStyle w:val="ListParagraph"/>
                         <w:numPr>
                           <w:ilvl w:val="0"/>
                           <w:numId w:val="5"/>
@@ -3964,7 +3964,7 @@
                     </w:p>
                     <w:p>
                       <w:pPr>
-                        <w:pStyle w:val="PargrafodaLista"/>
+                        <w:pStyle w:val="ListParagraph"/>
                         <w:numPr>
                           <w:ilvl w:val="0"/>
                           <w:numId w:val="5"/>
@@ -3982,7 +3982,7 @@
                     </w:p>
                     <w:p>
                       <w:pPr>
-                        <w:pStyle w:val="PargrafodaLista"/>
+                        <w:pStyle w:val="ListParagraph"/>
                         <w:numPr>
                           <w:ilvl w:val="0"/>
                           <w:numId w:val="5"/>
@@ -4000,7 +4000,7 @@
                     </w:p>
                     <w:p>
                       <w:pPr>
-                        <w:pStyle w:val="PargrafodaLista"/>
+                        <w:pStyle w:val="ListParagraph"/>
                         <w:numPr>
                           <w:ilvl w:val="0"/>
                           <w:numId w:val="5"/>
@@ -4038,7 +4038,7 @@
                     </w:p>
                     <w:p>
                       <w:pPr>
-                        <w:pStyle w:val="PargrafodaLista"/>
+                        <w:pStyle w:val="ListParagraph"/>
                         <w:numPr>
                           <w:ilvl w:val="0"/>
                           <w:numId w:val="7"/>
@@ -4076,7 +4076,7 @@
                     </w:p>
                     <w:p>
                       <w:pPr>
-                        <w:pStyle w:val="PargrafodaLista"/>
+                        <w:pStyle w:val="ListParagraph"/>
                         <w:numPr>
                           <w:ilvl w:val="0"/>
                           <w:numId w:val="7"/>
@@ -4114,7 +4114,7 @@
                     </w:p>
                     <w:p>
                       <w:pPr>
-                        <w:pStyle w:val="PargrafodaLista"/>
+                        <w:pStyle w:val="ListParagraph"/>
                         <w:numPr>
                           <w:ilvl w:val="0"/>
                           <w:numId w:val="7"/>
@@ -4132,7 +4132,7 @@
                     </w:p>
                     <w:p>
                       <w:pPr>
-                        <w:pStyle w:val="PargrafodaLista"/>
+                        <w:pStyle w:val="ListParagraph"/>
                         <w:rPr>
                           <w:rFonts w:ascii="Century Schoolbook" w:hAnsi="Century Schoolbook"/>
                         </w:rPr>
@@ -4153,7 +4153,7 @@
                     </w:p>
                     <w:p>
                       <w:pPr>
-                        <w:pStyle w:val="PargrafodaLista"/>
+                        <w:pStyle w:val="ListParagraph"/>
                         <w:numPr>
                           <w:ilvl w:val="0"/>
                           <w:numId w:val="7"/>
@@ -4272,7 +4272,7 @@
     </w:p>
     <w:p>
       <w:pPr>
-        <w:pStyle w:val="PargrafodaLista"/>
+        <w:pStyle w:val="ListParagraph"/>
         <w:numPr>
           <w:ilvl w:val="0"/>
           <w:numId w:val="9"/>
@@ -4290,7 +4290,7 @@
     </w:p>
     <w:p>
       <w:pPr>
-        <w:pStyle w:val="PargrafodaLista"/>
+        <w:pStyle w:val="ListParagraph"/>
         <w:numPr>
           <w:ilvl w:val="0"/>
           <w:numId w:val="9"/>
@@ -4320,7 +4320,7 @@
     </w:p>
     <w:p>
       <w:pPr>
-        <w:pStyle w:val="PargrafodaLista"/>
+        <w:pStyle w:val="ListParagraph"/>
         <w:numPr>
           <w:ilvl w:val="0"/>
           <w:numId w:val="9"/>
@@ -4376,7 +4376,7 @@
     </w:p>
     <w:p>
       <w:pPr>
-        <w:pStyle w:val="PargrafodaLista"/>
+        <w:pStyle w:val="ListParagraph"/>
         <w:numPr>
           <w:ilvl w:val="0"/>
           <w:numId w:val="10"/>
@@ -4432,7 +4432,7 @@
     </w:p>
     <w:p>
       <w:pPr>
-        <w:pStyle w:val="PargrafodaLista"/>
+        <w:pStyle w:val="ListParagraph"/>
         <w:numPr>
           <w:ilvl w:val="0"/>
           <w:numId w:val="11"/>
@@ -4534,7 +4534,7 @@
     </w:p>
     <w:p>
       <w:pPr>
-        <w:pStyle w:val="PargrafodaLista"/>
+        <w:pStyle w:val="ListParagraph"/>
         <w:numPr>
           <w:ilvl w:val="0"/>
           <w:numId w:val="12"/>
@@ -4761,7 +4761,7 @@
     </w:p>
     <w:p>
       <w:pPr>
-        <w:pStyle w:val="PargrafodaLista"/>
+        <w:pStyle w:val="ListParagraph"/>
         <w:numPr>
           <w:ilvl w:val="0"/>
           <w:numId w:val="13"/>
@@ -4779,7 +4779,7 @@
     </w:p>
     <w:p>
       <w:pPr>
-        <w:pStyle w:val="PargrafodaLista"/>
+        <w:pStyle w:val="ListParagraph"/>
         <w:numPr>
           <w:ilvl w:val="0"/>
           <w:numId w:val="13"/>
@@ -4835,7 +4835,7 @@
     </w:p>
     <w:p>
       <w:pPr>
-        <w:pStyle w:val="PargrafodaLista"/>
+        <w:pStyle w:val="ListParagraph"/>
         <w:numPr>
           <w:ilvl w:val="0"/>
           <w:numId w:val="14"/>
@@ -4891,7 +4891,7 @@
     </w:p>
     <w:p>
       <w:pPr>
-        <w:pStyle w:val="PargrafodaLista"/>
+        <w:pStyle w:val="ListParagraph"/>
         <w:numPr>
           <w:ilvl w:val="0"/>
           <w:numId w:val="15"/>
@@ -4909,7 +4909,7 @@
     </w:p>
     <w:p>
       <w:pPr>
-        <w:pStyle w:val="PargrafodaLista"/>
+        <w:pStyle w:val="ListParagraph"/>
         <w:numPr>
           <w:ilvl w:val="0"/>
           <w:numId w:val="15"/>
@@ -4964,7 +4964,7 @@
     </w:p>
     <w:p>
       <w:pPr>
-        <w:pStyle w:val="PargrafodaLista"/>
+        <w:pStyle w:val="ListParagraph"/>
         <w:numPr>
           <w:ilvl w:val="0"/>
           <w:numId w:val="16"/>
@@ -5020,7 +5020,7 @@
     </w:p>
     <w:p>
       <w:pPr>
-        <w:pStyle w:val="PargrafodaLista"/>
+        <w:pStyle w:val="ListParagraph"/>
         <w:numPr>
           <w:ilvl w:val="0"/>
           <w:numId w:val="17"/>
@@ -5038,7 +5038,7 @@
     </w:p>
     <w:p>
       <w:pPr>
-        <w:pStyle w:val="PargrafodaLista"/>
+        <w:pStyle w:val="ListParagraph"/>
         <w:numPr>
           <w:ilvl w:val="0"/>
           <w:numId w:val="17"/>
@@ -5141,7 +5141,7 @@
     </w:p>
     <w:p>
       <w:pPr>
-        <w:pStyle w:val="PargrafodaLista"/>
+        <w:pStyle w:val="ListParagraph"/>
         <w:numPr>
           <w:ilvl w:val="0"/>
           <w:numId w:val="18"/>
@@ -5159,7 +5159,7 @@
     </w:p>
     <w:p>
       <w:pPr>
-        <w:pStyle w:val="PargrafodaLista"/>
+        <w:pStyle w:val="ListParagraph"/>
         <w:numPr>
           <w:ilvl w:val="0"/>
           <w:numId w:val="18"/>
@@ -5214,7 +5214,7 @@
     </w:p>
     <w:p>
       <w:pPr>
-        <w:pStyle w:val="PargrafodaLista"/>
+        <w:pStyle w:val="ListParagraph"/>
         <w:numPr>
           <w:ilvl w:val="0"/>
           <w:numId w:val="19"/>
@@ -5232,7 +5232,7 @@
     </w:p>
     <w:p>
       <w:pPr>
-        <w:pStyle w:val="PargrafodaLista"/>
+        <w:pStyle w:val="ListParagraph"/>
         <w:numPr>
           <w:ilvl w:val="0"/>
           <w:numId w:val="19"/>
@@ -5335,7 +5335,7 @@
     </w:p>
     <w:p>
       <w:pPr>
-        <w:pStyle w:val="PargrafodaLista"/>
+        <w:pStyle w:val="ListParagraph"/>
         <w:numPr>
           <w:ilvl w:val="0"/>
           <w:numId w:val="20"/>
@@ -5405,7 +5405,7 @@
     </w:p>
     <w:p>
       <w:pPr>
-        <w:pStyle w:val="PargrafodaLista"/>
+        <w:pStyle w:val="ListParagraph"/>
         <w:numPr>
           <w:ilvl w:val="0"/>
           <w:numId w:val="21"/>
@@ -5423,7 +5423,7 @@
     </w:p>
     <w:p>
       <w:pPr>
-        <w:pStyle w:val="PargrafodaLista"/>
+        <w:pStyle w:val="ListParagraph"/>
         <w:numPr>
           <w:ilvl w:val="0"/>
           <w:numId w:val="21"/>
@@ -5479,7 +5479,7 @@
     </w:p>
     <w:p>
       <w:pPr>
-        <w:pStyle w:val="PargrafodaLista"/>
+        <w:pStyle w:val="ListParagraph"/>
         <w:numPr>
           <w:ilvl w:val="0"/>
           <w:numId w:val="22"/>
@@ -5528,7 +5528,7 @@
     </w:p>
     <w:p>
       <w:pPr>
-        <w:pStyle w:val="PargrafodaLista"/>
+        <w:pStyle w:val="ListParagraph"/>
         <w:numPr>
           <w:ilvl w:val="0"/>
           <w:numId w:val="24"/>
@@ -5546,7 +5546,7 @@
     </w:p>
     <w:p>
       <w:pPr>
-        <w:pStyle w:val="PargrafodaLista"/>
+        <w:pStyle w:val="ListParagraph"/>
         <w:numPr>
           <w:ilvl w:val="0"/>
           <w:numId w:val="24"/>
@@ -5602,7 +5602,7 @@
     </w:p>
     <w:p>
       <w:pPr>
-        <w:pStyle w:val="PargrafodaLista"/>
+        <w:pStyle w:val="ListParagraph"/>
         <w:numPr>
           <w:ilvl w:val="0"/>
           <w:numId w:val="25"/>
@@ -5620,7 +5620,7 @@
     </w:p>
     <w:p>
       <w:pPr>
-        <w:pStyle w:val="PargrafodaLista"/>
+        <w:pStyle w:val="ListParagraph"/>
         <w:numPr>
           <w:ilvl w:val="0"/>
           <w:numId w:val="25"/>
@@ -5691,7 +5691,7 @@
     </w:p>
     <w:p>
       <w:pPr>
-        <w:pStyle w:val="PargrafodaLista"/>
+        <w:pStyle w:val="ListParagraph"/>
         <w:numPr>
           <w:ilvl w:val="0"/>
           <w:numId w:val="23"/>
@@ -5709,7 +5709,7 @@
     </w:p>
     <w:p>
       <w:pPr>
-        <w:pStyle w:val="PargrafodaLista"/>
+        <w:pStyle w:val="ListParagraph"/>
         <w:numPr>
           <w:ilvl w:val="0"/>
           <w:numId w:val="23"/>
@@ -6101,7 +6101,7 @@
     </w:p>
     <w:p>
       <w:pPr>
-        <w:pStyle w:val="PargrafodaLista"/>
+        <w:pStyle w:val="ListParagraph"/>
         <w:numPr>
           <w:ilvl w:val="0"/>
           <w:numId w:val="30"/>
@@ -6166,7 +6166,7 @@
     </w:p>
     <w:p>
       <w:pPr>
-        <w:pStyle w:val="PargrafodaLista"/>
+        <w:pStyle w:val="ListParagraph"/>
         <w:numPr>
           <w:ilvl w:val="0"/>
           <w:numId w:val="30"/>
@@ -6296,7 +6296,7 @@
     </w:p>
     <w:p>
       <w:pPr>
-        <w:pStyle w:val="PargrafodaLista"/>
+        <w:pStyle w:val="ListParagraph"/>
         <w:numPr>
           <w:ilvl w:val="0"/>
           <w:numId w:val="29"/>
@@ -6329,7 +6329,7 @@
     </w:p>
     <w:p>
       <w:pPr>
-        <w:pStyle w:val="PargrafodaLista"/>
+        <w:pStyle w:val="ListParagraph"/>
         <w:numPr>
           <w:ilvl w:val="0"/>
           <w:numId w:val="29"/>
@@ -6362,7 +6362,7 @@
     </w:p>
     <w:p>
       <w:pPr>
-        <w:pStyle w:val="PargrafodaLista"/>
+        <w:pStyle w:val="ListParagraph"/>
         <w:numPr>
           <w:ilvl w:val="0"/>
           <w:numId w:val="29"/>
@@ -6395,7 +6395,7 @@
     </w:p>
     <w:p>
       <w:pPr>
-        <w:pStyle w:val="PargrafodaLista"/>
+        <w:pStyle w:val="ListParagraph"/>
         <w:numPr>
           <w:ilvl w:val="0"/>
           <w:numId w:val="29"/>
@@ -6455,7 +6455,7 @@
     </w:p>
     <w:p>
       <w:pPr>
-        <w:pStyle w:val="PargrafodaLista"/>
+        <w:pStyle w:val="ListParagraph"/>
         <w:numPr>
           <w:ilvl w:val="0"/>
           <w:numId w:val="27"/>
@@ -6506,7 +6506,7 @@
     </w:p>
     <w:p>
       <w:pPr>
-        <w:pStyle w:val="PargrafodaLista"/>
+        <w:pStyle w:val="ListParagraph"/>
         <w:numPr>
           <w:ilvl w:val="0"/>
           <w:numId w:val="27"/>
@@ -6564,7 +6564,7 @@
     </w:p>
     <w:p>
       <w:pPr>
-        <w:pStyle w:val="PargrafodaLista"/>
+        <w:pStyle w:val="ListParagraph"/>
         <w:numPr>
           <w:ilvl w:val="0"/>
           <w:numId w:val="27"/>
@@ -6615,7 +6615,7 @@
     </w:p>
     <w:p>
       <w:pPr>
-        <w:pStyle w:val="PargrafodaLista"/>
+        <w:pStyle w:val="ListParagraph"/>
         <w:numPr>
           <w:ilvl w:val="0"/>
           <w:numId w:val="27"/>
@@ -6666,7 +6666,7 @@
     </w:p>
     <w:p>
       <w:pPr>
-        <w:pStyle w:val="PargrafodaLista"/>
+        <w:pStyle w:val="ListParagraph"/>
         <w:numPr>
           <w:ilvl w:val="0"/>
           <w:numId w:val="27"/>
@@ -6717,7 +6717,7 @@
     </w:p>
     <w:p>
       <w:pPr>
-        <w:pStyle w:val="PargrafodaLista"/>
+        <w:pStyle w:val="ListParagraph"/>
         <w:numPr>
           <w:ilvl w:val="0"/>
           <w:numId w:val="27"/>
@@ -6971,7 +6971,7 @@
       </w:pPr>
       <w:r>
         <w:lastRenderedPageBreak/>
-        <w:t>Queries</w:t>
+        <w:t>Interrogações</w:t>
       </w:r>
     </w:p>
     <w:p>
@@ -7011,7 +7011,7 @@
     </w:p>
     <w:p>
       <w:pPr>
-        <w:pStyle w:val="PargrafodaLista"/>
+        <w:pStyle w:val="ListParagraph"/>
         <w:numPr>
           <w:ilvl w:val="0"/>
           <w:numId w:val="35"/>
@@ -7108,7 +7108,7 @@
     </w:p>
     <w:p>
       <w:pPr>
-        <w:pStyle w:val="PargrafodaLista"/>
+        <w:pStyle w:val="ListParagraph"/>
         <w:numPr>
           <w:ilvl w:val="0"/>
           <w:numId w:val="35"/>
@@ -7179,7 +7179,7 @@
     </w:p>
     <w:p>
       <w:pPr>
-        <w:pStyle w:val="PargrafodaLista"/>
+        <w:pStyle w:val="ListParagraph"/>
         <w:numPr>
           <w:ilvl w:val="0"/>
           <w:numId w:val="35"/>
@@ -7237,7 +7237,7 @@
     </w:p>
     <w:p>
       <w:pPr>
-        <w:pStyle w:val="PargrafodaLista"/>
+        <w:pStyle w:val="ListParagraph"/>
         <w:numPr>
           <w:ilvl w:val="0"/>
           <w:numId w:val="35"/>
@@ -7308,7 +7308,7 @@
     </w:p>
     <w:p>
       <w:pPr>
-        <w:pStyle w:val="PargrafodaLista"/>
+        <w:pStyle w:val="ListParagraph"/>
         <w:numPr>
           <w:ilvl w:val="0"/>
           <w:numId w:val="35"/>
@@ -7385,7 +7385,7 @@
     </w:p>
     <w:p>
       <w:pPr>
-        <w:pStyle w:val="PargrafodaLista"/>
+        <w:pStyle w:val="ListParagraph"/>
         <w:numPr>
           <w:ilvl w:val="0"/>
           <w:numId w:val="35"/>
@@ -7450,7 +7450,7 @@
     </w:p>
     <w:p>
       <w:pPr>
-        <w:pStyle w:val="PargrafodaLista"/>
+        <w:pStyle w:val="ListParagraph"/>
         <w:numPr>
           <w:ilvl w:val="0"/>
           <w:numId w:val="35"/>
@@ -7508,7 +7508,7 @@
     </w:p>
     <w:p>
       <w:pPr>
-        <w:pStyle w:val="PargrafodaLista"/>
+        <w:pStyle w:val="ListParagraph"/>
         <w:numPr>
           <w:ilvl w:val="0"/>
           <w:numId w:val="35"/>
@@ -7579,7 +7579,7 @@
     </w:p>
     <w:p>
       <w:pPr>
-        <w:pStyle w:val="PargrafodaLista"/>
+        <w:pStyle w:val="ListParagraph"/>
         <w:numPr>
           <w:ilvl w:val="0"/>
           <w:numId w:val="35"/>
@@ -7655,7 +7655,7 @@
     </w:p>
     <w:p>
       <w:pPr>
-        <w:pStyle w:val="PargrafodaLista"/>
+        <w:pStyle w:val="ListParagraph"/>
         <w:numPr>
           <w:ilvl w:val="0"/>
           <w:numId w:val="35"/>
@@ -7721,72 +7721,655 @@
     <w:p>
       <w:pPr>
         <w:pStyle w:val="Estilo1"/>
-        <w:rPr>
+      </w:pPr>
+    </w:p>
+    <w:p>
+      <w:pPr>
+        <w:pStyle w:val="Estilo1"/>
+      </w:pPr>
+    </w:p>
+    <w:p>
+      <w:pPr>
+        <w:pStyle w:val="Estilo1"/>
+      </w:pPr>
+      <w:r>
+        <w:lastRenderedPageBreak/>
+        <w:t>G</w:t>
+      </w:r>
+      <w:r>
+        <w:t>atilhos</w:t>
+      </w:r>
+    </w:p>
+    <w:p>
+      <w:pPr>
+        <w:rPr>
+          <w:rFonts w:ascii="Century Schoolbook" w:hAnsi="Century Schoolbook"/>
           <w:lang w:val="en-GB"/>
         </w:rPr>
       </w:pPr>
     </w:p>
     <w:p>
       <w:pPr>
-        <w:pStyle w:val="Estilo1"/>
-        <w:rPr>
+        <w:rPr>
+          <w:rFonts w:ascii="Century Schoolbook" w:hAnsi="Century Schoolbook"/>
+        </w:rPr>
+      </w:pPr>
+      <w:r>
+        <w:rPr>
+          <w:rFonts w:ascii="Century Schoolbook" w:hAnsi="Century Schoolbook"/>
           <w:lang w:val="en-GB"/>
         </w:rPr>
-      </w:pPr>
-    </w:p>
-    <w:p>
-      <w:pPr>
-        <w:pStyle w:val="Estilo1"/>
-        <w:rPr>
-          <w:lang w:val="en-GB"/>
-        </w:rPr>
-      </w:pPr>
+        <w:tab/>
+      </w:r>
+      <w:r>
+        <w:rPr>
+          <w:rFonts w:ascii="Century Schoolbook" w:hAnsi="Century Schoolbook"/>
+        </w:rPr>
+        <w:t>Por fim, foram definidos 4</w:t>
+      </w:r>
+      <w:r>
+        <w:rPr>
+          <w:rFonts w:ascii="Century Schoolbook" w:hAnsi="Century Schoolbook"/>
+        </w:rPr>
+        <w:t xml:space="preserve"> gatilhos que </w:t>
+      </w:r>
+      <w:r>
+        <w:rPr>
+          <w:rFonts w:ascii="Century Schoolbook" w:hAnsi="Century Schoolbook"/>
+        </w:rPr>
+        <w:t>são</w:t>
+      </w:r>
+      <w:r>
+        <w:rPr>
+          <w:rFonts w:ascii="Century Schoolbook" w:hAnsi="Century Schoolbook"/>
+        </w:rPr>
+        <w:t xml:space="preserve"> </w:t>
+      </w:r>
+      <w:r>
+        <w:rPr>
+          <w:rFonts w:ascii="Century Schoolbook" w:hAnsi="Century Schoolbook"/>
+        </w:rPr>
+        <w:t>úteis para a monitorização e manutenção da base de dados</w:t>
+      </w:r>
+      <w:r>
+        <w:rPr>
+          <w:rFonts w:ascii="Century Schoolbook" w:hAnsi="Century Schoolbook"/>
+        </w:rPr>
+        <w:t>, dois dos quais estão no mesmo ficheiro.</w:t>
+      </w:r>
+    </w:p>
+    <w:p>
+      <w:pPr>
+        <w:pStyle w:val="ListParagraph"/>
+        <w:numPr>
+          <w:ilvl w:val="0"/>
+          <w:numId w:val="36"/>
+        </w:numPr>
+        <w:rPr>
+          <w:rFonts w:ascii="Century Schoolbook" w:hAnsi="Century Schoolbook"/>
+          <w:b/>
+          <w:i/>
+        </w:rPr>
+      </w:pPr>
+      <w:r>
+        <w:rPr>
+          <w:rFonts w:ascii="Century Schoolbook" w:hAnsi="Century Schoolbook"/>
+          <w:b/>
+          <w:i/>
+        </w:rPr>
+        <w:t>AdicionaUtilizador</w:t>
+      </w:r>
+    </w:p>
+    <w:p>
+      <w:pPr>
+        <w:ind w:left="360" w:firstLine="348"/>
+        <w:rPr>
+          <w:rFonts w:ascii="Century Schoolbook" w:hAnsi="Century Schoolbook"/>
+        </w:rPr>
+      </w:pPr>
+      <w:r>
+        <w:rPr>
+          <w:rFonts w:ascii="Century Schoolbook" w:hAnsi="Century Schoolbook"/>
+        </w:rPr>
+        <w:t xml:space="preserve">Após ser criado um novo </w:t>
+      </w:r>
+      <w:r>
+        <w:rPr>
+          <w:rFonts w:ascii="Century Schoolbook" w:hAnsi="Century Schoolbook"/>
+          <w:b/>
+        </w:rPr>
+        <w:t>Utilizador</w:t>
+      </w:r>
+      <w:r>
+        <w:rPr>
+          <w:rFonts w:ascii="Century Schoolbook" w:hAnsi="Century Schoolbook"/>
+        </w:rPr>
+        <w:t xml:space="preserve"> (</w:t>
+      </w:r>
+      <w:r>
+        <w:rPr>
+          <w:rFonts w:ascii="Century Schoolbook" w:hAnsi="Century Schoolbook"/>
+          <w:i/>
+        </w:rPr>
+        <w:t>AFTER INSERT</w:t>
+      </w:r>
+      <w:r>
+        <w:rPr>
+          <w:rFonts w:ascii="Century Schoolbook" w:hAnsi="Century Schoolbook"/>
+        </w:rPr>
+        <w:t xml:space="preserve">), é automáticamente criado um </w:t>
+      </w:r>
+      <w:r>
+        <w:rPr>
+          <w:rFonts w:ascii="Century Schoolbook" w:hAnsi="Century Schoolbook"/>
+          <w:b/>
+        </w:rPr>
+        <w:t>Dispositivo</w:t>
+      </w:r>
+      <w:r>
+        <w:rPr>
+          <w:rFonts w:ascii="Century Schoolbook" w:hAnsi="Century Schoolbook"/>
+        </w:rPr>
+        <w:t xml:space="preserve"> e um </w:t>
+      </w:r>
+      <w:r>
+        <w:rPr>
+          <w:rFonts w:ascii="Century Schoolbook" w:hAnsi="Century Schoolbook"/>
+          <w:b/>
+        </w:rPr>
+        <w:t>UtilizadorFree</w:t>
+      </w:r>
+      <w:r>
+        <w:rPr>
+          <w:rFonts w:ascii="Century Schoolbook" w:hAnsi="Century Schoolbook"/>
+        </w:rPr>
+        <w:t>, isto é, sempre que um utilizador é adicionado à base de dados terá que estar associado a um dispositivo e a um tipo de conta, que por definição é UtilizadorFree.</w:t>
+      </w:r>
+    </w:p>
+    <w:p>
+      <w:pPr>
+        <w:ind w:left="360" w:firstLine="348"/>
+        <w:rPr>
+          <w:rFonts w:ascii="Century Schoolbook" w:hAnsi="Century Schoolbook"/>
+        </w:rPr>
+      </w:pPr>
+    </w:p>
+    <w:p>
+      <w:pPr>
+        <w:pStyle w:val="ListParagraph"/>
+        <w:numPr>
+          <w:ilvl w:val="0"/>
+          <w:numId w:val="36"/>
+        </w:numPr>
+        <w:rPr>
+          <w:rFonts w:ascii="Century Schoolbook" w:hAnsi="Century Schoolbook"/>
+          <w:b/>
+          <w:i/>
+        </w:rPr>
+      </w:pPr>
+      <w:r>
+        <w:rPr>
+          <w:rFonts w:ascii="Century Schoolbook" w:hAnsi="Century Schoolbook"/>
+          <w:b/>
+          <w:i/>
+        </w:rPr>
+        <w:t>ValidaDataNascimento</w:t>
+      </w:r>
+    </w:p>
+    <w:p>
+      <w:pPr>
+        <w:ind w:left="360" w:firstLine="348"/>
+        <w:rPr>
+          <w:rFonts w:ascii="Century Schoolbook" w:hAnsi="Century Schoolbook"/>
+        </w:rPr>
+      </w:pPr>
+      <w:r>
+        <w:rPr>
+          <w:rFonts w:ascii="Century Schoolbook" w:hAnsi="Century Schoolbook"/>
+        </w:rPr>
+        <w:t xml:space="preserve">No intuito de alterar o argumento </w:t>
+      </w:r>
+      <w:r>
+        <w:rPr>
+          <w:rFonts w:ascii="Century Schoolbook" w:hAnsi="Century Schoolbook"/>
+          <w:i/>
+        </w:rPr>
+        <w:t>dataNascimento</w:t>
+      </w:r>
+      <w:r>
+        <w:rPr>
+          <w:rFonts w:ascii="Century Schoolbook" w:hAnsi="Century Schoolbook"/>
+        </w:rPr>
+        <w:t xml:space="preserve"> de um dado </w:t>
+      </w:r>
+      <w:r>
+        <w:rPr>
+          <w:rFonts w:ascii="Century Schoolbook" w:hAnsi="Century Schoolbook"/>
+          <w:b/>
+        </w:rPr>
+        <w:t>Utilizador</w:t>
+      </w:r>
+      <w:r>
+        <w:rPr>
+          <w:rFonts w:ascii="Century Schoolbook" w:hAnsi="Century Schoolbook"/>
+        </w:rPr>
+        <w:t xml:space="preserve"> (</w:t>
+      </w:r>
+      <w:r>
+        <w:rPr>
+          <w:rFonts w:ascii="Century Schoolbook" w:hAnsi="Century Schoolbook"/>
+          <w:i/>
+        </w:rPr>
+        <w:t>BEFORE UPDATE</w:t>
+      </w:r>
+      <w:r>
+        <w:rPr>
+          <w:rFonts w:ascii="Century Schoolbook" w:hAnsi="Century Schoolbook"/>
+        </w:rPr>
+        <w:t>), a data inserida no formato ‘AAAA-MM-DD’ é validada ou não, isto é, uma data de nascimento só é v</w:t>
+      </w:r>
+      <w:r>
+        <w:rPr>
+          <w:rFonts w:ascii="Century Schoolbook" w:hAnsi="Century Schoolbook"/>
+        </w:rPr>
+        <w:t>álida se o u</w:t>
+      </w:r>
+      <w:r>
+        <w:rPr>
+          <w:rFonts w:ascii="Century Schoolbook" w:hAnsi="Century Schoolbook"/>
+        </w:rPr>
+        <w:t>tilizador tiver pelo menos 10 anos</w:t>
+      </w:r>
+      <w:r>
+        <w:rPr>
+          <w:rFonts w:ascii="Century Schoolbook" w:hAnsi="Century Schoolbook"/>
+        </w:rPr>
+        <w:t xml:space="preserve"> de idade, assim, foi implementado um mecanismo de verificação.</w:t>
+      </w:r>
+    </w:p>
+    <w:p>
+      <w:pPr>
+        <w:ind w:left="360" w:firstLine="348"/>
+        <w:rPr>
+          <w:rFonts w:ascii="Century Schoolbook" w:hAnsi="Century Schoolbook"/>
+        </w:rPr>
+      </w:pPr>
+      <w:r>
+        <w:rPr>
+          <w:rFonts w:ascii="Century Schoolbook" w:hAnsi="Century Schoolbook"/>
+        </w:rPr>
+        <w:t xml:space="preserve">Este mecanismo consiste em aplicar a função </w:t>
+      </w:r>
+      <w:r>
+        <w:rPr>
+          <w:rFonts w:ascii="Century Schoolbook" w:hAnsi="Century Schoolbook"/>
+          <w:b/>
+        </w:rPr>
+        <w:t>julianday</w:t>
+      </w:r>
+      <w:r>
+        <w:rPr>
+          <w:rFonts w:ascii="Century Schoolbook" w:hAnsi="Century Schoolbook"/>
+        </w:rPr>
+        <w:t xml:space="preserve"> tanto à data atual como à de nascimento que foi inserida</w:t>
+      </w:r>
+      <w:r>
+        <w:rPr>
+          <w:rFonts w:ascii="Century Schoolbook" w:hAnsi="Century Schoolbook"/>
+        </w:rPr>
+        <w:t>. E</w:t>
+      </w:r>
+      <w:r>
+        <w:rPr>
+          <w:rFonts w:ascii="Century Schoolbook" w:hAnsi="Century Schoolbook"/>
+        </w:rPr>
+        <w:t>sta função recebe uma data e retorna o número de dias que passaram desde 24 de novembro de 4714 AC</w:t>
+      </w:r>
+      <w:r>
+        <w:rPr>
+          <w:rFonts w:ascii="Century Schoolbook" w:hAnsi="Century Schoolbook"/>
+        </w:rPr>
+        <w:t xml:space="preserve">. Assim, sempre que o retorno de </w:t>
+      </w:r>
+      <w:r>
+        <w:rPr>
+          <w:rFonts w:ascii="Century Schoolbook" w:hAnsi="Century Schoolbook"/>
+          <w:i/>
+        </w:rPr>
+        <w:t>julianday</w:t>
+      </w:r>
+      <w:r>
+        <w:rPr>
+          <w:rFonts w:ascii="Century Schoolbook" w:hAnsi="Century Schoolbook"/>
+        </w:rPr>
+        <w:t>(</w:t>
+      </w:r>
+      <w:r>
+        <w:rPr>
+          <w:rFonts w:ascii="Century Schoolbook" w:hAnsi="Century Schoolbook"/>
+        </w:rPr>
+        <w:t>data</w:t>
+      </w:r>
+      <w:r>
+        <w:rPr>
+          <w:rFonts w:ascii="Century Schoolbook" w:hAnsi="Century Schoolbook"/>
+        </w:rPr>
+        <w:t xml:space="preserve"> de n</w:t>
+      </w:r>
+      <w:r>
+        <w:rPr>
+          <w:rFonts w:ascii="Century Schoolbook" w:hAnsi="Century Schoolbook"/>
+        </w:rPr>
+        <w:t>ascimento</w:t>
+      </w:r>
+      <w:r>
+        <w:rPr>
+          <w:rFonts w:ascii="Century Schoolbook" w:hAnsi="Century Schoolbook"/>
+        </w:rPr>
+        <w:t xml:space="preserve">) for maior que </w:t>
+      </w:r>
+      <w:r>
+        <w:rPr>
+          <w:rFonts w:ascii="Century Schoolbook" w:hAnsi="Century Schoolbook"/>
+          <w:i/>
+        </w:rPr>
+        <w:t>julianday</w:t>
+      </w:r>
+      <w:r>
+        <w:rPr>
+          <w:rFonts w:ascii="Century Schoolbook" w:hAnsi="Century Schoolbook"/>
+        </w:rPr>
+        <w:t>(data atual) menos 3650 (como estamos a trabalhar com dias, um ano tem 365 e como queremos que o utilizador tenha pelo menos 10 anos, multiplicamos os dias do ano por 10), a data de nascimento inserida será inválida.</w:t>
+      </w:r>
+    </w:p>
+    <w:p>
+      <w:pPr>
+        <w:ind w:left="360" w:firstLine="348"/>
+        <w:rPr>
+          <w:rFonts w:ascii="Century Schoolbook" w:hAnsi="Century Schoolbook"/>
+        </w:rPr>
+      </w:pPr>
+      <w:r>
+        <w:rPr>
+          <w:rFonts w:ascii="Century Schoolbook" w:hAnsi="Century Schoolbook"/>
+        </w:rPr>
+        <w:t>Em suma, caso a data de nascimento seja inválida, este gatilho aborta a atualização da data e mostra uma mensagem de erro.</w:t>
+      </w:r>
+    </w:p>
+    <w:p>
+      <w:pPr>
+        <w:ind w:left="360" w:firstLine="348"/>
+        <w:rPr>
+          <w:rFonts w:ascii="Century Schoolbook" w:hAnsi="Century Schoolbook"/>
+        </w:rPr>
+      </w:pPr>
+    </w:p>
+    <w:p>
+      <w:pPr>
+        <w:pStyle w:val="ListParagraph"/>
+        <w:numPr>
+          <w:ilvl w:val="0"/>
+          <w:numId w:val="36"/>
+        </w:numPr>
+        <w:rPr>
+          <w:rFonts w:ascii="Century Schoolbook" w:hAnsi="Century Schoolbook"/>
+          <w:b/>
+          <w:i/>
+        </w:rPr>
+      </w:pPr>
+      <w:r>
+        <w:rPr>
+          <w:rFonts w:ascii="Century Schoolbook" w:hAnsi="Century Schoolbook"/>
+          <w:b/>
+          <w:i/>
+        </w:rPr>
+        <w:t>AdicionaMusicaPlaylist</w:t>
+      </w:r>
+      <w:r>
+        <w:rPr>
+          <w:rFonts w:ascii="Century Schoolbook" w:hAnsi="Century Schoolbook"/>
+          <w:b/>
+          <w:i/>
+        </w:rPr>
+        <w:t xml:space="preserve"> e </w:t>
+      </w:r>
+      <w:r>
+        <w:rPr>
+          <w:rFonts w:ascii="Century Schoolbook" w:hAnsi="Century Schoolbook"/>
+          <w:b/>
+          <w:i/>
+        </w:rPr>
+        <w:t>RemoveMusicaPlaylist</w:t>
+      </w:r>
+    </w:p>
+    <w:p>
+      <w:pPr>
+        <w:ind w:left="360" w:firstLine="348"/>
+        <w:rPr>
+          <w:rFonts w:ascii="Century Schoolbook" w:hAnsi="Century Schoolbook"/>
+        </w:rPr>
+      </w:pPr>
+      <w:r>
+        <w:rPr>
+          <w:rFonts w:ascii="Century Schoolbook" w:hAnsi="Century Schoolbook"/>
+        </w:rPr>
+        <w:t>Quanto ao primeiro gatilho, a</w:t>
+      </w:r>
+      <w:r>
+        <w:rPr>
+          <w:rFonts w:ascii="Century Schoolbook" w:hAnsi="Century Schoolbook"/>
+        </w:rPr>
+        <w:t xml:space="preserve">pós ser adicionado um elemento a </w:t>
+      </w:r>
+      <w:r>
+        <w:rPr>
+          <w:rFonts w:ascii="Century Schoolbook" w:hAnsi="Century Schoolbook"/>
+          <w:b/>
+        </w:rPr>
+        <w:t>MusicaPlaylist</w:t>
+      </w:r>
+      <w:r>
+        <w:rPr>
+          <w:rFonts w:ascii="Century Schoolbook" w:hAnsi="Century Schoolbook"/>
+        </w:rPr>
+        <w:t xml:space="preserve"> (</w:t>
+      </w:r>
+      <w:r>
+        <w:rPr>
+          <w:rFonts w:ascii="Century Schoolbook" w:hAnsi="Century Schoolbook"/>
+          <w:i/>
+        </w:rPr>
+        <w:t>AFTER INSERT</w:t>
+      </w:r>
+      <w:r>
+        <w:rPr>
+          <w:rFonts w:ascii="Century Schoolbook" w:hAnsi="Century Schoolbook"/>
+        </w:rPr>
+        <w:t>)</w:t>
+      </w:r>
+      <w:r>
+        <w:rPr>
+          <w:rFonts w:ascii="Century Schoolbook" w:hAnsi="Century Schoolbook"/>
+        </w:rPr>
+        <w:t>,</w:t>
+      </w:r>
+      <w:r>
+        <w:rPr>
+          <w:rFonts w:ascii="Century Schoolbook" w:hAnsi="Century Schoolbook"/>
+        </w:rPr>
+        <w:t xml:space="preserve"> ou seja, uma </w:t>
+      </w:r>
+      <w:r>
+        <w:rPr>
+          <w:rFonts w:ascii="Century Schoolbook" w:hAnsi="Century Schoolbook"/>
+          <w:b/>
+        </w:rPr>
+        <w:t>Musica</w:t>
+      </w:r>
+      <w:r>
+        <w:rPr>
+          <w:rFonts w:ascii="Century Schoolbook" w:hAnsi="Century Schoolbook"/>
+        </w:rPr>
+        <w:t xml:space="preserve"> foi adicionada a uma </w:t>
+      </w:r>
+      <w:r>
+        <w:rPr>
+          <w:rFonts w:ascii="Century Schoolbook" w:hAnsi="Century Schoolbook"/>
+          <w:b/>
+        </w:rPr>
+        <w:t>Playlist</w:t>
+      </w:r>
+      <w:r>
+        <w:rPr>
+          <w:rFonts w:ascii="Century Schoolbook" w:hAnsi="Century Schoolbook"/>
+        </w:rPr>
+        <w:t xml:space="preserve">, sendo </w:t>
+      </w:r>
+      <w:r>
+        <w:rPr>
+          <w:rFonts w:ascii="Century Schoolbook" w:hAnsi="Century Schoolbook"/>
+          <w:b/>
+        </w:rPr>
+        <w:t>MusicaPlaylist</w:t>
+      </w:r>
+      <w:r>
+        <w:rPr>
+          <w:rFonts w:ascii="Century Schoolbook" w:hAnsi="Century Schoolbook"/>
+        </w:rPr>
+        <w:t xml:space="preserve"> a classe que as liga, o argumento </w:t>
+      </w:r>
+      <w:r>
+        <w:rPr>
+          <w:rFonts w:ascii="Century Schoolbook" w:hAnsi="Century Schoolbook"/>
+          <w:i/>
+        </w:rPr>
+        <w:t>duracao</w:t>
+      </w:r>
+      <w:r>
+        <w:rPr>
+          <w:rFonts w:ascii="Century Schoolbook" w:hAnsi="Century Schoolbook"/>
+        </w:rPr>
+        <w:t xml:space="preserve"> de </w:t>
+      </w:r>
+      <w:r>
+        <w:rPr>
+          <w:rFonts w:ascii="Century Schoolbook" w:hAnsi="Century Schoolbook"/>
+          <w:b/>
+        </w:rPr>
+        <w:t>Playlist</w:t>
+      </w:r>
+      <w:r>
+        <w:rPr>
+          <w:rFonts w:ascii="Century Schoolbook" w:hAnsi="Century Schoolbook"/>
+        </w:rPr>
+        <w:t xml:space="preserve"> é incrementado com a duração da música que foi inserida.</w:t>
+      </w:r>
+    </w:p>
+    <w:p>
+      <w:pPr>
+        <w:ind w:left="360" w:firstLine="348"/>
+        <w:rPr>
+          <w:rFonts w:ascii="Century Schoolbook" w:hAnsi="Century Schoolbook"/>
+        </w:rPr>
+      </w:pPr>
+      <w:r>
+        <w:rPr>
+          <w:rFonts w:ascii="Century Schoolbook" w:hAnsi="Century Schoolbook"/>
+        </w:rPr>
+        <w:t>De forma a organizar ainda mais a man</w:t>
+      </w:r>
       <w:bookmarkStart w:id="0" w:name="_GoBack"/>
       <w:bookmarkEnd w:id="0"/>
       <w:r>
         <w:rPr>
-          <w:lang w:val="en-GB"/>
-        </w:rPr>
-        <w:lastRenderedPageBreak/>
-        <w:t>Triggers</w:t>
-      </w:r>
-    </w:p>
-    <w:p>
-      <w:pPr>
-        <w:rPr>
-          <w:rFonts w:ascii="Century Schoolbook" w:hAnsi="Century Schoolbook"/>
-          <w:lang w:val="en-GB"/>
-        </w:rPr>
-      </w:pPr>
-    </w:p>
-    <w:p>
-      <w:pPr>
-        <w:rPr>
-          <w:rFonts w:ascii="Century Schoolbook" w:hAnsi="Century Schoolbook"/>
-          <w:lang w:val="en-GB"/>
-        </w:rPr>
-      </w:pPr>
-      <w:r>
-        <w:rPr>
-          <w:rFonts w:ascii="Century Schoolbook" w:hAnsi="Century Schoolbook"/>
-          <w:lang w:val="en-GB"/>
-        </w:rPr>
-        <w:t>I know nothing about this.</w:t>
-      </w:r>
-    </w:p>
-    <w:p>
-      <w:pPr>
-        <w:rPr>
-          <w:rFonts w:ascii="Century Schoolbook" w:hAnsi="Century Schoolbook"/>
-          <w:lang w:val="en-GB"/>
-        </w:rPr>
-      </w:pPr>
-    </w:p>
-    <w:p>
-      <w:pPr>
-        <w:rPr>
-          <w:rFonts w:ascii="Century Schoolbook" w:hAnsi="Century Schoolbook"/>
-          <w:lang w:val="en-GB"/>
+          <w:rFonts w:ascii="Century Schoolbook" w:hAnsi="Century Schoolbook"/>
+        </w:rPr>
+        <w:t>utenção da nossa base de dados, adicionamos neste ficheiro ainda outro gatilho</w:t>
+      </w:r>
+      <w:r>
+        <w:rPr>
+          <w:rFonts w:ascii="Century Schoolbook" w:hAnsi="Century Schoolbook"/>
+        </w:rPr>
+        <w:t xml:space="preserve">, </w:t>
+      </w:r>
+      <w:r>
+        <w:rPr>
+          <w:rFonts w:ascii="Century Schoolbook" w:hAnsi="Century Schoolbook"/>
+          <w:b/>
+          <w:i/>
+        </w:rPr>
+        <w:t>RemoveMusicaPlaylist</w:t>
+      </w:r>
+      <w:r>
+        <w:rPr>
+          <w:rFonts w:ascii="Century Schoolbook" w:hAnsi="Century Schoolbook"/>
+        </w:rPr>
+        <w:t xml:space="preserve">, que consiste em fazer exatamento o oposto do primeiro, isto é, quando um elemento é apagado de </w:t>
+      </w:r>
+      <w:r>
+        <w:rPr>
+          <w:rFonts w:ascii="Century Schoolbook" w:hAnsi="Century Schoolbook"/>
+          <w:b/>
+        </w:rPr>
+        <w:t>MusicaPlaylist</w:t>
+      </w:r>
+      <w:r>
+        <w:rPr>
+          <w:rFonts w:ascii="Century Schoolbook" w:hAnsi="Century Schoolbook"/>
+          <w:b/>
+        </w:rPr>
+        <w:t xml:space="preserve"> </w:t>
+      </w:r>
+      <w:r>
+        <w:rPr>
+          <w:rFonts w:ascii="Century Schoolbook" w:hAnsi="Century Schoolbook"/>
+        </w:rPr>
+        <w:t>(</w:t>
+      </w:r>
+      <w:r>
+        <w:rPr>
+          <w:rFonts w:ascii="Century Schoolbook" w:hAnsi="Century Schoolbook"/>
+          <w:i/>
+        </w:rPr>
+        <w:t>AFTER DELETE</w:t>
+      </w:r>
+      <w:r>
+        <w:rPr>
+          <w:rFonts w:ascii="Century Schoolbook" w:hAnsi="Century Schoolbook"/>
+        </w:rPr>
+        <w:t>),</w:t>
+      </w:r>
+      <w:r>
+        <w:rPr>
+          <w:rFonts w:ascii="Century Schoolbook" w:hAnsi="Century Schoolbook"/>
+        </w:rPr>
+        <w:t xml:space="preserve"> o argumento </w:t>
+      </w:r>
+      <w:r>
+        <w:rPr>
+          <w:rFonts w:ascii="Century Schoolbook" w:hAnsi="Century Schoolbook"/>
+          <w:i/>
+        </w:rPr>
+        <w:t>duracao</w:t>
+      </w:r>
+      <w:r>
+        <w:rPr>
+          <w:rFonts w:ascii="Century Schoolbook" w:hAnsi="Century Schoolbook"/>
+        </w:rPr>
+        <w:t xml:space="preserve"> de Playlist é decrementado com a duração da música removida.</w:t>
+      </w:r>
+    </w:p>
+    <w:p>
+      <w:pPr>
+        <w:rPr>
+          <w:rFonts w:ascii="Century Schoolbook" w:hAnsi="Century Schoolbook"/>
+        </w:rPr>
+      </w:pPr>
+    </w:p>
+    <w:p>
+      <w:pPr>
+        <w:rPr>
+          <w:rFonts w:ascii="Century Schoolbook" w:hAnsi="Century Schoolbook"/>
         </w:rPr>
         <w:sectPr>
           <w:footerReference w:type="default" r:id="rId9"/>
@@ -7927,7 +8510,7 @@
       <w:rPr>
         <w:rFonts w:ascii="Century Schoolbook" w:hAnsi="Century Schoolbook"/>
       </w:rPr>
-      <w:id w:val="903182494"/>
+      <w:id w:val="1706819080"/>
       <w:docPartObj>
         <w:docPartGallery w:val="Page Numbers (Bottom of Page)"/>
         <w:docPartUnique/>
@@ -7937,7 +8520,7 @@
     <w:sdtContent>
       <w:p>
         <w:pPr>
-          <w:pStyle w:val="Rodap"/>
+          <w:pStyle w:val="Footer"/>
           <w:jc w:val="right"/>
           <w:rPr>
             <w:rFonts w:ascii="Century Schoolbook" w:hAnsi="Century Schoolbook"/>
@@ -7973,7 +8556,7 @@
           <w:rPr>
             <w:rFonts w:ascii="Century Schoolbook" w:hAnsi="Century Schoolbook"/>
           </w:rPr>
-          <w:t>10</w:t>
+          <w:t>11</w:t>
         </w:r>
         <w:r>
           <w:rPr>
@@ -7992,7 +8575,7 @@
   </w:sdt>
   <w:p>
     <w:pPr>
-      <w:pStyle w:val="Rodap"/>
+      <w:pStyle w:val="Footer"/>
     </w:pPr>
   </w:p>
 </w:ftr>
@@ -8002,7 +8585,7 @@
 <w:ftr xmlns:wpc="http://schemas.microsoft.com/office/word/2010/wordprocessingCanvas" xmlns:cx="http://schemas.microsoft.com/office/drawing/2014/chartex" xmlns:cx1="http://schemas.microsoft.com/office/drawing/2015/9/8/chartex" xmlns:cx2="http://schemas.microsoft.com/office/drawing/2015/10/21/chartex" xmlns:cx3="http://schemas.microsoft.com/office/drawing/2016/5/9/chartex" xmlns:cx4="http://schemas.microsoft.com/office/drawing/2016/5/10/chartex" xmlns:cx5="http://schemas.microsoft.com/office/drawing/2016/5/11/chartex" xmlns:cx6="http://schemas.microsoft.com/office/drawing/2016/5/12/chartex" xmlns:cx7="http://schemas.microsoft.com/office/drawing/2016/5/13/chartex" xmlns:cx8="http://schemas.microsoft.com/office/drawing/2016/5/14/chartex" xmlns:mc="http://schemas.openxmlformats.org/markup-compatibility/2006" xmlns:aink="http://schemas.microsoft.com/office/drawing/2016/ink" xmlns:o="urn:schemas-microsoft-com:office:office" xmlns:r="http://schemas.openxmlformats.org/officeDocument/2006/relationships" xmlns:m="http://schemas.openxmlformats.org/officeDocument/2006/math" xmlns:v="urn:schemas-microsoft-com:vml" xmlns:wp14="http://schemas.microsoft.com/office/word/2010/wordprocessingDrawing" xmlns:wp="http://schemas.openxmlformats.org/drawingml/2006/wordprocessingDrawing" xmlns:w10="urn:schemas-microsoft-com:office:word" xmlns:w="http://schemas.openxmlformats.org/wordprocessingml/2006/main" xmlns:w14="http://schemas.microsoft.com/office/word/2010/wordml" xmlns:w15="http://schemas.microsoft.com/office/word/2012/wordml" xmlns:w16se="http://schemas.microsoft.com/office/word/2015/wordml/symex" xmlns:wpg="http://schemas.microsoft.com/office/word/2010/wordprocessingGroup" xmlns:wpi="http://schemas.microsoft.com/office/word/2010/wordprocessingInk" xmlns:wne="http://schemas.microsoft.com/office/word/2006/wordml" xmlns:wps="http://schemas.microsoft.com/office/word/2010/wordprocessingShape" mc:Ignorable="w14 w15 w16se wp14">
   <w:p>
     <w:pPr>
-      <w:pStyle w:val="Rodap"/>
+      <w:pStyle w:val="Footer"/>
     </w:pPr>
     <w:r>
       <w:rPr>
@@ -8116,7 +8699,7 @@
 <w:hdr xmlns:wpc="http://schemas.microsoft.com/office/word/2010/wordprocessingCanvas" xmlns:cx="http://schemas.microsoft.com/office/drawing/2014/chartex" xmlns:cx1="http://schemas.microsoft.com/office/drawing/2015/9/8/chartex" xmlns:cx2="http://schemas.microsoft.com/office/drawing/2015/10/21/chartex" xmlns:cx3="http://schemas.microsoft.com/office/drawing/2016/5/9/chartex" xmlns:cx4="http://schemas.microsoft.com/office/drawing/2016/5/10/chartex" xmlns:cx5="http://schemas.microsoft.com/office/drawing/2016/5/11/chartex" xmlns:cx6="http://schemas.microsoft.com/office/drawing/2016/5/12/chartex" xmlns:cx7="http://schemas.microsoft.com/office/drawing/2016/5/13/chartex" xmlns:cx8="http://schemas.microsoft.com/office/drawing/2016/5/14/chartex" xmlns:mc="http://schemas.openxmlformats.org/markup-compatibility/2006" xmlns:aink="http://schemas.microsoft.com/office/drawing/2016/ink" xmlns:o="urn:schemas-microsoft-com:office:office" xmlns:r="http://schemas.openxmlformats.org/officeDocument/2006/relationships" xmlns:m="http://schemas.openxmlformats.org/officeDocument/2006/math" xmlns:v="urn:schemas-microsoft-com:vml" xmlns:wp14="http://schemas.microsoft.com/office/word/2010/wordprocessingDrawing" xmlns:wp="http://schemas.openxmlformats.org/drawingml/2006/wordprocessingDrawing" xmlns:w10="urn:schemas-microsoft-com:office:word" xmlns:w="http://schemas.openxmlformats.org/wordprocessingml/2006/main" xmlns:w14="http://schemas.microsoft.com/office/word/2010/wordml" xmlns:w15="http://schemas.microsoft.com/office/word/2012/wordml" xmlns:w16se="http://schemas.microsoft.com/office/word/2015/wordml/symex" xmlns:wpg="http://schemas.microsoft.com/office/word/2010/wordprocessingGroup" xmlns:wpi="http://schemas.microsoft.com/office/word/2010/wordprocessingInk" xmlns:wne="http://schemas.microsoft.com/office/word/2006/wordml" xmlns:wps="http://schemas.microsoft.com/office/word/2010/wordprocessingShape" mc:Ignorable="w14 w15 w16se wp14">
   <w:p>
     <w:pPr>
-      <w:pStyle w:val="Cabealho"/>
+      <w:pStyle w:val="Header"/>
     </w:pPr>
     <w:r>
       <w:rPr>
@@ -8384,6 +8967,92 @@
     </w:lvl>
   </w:abstractNum>
   <w:abstractNum w:abstractNumId="2" w15:restartNumberingAfterBreak="0">
+    <w:nsid w:val="1065319F"/>
+    <w:multiLevelType w:val="hybridMultilevel"/>
+    <w:tmpl w:val="DD6AC5D4"/>
+    <w:lvl w:ilvl="0" w:tplc="0816000F">
+      <w:start w:val="1"/>
+      <w:numFmt w:val="decimal"/>
+      <w:lvlText w:val="%1."/>
+      <w:lvlJc w:val="left"/>
+      <w:pPr>
+        <w:ind w:left="720" w:hanging="360"/>
+      </w:pPr>
+    </w:lvl>
+    <w:lvl w:ilvl="1" w:tplc="08160019" w:tentative="1">
+      <w:start w:val="1"/>
+      <w:numFmt w:val="lowerLetter"/>
+      <w:lvlText w:val="%2."/>
+      <w:lvlJc w:val="left"/>
+      <w:pPr>
+        <w:ind w:left="1440" w:hanging="360"/>
+      </w:pPr>
+    </w:lvl>
+    <w:lvl w:ilvl="2" w:tplc="0816001B" w:tentative="1">
+      <w:start w:val="1"/>
+      <w:numFmt w:val="lowerRoman"/>
+      <w:lvlText w:val="%3."/>
+      <w:lvlJc w:val="right"/>
+      <w:pPr>
+        <w:ind w:left="2160" w:hanging="180"/>
+      </w:pPr>
+    </w:lvl>
+    <w:lvl w:ilvl="3" w:tplc="0816000F" w:tentative="1">
+      <w:start w:val="1"/>
+      <w:numFmt w:val="decimal"/>
+      <w:lvlText w:val="%4."/>
+      <w:lvlJc w:val="left"/>
+      <w:pPr>
+        <w:ind w:left="2880" w:hanging="360"/>
+      </w:pPr>
+    </w:lvl>
+    <w:lvl w:ilvl="4" w:tplc="08160019" w:tentative="1">
+      <w:start w:val="1"/>
+      <w:numFmt w:val="lowerLetter"/>
+      <w:lvlText w:val="%5."/>
+      <w:lvlJc w:val="left"/>
+      <w:pPr>
+        <w:ind w:left="3600" w:hanging="360"/>
+      </w:pPr>
+    </w:lvl>
+    <w:lvl w:ilvl="5" w:tplc="0816001B" w:tentative="1">
+      <w:start w:val="1"/>
+      <w:numFmt w:val="lowerRoman"/>
+      <w:lvlText w:val="%6."/>
+      <w:lvlJc w:val="right"/>
+      <w:pPr>
+        <w:ind w:left="4320" w:hanging="180"/>
+      </w:pPr>
+    </w:lvl>
+    <w:lvl w:ilvl="6" w:tplc="0816000F" w:tentative="1">
+      <w:start w:val="1"/>
+      <w:numFmt w:val="decimal"/>
+      <w:lvlText w:val="%7."/>
+      <w:lvlJc w:val="left"/>
+      <w:pPr>
+        <w:ind w:left="5040" w:hanging="360"/>
+      </w:pPr>
+    </w:lvl>
+    <w:lvl w:ilvl="7" w:tplc="08160019" w:tentative="1">
+      <w:start w:val="1"/>
+      <w:numFmt w:val="lowerLetter"/>
+      <w:lvlText w:val="%8."/>
+      <w:lvlJc w:val="left"/>
+      <w:pPr>
+        <w:ind w:left="5760" w:hanging="360"/>
+      </w:pPr>
+    </w:lvl>
+    <w:lvl w:ilvl="8" w:tplc="0816001B" w:tentative="1">
+      <w:start w:val="1"/>
+      <w:numFmt w:val="lowerRoman"/>
+      <w:lvlText w:val="%9."/>
+      <w:lvlJc w:val="right"/>
+      <w:pPr>
+        <w:ind w:left="6480" w:hanging="180"/>
+      </w:pPr>
+    </w:lvl>
+  </w:abstractNum>
+  <w:abstractNum w:abstractNumId="3" w15:restartNumberingAfterBreak="0">
     <w:nsid w:val="1255028B"/>
     <w:multiLevelType w:val="hybridMultilevel"/>
     <w:tmpl w:val="9D509AC6"/>
@@ -8496,7 +9165,7 @@
       </w:rPr>
     </w:lvl>
   </w:abstractNum>
-  <w:abstractNum w:abstractNumId="3" w15:restartNumberingAfterBreak="0">
+  <w:abstractNum w:abstractNumId="4" w15:restartNumberingAfterBreak="0">
     <w:nsid w:val="1A416C78"/>
     <w:multiLevelType w:val="hybridMultilevel"/>
     <w:tmpl w:val="0032E860"/>
@@ -8609,7 +9278,7 @@
       </w:rPr>
     </w:lvl>
   </w:abstractNum>
-  <w:abstractNum w:abstractNumId="4" w15:restartNumberingAfterBreak="0">
+  <w:abstractNum w:abstractNumId="5" w15:restartNumberingAfterBreak="0">
     <w:nsid w:val="1B28735C"/>
     <w:multiLevelType w:val="hybridMultilevel"/>
     <w:tmpl w:val="43441784"/>
@@ -8699,7 +9368,7 @@
       </w:pPr>
     </w:lvl>
   </w:abstractNum>
-  <w:abstractNum w:abstractNumId="5" w15:restartNumberingAfterBreak="0">
+  <w:abstractNum w:abstractNumId="6" w15:restartNumberingAfterBreak="0">
     <w:nsid w:val="1C8B278A"/>
     <w:multiLevelType w:val="hybridMultilevel"/>
     <w:tmpl w:val="5C64D0DE"/>
@@ -8812,7 +9481,7 @@
       </w:rPr>
     </w:lvl>
   </w:abstractNum>
-  <w:abstractNum w:abstractNumId="6" w15:restartNumberingAfterBreak="0">
+  <w:abstractNum w:abstractNumId="7" w15:restartNumberingAfterBreak="0">
     <w:nsid w:val="1E333972"/>
     <w:multiLevelType w:val="hybridMultilevel"/>
     <w:tmpl w:val="27A6543E"/>
@@ -8901,7 +9570,7 @@
       </w:pPr>
     </w:lvl>
   </w:abstractNum>
-  <w:abstractNum w:abstractNumId="7" w15:restartNumberingAfterBreak="0">
+  <w:abstractNum w:abstractNumId="8" w15:restartNumberingAfterBreak="0">
     <w:nsid w:val="1EC52CCC"/>
     <w:multiLevelType w:val="hybridMultilevel"/>
     <w:tmpl w:val="A8BA50C0"/>
@@ -9014,7 +9683,7 @@
       </w:rPr>
     </w:lvl>
   </w:abstractNum>
-  <w:abstractNum w:abstractNumId="8" w15:restartNumberingAfterBreak="0">
+  <w:abstractNum w:abstractNumId="9" w15:restartNumberingAfterBreak="0">
     <w:nsid w:val="1F0D6705"/>
     <w:multiLevelType w:val="hybridMultilevel"/>
     <w:tmpl w:val="E7589E72"/>
@@ -9104,7 +9773,7 @@
       </w:pPr>
     </w:lvl>
   </w:abstractNum>
-  <w:abstractNum w:abstractNumId="9" w15:restartNumberingAfterBreak="0">
+  <w:abstractNum w:abstractNumId="10" w15:restartNumberingAfterBreak="0">
     <w:nsid w:val="26444AEC"/>
     <w:multiLevelType w:val="hybridMultilevel"/>
     <w:tmpl w:val="6E1A703E"/>
@@ -9194,7 +9863,7 @@
       </w:pPr>
     </w:lvl>
   </w:abstractNum>
-  <w:abstractNum w:abstractNumId="10" w15:restartNumberingAfterBreak="0">
+  <w:abstractNum w:abstractNumId="11" w15:restartNumberingAfterBreak="0">
     <w:nsid w:val="26CA5C57"/>
     <w:multiLevelType w:val="hybridMultilevel"/>
     <w:tmpl w:val="59A23784"/>
@@ -9307,7 +9976,7 @@
       </w:rPr>
     </w:lvl>
   </w:abstractNum>
-  <w:abstractNum w:abstractNumId="11" w15:restartNumberingAfterBreak="0">
+  <w:abstractNum w:abstractNumId="12" w15:restartNumberingAfterBreak="0">
     <w:nsid w:val="29F7353A"/>
     <w:multiLevelType w:val="hybridMultilevel"/>
     <w:tmpl w:val="67CA30DE"/>
@@ -9420,7 +10089,7 @@
       </w:rPr>
     </w:lvl>
   </w:abstractNum>
-  <w:abstractNum w:abstractNumId="12" w15:restartNumberingAfterBreak="0">
+  <w:abstractNum w:abstractNumId="13" w15:restartNumberingAfterBreak="0">
     <w:nsid w:val="2B0B6E64"/>
     <w:multiLevelType w:val="hybridMultilevel"/>
     <w:tmpl w:val="1CCE8DE6"/>
@@ -9533,7 +10202,7 @@
       </w:rPr>
     </w:lvl>
   </w:abstractNum>
-  <w:abstractNum w:abstractNumId="13" w15:restartNumberingAfterBreak="0">
+  <w:abstractNum w:abstractNumId="14" w15:restartNumberingAfterBreak="0">
     <w:nsid w:val="2C3D6B5C"/>
     <w:multiLevelType w:val="hybridMultilevel"/>
     <w:tmpl w:val="D77C40E2"/>
@@ -9646,7 +10315,7 @@
       </w:rPr>
     </w:lvl>
   </w:abstractNum>
-  <w:abstractNum w:abstractNumId="14" w15:restartNumberingAfterBreak="0">
+  <w:abstractNum w:abstractNumId="15" w15:restartNumberingAfterBreak="0">
     <w:nsid w:val="2D387E15"/>
     <w:multiLevelType w:val="hybridMultilevel"/>
     <w:tmpl w:val="8CE0E406"/>
@@ -9759,7 +10428,7 @@
       </w:rPr>
     </w:lvl>
   </w:abstractNum>
-  <w:abstractNum w:abstractNumId="15" w15:restartNumberingAfterBreak="0">
+  <w:abstractNum w:abstractNumId="16" w15:restartNumberingAfterBreak="0">
     <w:nsid w:val="2D9A2D2A"/>
     <w:multiLevelType w:val="hybridMultilevel"/>
     <w:tmpl w:val="E65E350A"/>
@@ -9849,7 +10518,7 @@
       </w:pPr>
     </w:lvl>
   </w:abstractNum>
-  <w:abstractNum w:abstractNumId="16" w15:restartNumberingAfterBreak="0">
+  <w:abstractNum w:abstractNumId="17" w15:restartNumberingAfterBreak="0">
     <w:nsid w:val="2E6817AE"/>
     <w:multiLevelType w:val="hybridMultilevel"/>
     <w:tmpl w:val="66565014"/>
@@ -9962,7 +10631,7 @@
       </w:rPr>
     </w:lvl>
   </w:abstractNum>
-  <w:abstractNum w:abstractNumId="17" w15:restartNumberingAfterBreak="0">
+  <w:abstractNum w:abstractNumId="18" w15:restartNumberingAfterBreak="0">
     <w:nsid w:val="313C0EE7"/>
     <w:multiLevelType w:val="hybridMultilevel"/>
     <w:tmpl w:val="D4D6AC44"/>
@@ -10048,7 +10717,7 @@
       </w:pPr>
     </w:lvl>
   </w:abstractNum>
-  <w:abstractNum w:abstractNumId="18" w15:restartNumberingAfterBreak="0">
+  <w:abstractNum w:abstractNumId="19" w15:restartNumberingAfterBreak="0">
     <w:nsid w:val="387B782D"/>
     <w:multiLevelType w:val="hybridMultilevel"/>
     <w:tmpl w:val="2BFE285C"/>
@@ -10134,7 +10803,7 @@
       </w:pPr>
     </w:lvl>
   </w:abstractNum>
-  <w:abstractNum w:abstractNumId="19" w15:restartNumberingAfterBreak="0">
+  <w:abstractNum w:abstractNumId="20" w15:restartNumberingAfterBreak="0">
     <w:nsid w:val="3ECE1FE0"/>
     <w:multiLevelType w:val="hybridMultilevel"/>
     <w:tmpl w:val="077C8C00"/>
@@ -10225,7 +10894,7 @@
       </w:pPr>
     </w:lvl>
   </w:abstractNum>
-  <w:abstractNum w:abstractNumId="20" w15:restartNumberingAfterBreak="0">
+  <w:abstractNum w:abstractNumId="21" w15:restartNumberingAfterBreak="0">
     <w:nsid w:val="3F8F15EE"/>
     <w:multiLevelType w:val="hybridMultilevel"/>
     <w:tmpl w:val="521A1B54"/>
@@ -10316,7 +10985,7 @@
       </w:pPr>
     </w:lvl>
   </w:abstractNum>
-  <w:abstractNum w:abstractNumId="21" w15:restartNumberingAfterBreak="0">
+  <w:abstractNum w:abstractNumId="22" w15:restartNumberingAfterBreak="0">
     <w:nsid w:val="42A03AD4"/>
     <w:multiLevelType w:val="hybridMultilevel"/>
     <w:tmpl w:val="88FEEF30"/>
@@ -10429,7 +11098,7 @@
       </w:rPr>
     </w:lvl>
   </w:abstractNum>
-  <w:abstractNum w:abstractNumId="22" w15:restartNumberingAfterBreak="0">
+  <w:abstractNum w:abstractNumId="23" w15:restartNumberingAfterBreak="0">
     <w:nsid w:val="441A6F1B"/>
     <w:multiLevelType w:val="hybridMultilevel"/>
     <w:tmpl w:val="594AC7E4"/>
@@ -10542,7 +11211,7 @@
       </w:rPr>
     </w:lvl>
   </w:abstractNum>
-  <w:abstractNum w:abstractNumId="23" w15:restartNumberingAfterBreak="0">
+  <w:abstractNum w:abstractNumId="24" w15:restartNumberingAfterBreak="0">
     <w:nsid w:val="442E56B2"/>
     <w:multiLevelType w:val="hybridMultilevel"/>
     <w:tmpl w:val="5AA6EF1E"/>
@@ -10628,7 +11297,7 @@
       </w:pPr>
     </w:lvl>
   </w:abstractNum>
-  <w:abstractNum w:abstractNumId="24" w15:restartNumberingAfterBreak="0">
+  <w:abstractNum w:abstractNumId="25" w15:restartNumberingAfterBreak="0">
     <w:nsid w:val="520424F7"/>
     <w:multiLevelType w:val="hybridMultilevel"/>
     <w:tmpl w:val="B30C4A46"/>
@@ -10741,7 +11410,7 @@
       </w:rPr>
     </w:lvl>
   </w:abstractNum>
-  <w:abstractNum w:abstractNumId="25" w15:restartNumberingAfterBreak="0">
+  <w:abstractNum w:abstractNumId="26" w15:restartNumberingAfterBreak="0">
     <w:nsid w:val="5DC7590F"/>
     <w:multiLevelType w:val="hybridMultilevel"/>
     <w:tmpl w:val="7D988C4A"/>
@@ -10830,7 +11499,7 @@
       </w:pPr>
     </w:lvl>
   </w:abstractNum>
-  <w:abstractNum w:abstractNumId="26" w15:restartNumberingAfterBreak="0">
+  <w:abstractNum w:abstractNumId="27" w15:restartNumberingAfterBreak="0">
     <w:nsid w:val="619858C5"/>
     <w:multiLevelType w:val="hybridMultilevel"/>
     <w:tmpl w:val="468489F2"/>
@@ -10920,7 +11589,7 @@
       </w:pPr>
     </w:lvl>
   </w:abstractNum>
-  <w:abstractNum w:abstractNumId="27" w15:restartNumberingAfterBreak="0">
+  <w:abstractNum w:abstractNumId="28" w15:restartNumberingAfterBreak="0">
     <w:nsid w:val="64682941"/>
     <w:multiLevelType w:val="hybridMultilevel"/>
     <w:tmpl w:val="B56A4328"/>
@@ -11010,7 +11679,7 @@
       </w:pPr>
     </w:lvl>
   </w:abstractNum>
-  <w:abstractNum w:abstractNumId="28" w15:restartNumberingAfterBreak="0">
+  <w:abstractNum w:abstractNumId="29" w15:restartNumberingAfterBreak="0">
     <w:nsid w:val="68567D8A"/>
     <w:multiLevelType w:val="hybridMultilevel"/>
     <w:tmpl w:val="C52C9D1A"/>
@@ -11123,7 +11792,7 @@
       </w:rPr>
     </w:lvl>
   </w:abstractNum>
-  <w:abstractNum w:abstractNumId="29" w15:restartNumberingAfterBreak="0">
+  <w:abstractNum w:abstractNumId="30" w15:restartNumberingAfterBreak="0">
     <w:nsid w:val="6CC63FC8"/>
     <w:multiLevelType w:val="hybridMultilevel"/>
     <w:tmpl w:val="1C88E4F4"/>
@@ -11213,7 +11882,7 @@
       </w:pPr>
     </w:lvl>
   </w:abstractNum>
-  <w:abstractNum w:abstractNumId="30" w15:restartNumberingAfterBreak="0">
+  <w:abstractNum w:abstractNumId="31" w15:restartNumberingAfterBreak="0">
     <w:nsid w:val="75150493"/>
     <w:multiLevelType w:val="hybridMultilevel"/>
     <w:tmpl w:val="33188054"/>
@@ -11326,7 +11995,7 @@
       </w:rPr>
     </w:lvl>
   </w:abstractNum>
-  <w:abstractNum w:abstractNumId="31" w15:restartNumberingAfterBreak="0">
+  <w:abstractNum w:abstractNumId="32" w15:restartNumberingAfterBreak="0">
     <w:nsid w:val="7A6008A4"/>
     <w:multiLevelType w:val="hybridMultilevel"/>
     <w:tmpl w:val="36CA4302"/>
@@ -11417,7 +12086,7 @@
       </w:pPr>
     </w:lvl>
   </w:abstractNum>
-  <w:abstractNum w:abstractNumId="32" w15:restartNumberingAfterBreak="0">
+  <w:abstractNum w:abstractNumId="33" w15:restartNumberingAfterBreak="0">
     <w:nsid w:val="7D1D03D5"/>
     <w:multiLevelType w:val="hybridMultilevel"/>
     <w:tmpl w:val="CD5244BC"/>
@@ -11530,7 +12199,7 @@
       </w:rPr>
     </w:lvl>
   </w:abstractNum>
-  <w:abstractNum w:abstractNumId="33" w15:restartNumberingAfterBreak="0">
+  <w:abstractNum w:abstractNumId="34" w15:restartNumberingAfterBreak="0">
     <w:nsid w:val="7DA752D2"/>
     <w:multiLevelType w:val="hybridMultilevel"/>
     <w:tmpl w:val="765AFBD8"/>
@@ -11643,7 +12312,7 @@
       </w:rPr>
     </w:lvl>
   </w:abstractNum>
-  <w:abstractNum w:abstractNumId="34" w15:restartNumberingAfterBreak="0">
+  <w:abstractNum w:abstractNumId="35" w15:restartNumberingAfterBreak="0">
     <w:nsid w:val="7F384F4C"/>
     <w:multiLevelType w:val="hybridMultilevel"/>
     <w:tmpl w:val="D12AC0E6"/>
@@ -11730,109 +12399,112 @@
     </w:lvl>
   </w:abstractNum>
   <w:num w:numId="1">
+    <w:abstractNumId w:val="4"/>
+  </w:num>
+  <w:num w:numId="2">
+    <w:abstractNumId w:val="34"/>
+  </w:num>
+  <w:num w:numId="3">
+    <w:abstractNumId w:val="22"/>
+  </w:num>
+  <w:num w:numId="4">
     <w:abstractNumId w:val="3"/>
   </w:num>
-  <w:num w:numId="2">
+  <w:num w:numId="5">
+    <w:abstractNumId w:val="31"/>
+  </w:num>
+  <w:num w:numId="6">
+    <w:abstractNumId w:val="14"/>
+  </w:num>
+  <w:num w:numId="7">
     <w:abstractNumId w:val="33"/>
   </w:num>
-  <w:num w:numId="3">
-    <w:abstractNumId w:val="21"/>
-  </w:num>
-  <w:num w:numId="4">
-    <w:abstractNumId w:val="2"/>
-  </w:num>
-  <w:num w:numId="5">
-    <w:abstractNumId w:val="30"/>
-  </w:num>
-  <w:num w:numId="6">
+  <w:num w:numId="8">
     <w:abstractNumId w:val="13"/>
   </w:num>
-  <w:num w:numId="7">
-    <w:abstractNumId w:val="32"/>
-  </w:num>
-  <w:num w:numId="8">
-    <w:abstractNumId w:val="12"/>
-  </w:num>
   <w:num w:numId="9">
-    <w:abstractNumId w:val="34"/>
+    <w:abstractNumId w:val="35"/>
   </w:num>
   <w:num w:numId="10">
-    <w:abstractNumId w:val="6"/>
+    <w:abstractNumId w:val="7"/>
   </w:num>
   <w:num w:numId="11">
-    <w:abstractNumId w:val="25"/>
+    <w:abstractNumId w:val="26"/>
   </w:num>
   <w:num w:numId="12">
     <w:abstractNumId w:val="1"/>
   </w:num>
   <w:num w:numId="13">
-    <w:abstractNumId w:val="4"/>
+    <w:abstractNumId w:val="5"/>
   </w:num>
   <w:num w:numId="14">
+    <w:abstractNumId w:val="10"/>
+  </w:num>
+  <w:num w:numId="15">
+    <w:abstractNumId w:val="16"/>
+  </w:num>
+  <w:num w:numId="16">
     <w:abstractNumId w:val="9"/>
   </w:num>
-  <w:num w:numId="15">
-    <w:abstractNumId w:val="15"/>
+  <w:num w:numId="17">
+    <w:abstractNumId w:val="28"/>
   </w:num>
-  <w:num w:numId="16">
-    <w:abstractNumId w:val="8"/>
-  </w:num>
-  <w:num w:numId="17">
+  <w:num w:numId="18">
     <w:abstractNumId w:val="27"/>
   </w:num>
-  <w:num w:numId="18">
-    <w:abstractNumId w:val="26"/>
-  </w:num>
   <w:num w:numId="19">
-    <w:abstractNumId w:val="29"/>
+    <w:abstractNumId w:val="30"/>
   </w:num>
   <w:num w:numId="20">
-    <w:abstractNumId w:val="19"/>
+    <w:abstractNumId w:val="20"/>
   </w:num>
   <w:num w:numId="21">
     <w:abstractNumId w:val="0"/>
   </w:num>
   <w:num w:numId="22">
-    <w:abstractNumId w:val="31"/>
+    <w:abstractNumId w:val="32"/>
   </w:num>
   <w:num w:numId="23">
-    <w:abstractNumId w:val="20"/>
+    <w:abstractNumId w:val="21"/>
   </w:num>
   <w:num w:numId="24">
+    <w:abstractNumId w:val="19"/>
+  </w:num>
+  <w:num w:numId="25">
+    <w:abstractNumId w:val="24"/>
+  </w:num>
+  <w:num w:numId="26">
+    <w:abstractNumId w:val="8"/>
+  </w:num>
+  <w:num w:numId="27">
+    <w:abstractNumId w:val="17"/>
+  </w:num>
+  <w:num w:numId="28">
+    <w:abstractNumId w:val="12"/>
+  </w:num>
+  <w:num w:numId="29">
+    <w:abstractNumId w:val="11"/>
+  </w:num>
+  <w:num w:numId="30">
+    <w:abstractNumId w:val="23"/>
+  </w:num>
+  <w:num w:numId="31">
+    <w:abstractNumId w:val="25"/>
+  </w:num>
+  <w:num w:numId="32">
     <w:abstractNumId w:val="18"/>
   </w:num>
-  <w:num w:numId="25">
-    <w:abstractNumId w:val="23"/>
-  </w:num>
-  <w:num w:numId="26">
-    <w:abstractNumId w:val="7"/>
-  </w:num>
-  <w:num w:numId="27">
-    <w:abstractNumId w:val="16"/>
-  </w:num>
-  <w:num w:numId="28">
-    <w:abstractNumId w:val="11"/>
-  </w:num>
-  <w:num w:numId="29">
-    <w:abstractNumId w:val="10"/>
-  </w:num>
-  <w:num w:numId="30">
-    <w:abstractNumId w:val="22"/>
-  </w:num>
-  <w:num w:numId="31">
-    <w:abstractNumId w:val="24"/>
-  </w:num>
-  <w:num w:numId="32">
-    <w:abstractNumId w:val="17"/>
-  </w:num>
   <w:num w:numId="33">
-    <w:abstractNumId w:val="5"/>
+    <w:abstractNumId w:val="6"/>
   </w:num>
   <w:num w:numId="34">
-    <w:abstractNumId w:val="14"/>
+    <w:abstractNumId w:val="15"/>
   </w:num>
   <w:num w:numId="35">
-    <w:abstractNumId w:val="28"/>
+    <w:abstractNumId w:val="29"/>
+  </w:num>
+  <w:num w:numId="36">
+    <w:abstractNumId w:val="2"/>
   </w:num>
 </w:numbering>
 </file>
@@ -12238,10 +12910,10 @@
       <w:noProof/>
     </w:rPr>
   </w:style>
-  <w:style w:type="paragraph" w:styleId="Cabealho2">
+  <w:style w:type="paragraph" w:styleId="Heading2">
     <w:name w:val="heading 2"/>
     <w:basedOn w:val="Normal"/>
-    <w:link w:val="Cabealho2Carter"/>
+    <w:link w:val="Heading2Char"/>
     <w:uiPriority w:val="9"/>
     <w:qFormat/>
     <w:rsid w:val="00195781"/>
@@ -12258,13 +12930,13 @@
       <w:lang w:eastAsia="pt-PT"/>
     </w:rPr>
   </w:style>
-  <w:style w:type="character" w:default="1" w:styleId="Tipodeletrapredefinidodopargrafo">
+  <w:style w:type="character" w:default="1" w:styleId="DefaultParagraphFont">
     <w:name w:val="Default Paragraph Font"/>
     <w:uiPriority w:val="1"/>
     <w:semiHidden/>
     <w:unhideWhenUsed/>
   </w:style>
-  <w:style w:type="table" w:default="1" w:styleId="Tabelanormal">
+  <w:style w:type="table" w:default="1" w:styleId="TableNormal">
     <w:name w:val="Normal Table"/>
     <w:uiPriority w:val="99"/>
     <w:semiHidden/>
@@ -12279,16 +12951,16 @@
       </w:tblCellMar>
     </w:tblPr>
   </w:style>
-  <w:style w:type="numbering" w:default="1" w:styleId="Semlista">
+  <w:style w:type="numbering" w:default="1" w:styleId="NoList">
     <w:name w:val="No List"/>
     <w:uiPriority w:val="99"/>
     <w:semiHidden/>
     <w:unhideWhenUsed/>
   </w:style>
-  <w:style w:type="paragraph" w:styleId="Cabealho">
+  <w:style w:type="paragraph" w:styleId="Header">
     <w:name w:val="header"/>
     <w:basedOn w:val="Normal"/>
-    <w:link w:val="CabealhoCarter"/>
+    <w:link w:val="HeaderChar"/>
     <w:uiPriority w:val="99"/>
     <w:unhideWhenUsed/>
     <w:rsid w:val="00F70248"/>
@@ -12300,17 +12972,17 @@
       <w:spacing w:after="0" w:line="240" w:lineRule="auto"/>
     </w:pPr>
   </w:style>
-  <w:style w:type="character" w:customStyle="1" w:styleId="CabealhoCarter">
-    <w:name w:val="Cabeçalho Caráter"/>
-    <w:basedOn w:val="Tipodeletrapredefinidodopargrafo"/>
-    <w:link w:val="Cabealho"/>
+  <w:style w:type="character" w:customStyle="1" w:styleId="HeaderChar">
+    <w:name w:val="Header Char"/>
+    <w:basedOn w:val="DefaultParagraphFont"/>
+    <w:link w:val="Header"/>
     <w:uiPriority w:val="99"/>
     <w:rsid w:val="00F70248"/>
   </w:style>
-  <w:style w:type="paragraph" w:styleId="Rodap">
+  <w:style w:type="paragraph" w:styleId="Footer">
     <w:name w:val="footer"/>
     <w:basedOn w:val="Normal"/>
-    <w:link w:val="RodapCarter"/>
+    <w:link w:val="FooterChar"/>
     <w:uiPriority w:val="99"/>
     <w:unhideWhenUsed/>
     <w:rsid w:val="00F70248"/>
@@ -12322,16 +12994,16 @@
       <w:spacing w:after="0" w:line="240" w:lineRule="auto"/>
     </w:pPr>
   </w:style>
-  <w:style w:type="character" w:customStyle="1" w:styleId="RodapCarter">
-    <w:name w:val="Rodapé Caráter"/>
-    <w:basedOn w:val="Tipodeletrapredefinidodopargrafo"/>
-    <w:link w:val="Rodap"/>
+  <w:style w:type="character" w:customStyle="1" w:styleId="FooterChar">
+    <w:name w:val="Footer Char"/>
+    <w:basedOn w:val="DefaultParagraphFont"/>
+    <w:link w:val="Footer"/>
     <w:uiPriority w:val="99"/>
     <w:rsid w:val="00F70248"/>
   </w:style>
-  <w:style w:type="character" w:styleId="Hiperligao">
+  <w:style w:type="character" w:styleId="Hyperlink">
     <w:name w:val="Hyperlink"/>
-    <w:basedOn w:val="Tipodeletrapredefinidodopargrafo"/>
+    <w:basedOn w:val="DefaultParagraphFont"/>
     <w:uiPriority w:val="99"/>
     <w:unhideWhenUsed/>
     <w:rsid w:val="00F70248"/>
@@ -12340,9 +13012,9 @@
       <w:u w:val="single"/>
     </w:rPr>
   </w:style>
-  <w:style w:type="character" w:styleId="Mencionar">
+  <w:style w:type="character" w:styleId="Mention">
     <w:name w:val="Mention"/>
-    <w:basedOn w:val="Tipodeletrapredefinidodopargrafo"/>
+    <w:basedOn w:val="DefaultParagraphFont"/>
     <w:uiPriority w:val="99"/>
     <w:semiHidden/>
     <w:unhideWhenUsed/>
@@ -12354,7 +13026,7 @@
   </w:style>
   <w:style w:type="paragraph" w:customStyle="1" w:styleId="Estilo1">
     <w:name w:val="Estilo1"/>
-    <w:basedOn w:val="Ttulo"/>
+    <w:basedOn w:val="Title"/>
     <w:link w:val="Estilo1Char"/>
     <w:qFormat/>
     <w:rsid w:val="00F70248"/>
@@ -12366,7 +13038,7 @@
   </w:style>
   <w:style w:type="character" w:customStyle="1" w:styleId="Estilo1Char">
     <w:name w:val="Estilo1 Char"/>
-    <w:basedOn w:val="TtuloCarter"/>
+    <w:basedOn w:val="TitleChar"/>
     <w:link w:val="Estilo1"/>
     <w:rsid w:val="00F70248"/>
     <w:rPr>
@@ -12378,11 +13050,11 @@
       <w:szCs w:val="56"/>
     </w:rPr>
   </w:style>
-  <w:style w:type="paragraph" w:styleId="Ttulo">
+  <w:style w:type="paragraph" w:styleId="Title">
     <w:name w:val="Title"/>
     <w:basedOn w:val="Normal"/>
     <w:next w:val="Normal"/>
-    <w:link w:val="TtuloCarter"/>
+    <w:link w:val="TitleChar"/>
     <w:uiPriority w:val="10"/>
     <w:qFormat/>
     <w:rsid w:val="00F70248"/>
@@ -12398,10 +13070,10 @@
       <w:szCs w:val="56"/>
     </w:rPr>
   </w:style>
-  <w:style w:type="character" w:customStyle="1" w:styleId="TtuloCarter">
-    <w:name w:val="Título Caráter"/>
-    <w:basedOn w:val="Tipodeletrapredefinidodopargrafo"/>
-    <w:link w:val="Ttulo"/>
+  <w:style w:type="character" w:customStyle="1" w:styleId="TitleChar">
+    <w:name w:val="Title Char"/>
+    <w:basedOn w:val="DefaultParagraphFont"/>
+    <w:link w:val="Title"/>
     <w:uiPriority w:val="10"/>
     <w:rsid w:val="00F70248"/>
     <w:rPr>
@@ -12412,7 +13084,7 @@
       <w:szCs w:val="56"/>
     </w:rPr>
   </w:style>
-  <w:style w:type="paragraph" w:styleId="PargrafodaLista">
+  <w:style w:type="paragraph" w:styleId="ListParagraph">
     <w:name w:val="List Paragraph"/>
     <w:basedOn w:val="Normal"/>
     <w:uiPriority w:val="34"/>
@@ -12423,10 +13095,10 @@
       <w:contextualSpacing/>
     </w:pPr>
   </w:style>
-  <w:style w:type="character" w:customStyle="1" w:styleId="Cabealho2Carter">
-    <w:name w:val="Cabeçalho 2 Caráter"/>
-    <w:basedOn w:val="Tipodeletrapredefinidodopargrafo"/>
-    <w:link w:val="Cabealho2"/>
+  <w:style w:type="character" w:customStyle="1" w:styleId="Heading2Char">
+    <w:name w:val="Heading 2 Char"/>
+    <w:basedOn w:val="DefaultParagraphFont"/>
+    <w:link w:val="Heading2"/>
     <w:uiPriority w:val="9"/>
     <w:rsid w:val="00195781"/>
     <w:rPr>
@@ -12440,7 +13112,7 @@
   </w:style>
   <w:style w:type="character" w:customStyle="1" w:styleId="apple-converted-space">
     <w:name w:val="apple-converted-space"/>
-    <w:basedOn w:val="Tipodeletrapredefinidodopargrafo"/>
+    <w:basedOn w:val="DefaultParagraphFont"/>
     <w:rsid w:val="00195781"/>
   </w:style>
 </w:styles>
@@ -12746,7 +13418,7 @@
 </file>
 
 <file path=customXml/itemProps1.xml><?xml version="1.0" encoding="utf-8"?>
-<ds:datastoreItem xmlns:ds="http://schemas.openxmlformats.org/officeDocument/2006/customXml" ds:itemID="{2700E1A9-4DCD-4C70-A894-4524C9A9D43E}">
+<ds:datastoreItem xmlns:ds="http://schemas.openxmlformats.org/officeDocument/2006/customXml" ds:itemID="{9A238A9F-096B-4753-B772-FA639D2A21E4}">
   <ds:schemaRefs>
     <ds:schemaRef ds:uri="http://schemas.openxmlformats.org/officeDocument/2006/bibliography"/>
   </ds:schemaRefs>

</xml_diff>

<commit_message>
Limpeza do relatório + .zip de entrega. :cake:
</commit_message>
<xml_diff>
--- a/Terceira Entrega/Relatório 3 - Grupo 102.docx
+++ b/Terceira Entrega/Relatório 3 - Grupo 102.docx
@@ -2142,7 +2142,7 @@
                           </w:p>
                           <w:p>
                             <w:pPr>
-                              <w:pStyle w:val="ListParagraph"/>
+                              <w:pStyle w:val="PargrafodaLista"/>
                               <w:numPr>
                                 <w:ilvl w:val="0"/>
                                 <w:numId w:val="1"/>
@@ -2160,7 +2160,7 @@
                           </w:p>
                           <w:p>
                             <w:pPr>
-                              <w:pStyle w:val="ListParagraph"/>
+                              <w:pStyle w:val="PargrafodaLista"/>
                               <w:numPr>
                                 <w:ilvl w:val="0"/>
                                 <w:numId w:val="1"/>
@@ -2180,7 +2180,7 @@
                           </w:p>
                           <w:p>
                             <w:pPr>
-                              <w:pStyle w:val="ListParagraph"/>
+                              <w:pStyle w:val="PargrafodaLista"/>
                               <w:numPr>
                                 <w:ilvl w:val="0"/>
                                 <w:numId w:val="1"/>
@@ -2200,7 +2200,7 @@
                           </w:p>
                           <w:p>
                             <w:pPr>
-                              <w:pStyle w:val="ListParagraph"/>
+                              <w:pStyle w:val="PargrafodaLista"/>
                               <w:numPr>
                                 <w:ilvl w:val="0"/>
                                 <w:numId w:val="1"/>
@@ -2218,7 +2218,7 @@
                           </w:p>
                           <w:p>
                             <w:pPr>
-                              <w:pStyle w:val="ListParagraph"/>
+                              <w:pStyle w:val="PargrafodaLista"/>
                               <w:numPr>
                                 <w:ilvl w:val="0"/>
                                 <w:numId w:val="1"/>
@@ -2236,7 +2236,7 @@
                           </w:p>
                           <w:p>
                             <w:pPr>
-                              <w:pStyle w:val="ListParagraph"/>
+                              <w:pStyle w:val="PargrafodaLista"/>
                               <w:numPr>
                                 <w:ilvl w:val="0"/>
                                 <w:numId w:val="1"/>
@@ -2255,7 +2255,7 @@
                           </w:p>
                           <w:p>
                             <w:pPr>
-                              <w:pStyle w:val="ListParagraph"/>
+                              <w:pStyle w:val="PargrafodaLista"/>
                               <w:numPr>
                                 <w:ilvl w:val="0"/>
                                 <w:numId w:val="1"/>
@@ -2299,7 +2299,7 @@
                           </w:p>
                           <w:p>
                             <w:pPr>
-                              <w:pStyle w:val="ListParagraph"/>
+                              <w:pStyle w:val="PargrafodaLista"/>
                               <w:numPr>
                                 <w:ilvl w:val="0"/>
                                 <w:numId w:val="1"/>
@@ -2337,7 +2337,7 @@
                           </w:p>
                           <w:p>
                             <w:pPr>
-                              <w:pStyle w:val="ListParagraph"/>
+                              <w:pStyle w:val="PargrafodaLista"/>
                               <w:numPr>
                                 <w:ilvl w:val="0"/>
                                 <w:numId w:val="8"/>
@@ -2375,7 +2375,7 @@
                           </w:p>
                           <w:p>
                             <w:pPr>
-                              <w:pStyle w:val="ListParagraph"/>
+                              <w:pStyle w:val="PargrafodaLista"/>
                               <w:numPr>
                                 <w:ilvl w:val="0"/>
                                 <w:numId w:val="2"/>
@@ -2393,7 +2393,7 @@
                           </w:p>
                           <w:p>
                             <w:pPr>
-                              <w:pStyle w:val="ListParagraph"/>
+                              <w:pStyle w:val="PargrafodaLista"/>
                               <w:numPr>
                                 <w:ilvl w:val="0"/>
                                 <w:numId w:val="2"/>
@@ -2432,7 +2432,7 @@
                           </w:p>
                           <w:p>
                             <w:pPr>
-                              <w:pStyle w:val="ListParagraph"/>
+                              <w:pStyle w:val="PargrafodaLista"/>
                               <w:numPr>
                                 <w:ilvl w:val="0"/>
                                 <w:numId w:val="2"/>
@@ -2470,7 +2470,7 @@
                           </w:p>
                           <w:p>
                             <w:pPr>
-                              <w:pStyle w:val="ListParagraph"/>
+                              <w:pStyle w:val="PargrafodaLista"/>
                               <w:numPr>
                                 <w:ilvl w:val="0"/>
                                 <w:numId w:val="2"/>
@@ -2508,7 +2508,7 @@
                           </w:p>
                           <w:p>
                             <w:pPr>
-                              <w:pStyle w:val="ListParagraph"/>
+                              <w:pStyle w:val="PargrafodaLista"/>
                               <w:numPr>
                                 <w:ilvl w:val="0"/>
                                 <w:numId w:val="2"/>
@@ -2526,7 +2526,7 @@
                           </w:p>
                           <w:p>
                             <w:pPr>
-                              <w:pStyle w:val="ListParagraph"/>
+                              <w:pStyle w:val="PargrafodaLista"/>
                               <w:numPr>
                                 <w:ilvl w:val="0"/>
                                 <w:numId w:val="2"/>
@@ -2544,7 +2544,7 @@
                           </w:p>
                           <w:p>
                             <w:pPr>
-                              <w:pStyle w:val="ListParagraph"/>
+                              <w:pStyle w:val="PargrafodaLista"/>
                               <w:numPr>
                                 <w:ilvl w:val="0"/>
                                 <w:numId w:val="2"/>
@@ -2562,7 +2562,7 @@
                           </w:p>
                           <w:p>
                             <w:pPr>
-                              <w:pStyle w:val="ListParagraph"/>
+                              <w:pStyle w:val="PargrafodaLista"/>
                               <w:numPr>
                                 <w:ilvl w:val="0"/>
                                 <w:numId w:val="2"/>
@@ -2580,7 +2580,7 @@
                           </w:p>
                           <w:p>
                             <w:pPr>
-                              <w:pStyle w:val="ListParagraph"/>
+                              <w:pStyle w:val="PargrafodaLista"/>
                               <w:rPr>
                                 <w:rFonts w:ascii="Century Schoolbook" w:hAnsi="Century Schoolbook"/>
                               </w:rPr>
@@ -2601,7 +2601,7 @@
                           </w:p>
                           <w:p>
                             <w:pPr>
-                              <w:pStyle w:val="ListParagraph"/>
+                              <w:pStyle w:val="PargrafodaLista"/>
                               <w:numPr>
                                 <w:ilvl w:val="0"/>
                                 <w:numId w:val="33"/>
@@ -2654,7 +2654,7 @@
                     </w:p>
                     <w:p>
                       <w:pPr>
-                        <w:pStyle w:val="ListParagraph"/>
+                        <w:pStyle w:val="PargrafodaLista"/>
                         <w:numPr>
                           <w:ilvl w:val="0"/>
                           <w:numId w:val="1"/>
@@ -2672,7 +2672,7 @@
                     </w:p>
                     <w:p>
                       <w:pPr>
-                        <w:pStyle w:val="ListParagraph"/>
+                        <w:pStyle w:val="PargrafodaLista"/>
                         <w:numPr>
                           <w:ilvl w:val="0"/>
                           <w:numId w:val="1"/>
@@ -2692,7 +2692,7 @@
                     </w:p>
                     <w:p>
                       <w:pPr>
-                        <w:pStyle w:val="ListParagraph"/>
+                        <w:pStyle w:val="PargrafodaLista"/>
                         <w:numPr>
                           <w:ilvl w:val="0"/>
                           <w:numId w:val="1"/>
@@ -2712,7 +2712,7 @@
                     </w:p>
                     <w:p>
                       <w:pPr>
-                        <w:pStyle w:val="ListParagraph"/>
+                        <w:pStyle w:val="PargrafodaLista"/>
                         <w:numPr>
                           <w:ilvl w:val="0"/>
                           <w:numId w:val="1"/>
@@ -2730,7 +2730,7 @@
                     </w:p>
                     <w:p>
                       <w:pPr>
-                        <w:pStyle w:val="ListParagraph"/>
+                        <w:pStyle w:val="PargrafodaLista"/>
                         <w:numPr>
                           <w:ilvl w:val="0"/>
                           <w:numId w:val="1"/>
@@ -2748,7 +2748,7 @@
                     </w:p>
                     <w:p>
                       <w:pPr>
-                        <w:pStyle w:val="ListParagraph"/>
+                        <w:pStyle w:val="PargrafodaLista"/>
                         <w:numPr>
                           <w:ilvl w:val="0"/>
                           <w:numId w:val="1"/>
@@ -2767,7 +2767,7 @@
                     </w:p>
                     <w:p>
                       <w:pPr>
-                        <w:pStyle w:val="ListParagraph"/>
+                        <w:pStyle w:val="PargrafodaLista"/>
                         <w:numPr>
                           <w:ilvl w:val="0"/>
                           <w:numId w:val="1"/>
@@ -2811,7 +2811,7 @@
                     </w:p>
                     <w:p>
                       <w:pPr>
-                        <w:pStyle w:val="ListParagraph"/>
+                        <w:pStyle w:val="PargrafodaLista"/>
                         <w:numPr>
                           <w:ilvl w:val="0"/>
                           <w:numId w:val="1"/>
@@ -2849,7 +2849,7 @@
                     </w:p>
                     <w:p>
                       <w:pPr>
-                        <w:pStyle w:val="ListParagraph"/>
+                        <w:pStyle w:val="PargrafodaLista"/>
                         <w:numPr>
                           <w:ilvl w:val="0"/>
                           <w:numId w:val="8"/>
@@ -2887,7 +2887,7 @@
                     </w:p>
                     <w:p>
                       <w:pPr>
-                        <w:pStyle w:val="ListParagraph"/>
+                        <w:pStyle w:val="PargrafodaLista"/>
                         <w:numPr>
                           <w:ilvl w:val="0"/>
                           <w:numId w:val="2"/>
@@ -2905,7 +2905,7 @@
                     </w:p>
                     <w:p>
                       <w:pPr>
-                        <w:pStyle w:val="ListParagraph"/>
+                        <w:pStyle w:val="PargrafodaLista"/>
                         <w:numPr>
                           <w:ilvl w:val="0"/>
                           <w:numId w:val="2"/>
@@ -2944,7 +2944,7 @@
                     </w:p>
                     <w:p>
                       <w:pPr>
-                        <w:pStyle w:val="ListParagraph"/>
+                        <w:pStyle w:val="PargrafodaLista"/>
                         <w:numPr>
                           <w:ilvl w:val="0"/>
                           <w:numId w:val="2"/>
@@ -2982,7 +2982,7 @@
                     </w:p>
                     <w:p>
                       <w:pPr>
-                        <w:pStyle w:val="ListParagraph"/>
+                        <w:pStyle w:val="PargrafodaLista"/>
                         <w:numPr>
                           <w:ilvl w:val="0"/>
                           <w:numId w:val="2"/>
@@ -3020,7 +3020,7 @@
                     </w:p>
                     <w:p>
                       <w:pPr>
-                        <w:pStyle w:val="ListParagraph"/>
+                        <w:pStyle w:val="PargrafodaLista"/>
                         <w:numPr>
                           <w:ilvl w:val="0"/>
                           <w:numId w:val="2"/>
@@ -3038,7 +3038,7 @@
                     </w:p>
                     <w:p>
                       <w:pPr>
-                        <w:pStyle w:val="ListParagraph"/>
+                        <w:pStyle w:val="PargrafodaLista"/>
                         <w:numPr>
                           <w:ilvl w:val="0"/>
                           <w:numId w:val="2"/>
@@ -3056,7 +3056,7 @@
                     </w:p>
                     <w:p>
                       <w:pPr>
-                        <w:pStyle w:val="ListParagraph"/>
+                        <w:pStyle w:val="PargrafodaLista"/>
                         <w:numPr>
                           <w:ilvl w:val="0"/>
                           <w:numId w:val="2"/>
@@ -3074,7 +3074,7 @@
                     </w:p>
                     <w:p>
                       <w:pPr>
-                        <w:pStyle w:val="ListParagraph"/>
+                        <w:pStyle w:val="PargrafodaLista"/>
                         <w:numPr>
                           <w:ilvl w:val="0"/>
                           <w:numId w:val="2"/>
@@ -3092,7 +3092,7 @@
                     </w:p>
                     <w:p>
                       <w:pPr>
-                        <w:pStyle w:val="ListParagraph"/>
+                        <w:pStyle w:val="PargrafodaLista"/>
                         <w:rPr>
                           <w:rFonts w:ascii="Century Schoolbook" w:hAnsi="Century Schoolbook"/>
                         </w:rPr>
@@ -3113,7 +3113,7 @@
                     </w:p>
                     <w:p>
                       <w:pPr>
-                        <w:pStyle w:val="ListParagraph"/>
+                        <w:pStyle w:val="PargrafodaLista"/>
                         <w:numPr>
                           <w:ilvl w:val="0"/>
                           <w:numId w:val="33"/>
@@ -3209,7 +3209,7 @@
                           </w:p>
                           <w:p>
                             <w:pPr>
-                              <w:pStyle w:val="ListParagraph"/>
+                              <w:pStyle w:val="PargrafodaLista"/>
                               <w:numPr>
                                 <w:ilvl w:val="0"/>
                                 <w:numId w:val="3"/>
@@ -3227,7 +3227,7 @@
                           </w:p>
                           <w:p>
                             <w:pPr>
-                              <w:pStyle w:val="ListParagraph"/>
+                              <w:pStyle w:val="PargrafodaLista"/>
                               <w:numPr>
                                 <w:ilvl w:val="0"/>
                                 <w:numId w:val="3"/>
@@ -3245,7 +3245,7 @@
                           </w:p>
                           <w:p>
                             <w:pPr>
-                              <w:pStyle w:val="ListParagraph"/>
+                              <w:pStyle w:val="PargrafodaLista"/>
                               <w:numPr>
                                 <w:ilvl w:val="0"/>
                                 <w:numId w:val="3"/>
@@ -3263,7 +3263,7 @@
                           </w:p>
                           <w:p>
                             <w:pPr>
-                              <w:pStyle w:val="ListParagraph"/>
+                              <w:pStyle w:val="PargrafodaLista"/>
                               <w:numPr>
                                 <w:ilvl w:val="0"/>
                                 <w:numId w:val="3"/>
@@ -3281,7 +3281,7 @@
                           </w:p>
                           <w:p>
                             <w:pPr>
-                              <w:pStyle w:val="ListParagraph"/>
+                              <w:pStyle w:val="PargrafodaLista"/>
                               <w:numPr>
                                 <w:ilvl w:val="0"/>
                                 <w:numId w:val="3"/>
@@ -3319,7 +3319,7 @@
                           </w:p>
                           <w:p>
                             <w:pPr>
-                              <w:pStyle w:val="ListParagraph"/>
+                              <w:pStyle w:val="PargrafodaLista"/>
                               <w:numPr>
                                 <w:ilvl w:val="0"/>
                                 <w:numId w:val="4"/>
@@ -3337,7 +3337,7 @@
                           </w:p>
                           <w:p>
                             <w:pPr>
-                              <w:pStyle w:val="ListParagraph"/>
+                              <w:pStyle w:val="PargrafodaLista"/>
                               <w:numPr>
                                 <w:ilvl w:val="0"/>
                                 <w:numId w:val="4"/>
@@ -3355,7 +3355,7 @@
                           </w:p>
                           <w:p>
                             <w:pPr>
-                              <w:pStyle w:val="ListParagraph"/>
+                              <w:pStyle w:val="PargrafodaLista"/>
                               <w:numPr>
                                 <w:ilvl w:val="0"/>
                                 <w:numId w:val="4"/>
@@ -3393,7 +3393,7 @@
                           </w:p>
                           <w:p>
                             <w:pPr>
-                              <w:pStyle w:val="ListParagraph"/>
+                              <w:pStyle w:val="PargrafodaLista"/>
                               <w:numPr>
                                 <w:ilvl w:val="0"/>
                                 <w:numId w:val="6"/>
@@ -3437,7 +3437,7 @@
                           </w:p>
                           <w:p>
                             <w:pPr>
-                              <w:pStyle w:val="ListParagraph"/>
+                              <w:pStyle w:val="PargrafodaLista"/>
                               <w:numPr>
                                 <w:ilvl w:val="0"/>
                                 <w:numId w:val="5"/>
@@ -3455,7 +3455,7 @@
                           </w:p>
                           <w:p>
                             <w:pPr>
-                              <w:pStyle w:val="ListParagraph"/>
+                              <w:pStyle w:val="PargrafodaLista"/>
                               <w:numPr>
                                 <w:ilvl w:val="0"/>
                                 <w:numId w:val="5"/>
@@ -3473,7 +3473,7 @@
                           </w:p>
                           <w:p>
                             <w:pPr>
-                              <w:pStyle w:val="ListParagraph"/>
+                              <w:pStyle w:val="PargrafodaLista"/>
                               <w:numPr>
                                 <w:ilvl w:val="0"/>
                                 <w:numId w:val="5"/>
@@ -3491,7 +3491,7 @@
                           </w:p>
                           <w:p>
                             <w:pPr>
-                              <w:pStyle w:val="ListParagraph"/>
+                              <w:pStyle w:val="PargrafodaLista"/>
                               <w:numPr>
                                 <w:ilvl w:val="0"/>
                                 <w:numId w:val="5"/>
@@ -3529,7 +3529,7 @@
                           </w:p>
                           <w:p>
                             <w:pPr>
-                              <w:pStyle w:val="ListParagraph"/>
+                              <w:pStyle w:val="PargrafodaLista"/>
                               <w:numPr>
                                 <w:ilvl w:val="0"/>
                                 <w:numId w:val="7"/>
@@ -3567,7 +3567,7 @@
                           </w:p>
                           <w:p>
                             <w:pPr>
-                              <w:pStyle w:val="ListParagraph"/>
+                              <w:pStyle w:val="PargrafodaLista"/>
                               <w:numPr>
                                 <w:ilvl w:val="0"/>
                                 <w:numId w:val="7"/>
@@ -3605,7 +3605,7 @@
                           </w:p>
                           <w:p>
                             <w:pPr>
-                              <w:pStyle w:val="ListParagraph"/>
+                              <w:pStyle w:val="PargrafodaLista"/>
                               <w:numPr>
                                 <w:ilvl w:val="0"/>
                                 <w:numId w:val="7"/>
@@ -3623,7 +3623,7 @@
                           </w:p>
                           <w:p>
                             <w:pPr>
-                              <w:pStyle w:val="ListParagraph"/>
+                              <w:pStyle w:val="PargrafodaLista"/>
                               <w:rPr>
                                 <w:rFonts w:ascii="Century Schoolbook" w:hAnsi="Century Schoolbook"/>
                               </w:rPr>
@@ -3644,7 +3644,7 @@
                           </w:p>
                           <w:p>
                             <w:pPr>
-                              <w:pStyle w:val="ListParagraph"/>
+                              <w:pStyle w:val="PargrafodaLista"/>
                               <w:numPr>
                                 <w:ilvl w:val="0"/>
                                 <w:numId w:val="7"/>
@@ -3718,7 +3718,7 @@
                     </w:p>
                     <w:p>
                       <w:pPr>
-                        <w:pStyle w:val="ListParagraph"/>
+                        <w:pStyle w:val="PargrafodaLista"/>
                         <w:numPr>
                           <w:ilvl w:val="0"/>
                           <w:numId w:val="3"/>
@@ -3736,7 +3736,7 @@
                     </w:p>
                     <w:p>
                       <w:pPr>
-                        <w:pStyle w:val="ListParagraph"/>
+                        <w:pStyle w:val="PargrafodaLista"/>
                         <w:numPr>
                           <w:ilvl w:val="0"/>
                           <w:numId w:val="3"/>
@@ -3754,7 +3754,7 @@
                     </w:p>
                     <w:p>
                       <w:pPr>
-                        <w:pStyle w:val="ListParagraph"/>
+                        <w:pStyle w:val="PargrafodaLista"/>
                         <w:numPr>
                           <w:ilvl w:val="0"/>
                           <w:numId w:val="3"/>
@@ -3772,7 +3772,7 @@
                     </w:p>
                     <w:p>
                       <w:pPr>
-                        <w:pStyle w:val="ListParagraph"/>
+                        <w:pStyle w:val="PargrafodaLista"/>
                         <w:numPr>
                           <w:ilvl w:val="0"/>
                           <w:numId w:val="3"/>
@@ -3790,7 +3790,7 @@
                     </w:p>
                     <w:p>
                       <w:pPr>
-                        <w:pStyle w:val="ListParagraph"/>
+                        <w:pStyle w:val="PargrafodaLista"/>
                         <w:numPr>
                           <w:ilvl w:val="0"/>
                           <w:numId w:val="3"/>
@@ -3828,7 +3828,7 @@
                     </w:p>
                     <w:p>
                       <w:pPr>
-                        <w:pStyle w:val="ListParagraph"/>
+                        <w:pStyle w:val="PargrafodaLista"/>
                         <w:numPr>
                           <w:ilvl w:val="0"/>
                           <w:numId w:val="4"/>
@@ -3846,7 +3846,7 @@
                     </w:p>
                     <w:p>
                       <w:pPr>
-                        <w:pStyle w:val="ListParagraph"/>
+                        <w:pStyle w:val="PargrafodaLista"/>
                         <w:numPr>
                           <w:ilvl w:val="0"/>
                           <w:numId w:val="4"/>
@@ -3864,7 +3864,7 @@
                     </w:p>
                     <w:p>
                       <w:pPr>
-                        <w:pStyle w:val="ListParagraph"/>
+                        <w:pStyle w:val="PargrafodaLista"/>
                         <w:numPr>
                           <w:ilvl w:val="0"/>
                           <w:numId w:val="4"/>
@@ -3902,7 +3902,7 @@
                     </w:p>
                     <w:p>
                       <w:pPr>
-                        <w:pStyle w:val="ListParagraph"/>
+                        <w:pStyle w:val="PargrafodaLista"/>
                         <w:numPr>
                           <w:ilvl w:val="0"/>
                           <w:numId w:val="6"/>
@@ -3946,7 +3946,7 @@
                     </w:p>
                     <w:p>
                       <w:pPr>
-                        <w:pStyle w:val="ListParagraph"/>
+                        <w:pStyle w:val="PargrafodaLista"/>
                         <w:numPr>
                           <w:ilvl w:val="0"/>
                           <w:numId w:val="5"/>
@@ -3964,7 +3964,7 @@
                     </w:p>
                     <w:p>
                       <w:pPr>
-                        <w:pStyle w:val="ListParagraph"/>
+                        <w:pStyle w:val="PargrafodaLista"/>
                         <w:numPr>
                           <w:ilvl w:val="0"/>
                           <w:numId w:val="5"/>
@@ -3982,7 +3982,7 @@
                     </w:p>
                     <w:p>
                       <w:pPr>
-                        <w:pStyle w:val="ListParagraph"/>
+                        <w:pStyle w:val="PargrafodaLista"/>
                         <w:numPr>
                           <w:ilvl w:val="0"/>
                           <w:numId w:val="5"/>
@@ -4000,7 +4000,7 @@
                     </w:p>
                     <w:p>
                       <w:pPr>
-                        <w:pStyle w:val="ListParagraph"/>
+                        <w:pStyle w:val="PargrafodaLista"/>
                         <w:numPr>
                           <w:ilvl w:val="0"/>
                           <w:numId w:val="5"/>
@@ -4038,7 +4038,7 @@
                     </w:p>
                     <w:p>
                       <w:pPr>
-                        <w:pStyle w:val="ListParagraph"/>
+                        <w:pStyle w:val="PargrafodaLista"/>
                         <w:numPr>
                           <w:ilvl w:val="0"/>
                           <w:numId w:val="7"/>
@@ -4076,7 +4076,7 @@
                     </w:p>
                     <w:p>
                       <w:pPr>
-                        <w:pStyle w:val="ListParagraph"/>
+                        <w:pStyle w:val="PargrafodaLista"/>
                         <w:numPr>
                           <w:ilvl w:val="0"/>
                           <w:numId w:val="7"/>
@@ -4114,7 +4114,7 @@
                     </w:p>
                     <w:p>
                       <w:pPr>
-                        <w:pStyle w:val="ListParagraph"/>
+                        <w:pStyle w:val="PargrafodaLista"/>
                         <w:numPr>
                           <w:ilvl w:val="0"/>
                           <w:numId w:val="7"/>
@@ -4132,7 +4132,7 @@
                     </w:p>
                     <w:p>
                       <w:pPr>
-                        <w:pStyle w:val="ListParagraph"/>
+                        <w:pStyle w:val="PargrafodaLista"/>
                         <w:rPr>
                           <w:rFonts w:ascii="Century Schoolbook" w:hAnsi="Century Schoolbook"/>
                         </w:rPr>
@@ -4153,7 +4153,7 @@
                     </w:p>
                     <w:p>
                       <w:pPr>
-                        <w:pStyle w:val="ListParagraph"/>
+                        <w:pStyle w:val="PargrafodaLista"/>
                         <w:numPr>
                           <w:ilvl w:val="0"/>
                           <w:numId w:val="7"/>
@@ -4272,7 +4272,7 @@
     </w:p>
     <w:p>
       <w:pPr>
-        <w:pStyle w:val="ListParagraph"/>
+        <w:pStyle w:val="PargrafodaLista"/>
         <w:numPr>
           <w:ilvl w:val="0"/>
           <w:numId w:val="9"/>
@@ -4290,7 +4290,7 @@
     </w:p>
     <w:p>
       <w:pPr>
-        <w:pStyle w:val="ListParagraph"/>
+        <w:pStyle w:val="PargrafodaLista"/>
         <w:numPr>
           <w:ilvl w:val="0"/>
           <w:numId w:val="9"/>
@@ -4320,7 +4320,7 @@
     </w:p>
     <w:p>
       <w:pPr>
-        <w:pStyle w:val="ListParagraph"/>
+        <w:pStyle w:val="PargrafodaLista"/>
         <w:numPr>
           <w:ilvl w:val="0"/>
           <w:numId w:val="9"/>
@@ -4376,7 +4376,7 @@
     </w:p>
     <w:p>
       <w:pPr>
-        <w:pStyle w:val="ListParagraph"/>
+        <w:pStyle w:val="PargrafodaLista"/>
         <w:numPr>
           <w:ilvl w:val="0"/>
           <w:numId w:val="10"/>
@@ -4432,7 +4432,7 @@
     </w:p>
     <w:p>
       <w:pPr>
-        <w:pStyle w:val="ListParagraph"/>
+        <w:pStyle w:val="PargrafodaLista"/>
         <w:numPr>
           <w:ilvl w:val="0"/>
           <w:numId w:val="11"/>
@@ -4534,7 +4534,7 @@
     </w:p>
     <w:p>
       <w:pPr>
-        <w:pStyle w:val="ListParagraph"/>
+        <w:pStyle w:val="PargrafodaLista"/>
         <w:numPr>
           <w:ilvl w:val="0"/>
           <w:numId w:val="12"/>
@@ -4761,7 +4761,7 @@
     </w:p>
     <w:p>
       <w:pPr>
-        <w:pStyle w:val="ListParagraph"/>
+        <w:pStyle w:val="PargrafodaLista"/>
         <w:numPr>
           <w:ilvl w:val="0"/>
           <w:numId w:val="13"/>
@@ -4779,7 +4779,7 @@
     </w:p>
     <w:p>
       <w:pPr>
-        <w:pStyle w:val="ListParagraph"/>
+        <w:pStyle w:val="PargrafodaLista"/>
         <w:numPr>
           <w:ilvl w:val="0"/>
           <w:numId w:val="13"/>
@@ -4835,7 +4835,7 @@
     </w:p>
     <w:p>
       <w:pPr>
-        <w:pStyle w:val="ListParagraph"/>
+        <w:pStyle w:val="PargrafodaLista"/>
         <w:numPr>
           <w:ilvl w:val="0"/>
           <w:numId w:val="14"/>
@@ -4891,7 +4891,7 @@
     </w:p>
     <w:p>
       <w:pPr>
-        <w:pStyle w:val="ListParagraph"/>
+        <w:pStyle w:val="PargrafodaLista"/>
         <w:numPr>
           <w:ilvl w:val="0"/>
           <w:numId w:val="15"/>
@@ -4909,7 +4909,7 @@
     </w:p>
     <w:p>
       <w:pPr>
-        <w:pStyle w:val="ListParagraph"/>
+        <w:pStyle w:val="PargrafodaLista"/>
         <w:numPr>
           <w:ilvl w:val="0"/>
           <w:numId w:val="15"/>
@@ -4964,7 +4964,7 @@
     </w:p>
     <w:p>
       <w:pPr>
-        <w:pStyle w:val="ListParagraph"/>
+        <w:pStyle w:val="PargrafodaLista"/>
         <w:numPr>
           <w:ilvl w:val="0"/>
           <w:numId w:val="16"/>
@@ -5020,7 +5020,7 @@
     </w:p>
     <w:p>
       <w:pPr>
-        <w:pStyle w:val="ListParagraph"/>
+        <w:pStyle w:val="PargrafodaLista"/>
         <w:numPr>
           <w:ilvl w:val="0"/>
           <w:numId w:val="17"/>
@@ -5038,7 +5038,7 @@
     </w:p>
     <w:p>
       <w:pPr>
-        <w:pStyle w:val="ListParagraph"/>
+        <w:pStyle w:val="PargrafodaLista"/>
         <w:numPr>
           <w:ilvl w:val="0"/>
           <w:numId w:val="17"/>
@@ -5141,7 +5141,7 @@
     </w:p>
     <w:p>
       <w:pPr>
-        <w:pStyle w:val="ListParagraph"/>
+        <w:pStyle w:val="PargrafodaLista"/>
         <w:numPr>
           <w:ilvl w:val="0"/>
           <w:numId w:val="18"/>
@@ -5159,7 +5159,7 @@
     </w:p>
     <w:p>
       <w:pPr>
-        <w:pStyle w:val="ListParagraph"/>
+        <w:pStyle w:val="PargrafodaLista"/>
         <w:numPr>
           <w:ilvl w:val="0"/>
           <w:numId w:val="18"/>
@@ -5214,7 +5214,7 @@
     </w:p>
     <w:p>
       <w:pPr>
-        <w:pStyle w:val="ListParagraph"/>
+        <w:pStyle w:val="PargrafodaLista"/>
         <w:numPr>
           <w:ilvl w:val="0"/>
           <w:numId w:val="19"/>
@@ -5232,7 +5232,7 @@
     </w:p>
     <w:p>
       <w:pPr>
-        <w:pStyle w:val="ListParagraph"/>
+        <w:pStyle w:val="PargrafodaLista"/>
         <w:numPr>
           <w:ilvl w:val="0"/>
           <w:numId w:val="19"/>
@@ -5335,7 +5335,7 @@
     </w:p>
     <w:p>
       <w:pPr>
-        <w:pStyle w:val="ListParagraph"/>
+        <w:pStyle w:val="PargrafodaLista"/>
         <w:numPr>
           <w:ilvl w:val="0"/>
           <w:numId w:val="20"/>
@@ -5405,7 +5405,7 @@
     </w:p>
     <w:p>
       <w:pPr>
-        <w:pStyle w:val="ListParagraph"/>
+        <w:pStyle w:val="PargrafodaLista"/>
         <w:numPr>
           <w:ilvl w:val="0"/>
           <w:numId w:val="21"/>
@@ -5423,7 +5423,7 @@
     </w:p>
     <w:p>
       <w:pPr>
-        <w:pStyle w:val="ListParagraph"/>
+        <w:pStyle w:val="PargrafodaLista"/>
         <w:numPr>
           <w:ilvl w:val="0"/>
           <w:numId w:val="21"/>
@@ -5479,7 +5479,7 @@
     </w:p>
     <w:p>
       <w:pPr>
-        <w:pStyle w:val="ListParagraph"/>
+        <w:pStyle w:val="PargrafodaLista"/>
         <w:numPr>
           <w:ilvl w:val="0"/>
           <w:numId w:val="22"/>
@@ -5528,7 +5528,7 @@
     </w:p>
     <w:p>
       <w:pPr>
-        <w:pStyle w:val="ListParagraph"/>
+        <w:pStyle w:val="PargrafodaLista"/>
         <w:numPr>
           <w:ilvl w:val="0"/>
           <w:numId w:val="24"/>
@@ -5546,7 +5546,7 @@
     </w:p>
     <w:p>
       <w:pPr>
-        <w:pStyle w:val="ListParagraph"/>
+        <w:pStyle w:val="PargrafodaLista"/>
         <w:numPr>
           <w:ilvl w:val="0"/>
           <w:numId w:val="24"/>
@@ -5602,7 +5602,7 @@
     </w:p>
     <w:p>
       <w:pPr>
-        <w:pStyle w:val="ListParagraph"/>
+        <w:pStyle w:val="PargrafodaLista"/>
         <w:numPr>
           <w:ilvl w:val="0"/>
           <w:numId w:val="25"/>
@@ -5620,7 +5620,7 @@
     </w:p>
     <w:p>
       <w:pPr>
-        <w:pStyle w:val="ListParagraph"/>
+        <w:pStyle w:val="PargrafodaLista"/>
         <w:numPr>
           <w:ilvl w:val="0"/>
           <w:numId w:val="25"/>
@@ -5691,7 +5691,7 @@
     </w:p>
     <w:p>
       <w:pPr>
-        <w:pStyle w:val="ListParagraph"/>
+        <w:pStyle w:val="PargrafodaLista"/>
         <w:numPr>
           <w:ilvl w:val="0"/>
           <w:numId w:val="23"/>
@@ -5709,7 +5709,7 @@
     </w:p>
     <w:p>
       <w:pPr>
-        <w:pStyle w:val="ListParagraph"/>
+        <w:pStyle w:val="PargrafodaLista"/>
         <w:numPr>
           <w:ilvl w:val="0"/>
           <w:numId w:val="23"/>
@@ -6101,7 +6101,7 @@
     </w:p>
     <w:p>
       <w:pPr>
-        <w:pStyle w:val="ListParagraph"/>
+        <w:pStyle w:val="PargrafodaLista"/>
         <w:numPr>
           <w:ilvl w:val="0"/>
           <w:numId w:val="30"/>
@@ -6166,7 +6166,7 @@
     </w:p>
     <w:p>
       <w:pPr>
-        <w:pStyle w:val="ListParagraph"/>
+        <w:pStyle w:val="PargrafodaLista"/>
         <w:numPr>
           <w:ilvl w:val="0"/>
           <w:numId w:val="30"/>
@@ -6296,7 +6296,7 @@
     </w:p>
     <w:p>
       <w:pPr>
-        <w:pStyle w:val="ListParagraph"/>
+        <w:pStyle w:val="PargrafodaLista"/>
         <w:numPr>
           <w:ilvl w:val="0"/>
           <w:numId w:val="29"/>
@@ -6329,7 +6329,7 @@
     </w:p>
     <w:p>
       <w:pPr>
-        <w:pStyle w:val="ListParagraph"/>
+        <w:pStyle w:val="PargrafodaLista"/>
         <w:numPr>
           <w:ilvl w:val="0"/>
           <w:numId w:val="29"/>
@@ -6362,7 +6362,7 @@
     </w:p>
     <w:p>
       <w:pPr>
-        <w:pStyle w:val="ListParagraph"/>
+        <w:pStyle w:val="PargrafodaLista"/>
         <w:numPr>
           <w:ilvl w:val="0"/>
           <w:numId w:val="29"/>
@@ -6395,7 +6395,7 @@
     </w:p>
     <w:p>
       <w:pPr>
-        <w:pStyle w:val="ListParagraph"/>
+        <w:pStyle w:val="PargrafodaLista"/>
         <w:numPr>
           <w:ilvl w:val="0"/>
           <w:numId w:val="29"/>
@@ -6455,7 +6455,7 @@
     </w:p>
     <w:p>
       <w:pPr>
-        <w:pStyle w:val="ListParagraph"/>
+        <w:pStyle w:val="PargrafodaLista"/>
         <w:numPr>
           <w:ilvl w:val="0"/>
           <w:numId w:val="27"/>
@@ -6506,7 +6506,7 @@
     </w:p>
     <w:p>
       <w:pPr>
-        <w:pStyle w:val="ListParagraph"/>
+        <w:pStyle w:val="PargrafodaLista"/>
         <w:numPr>
           <w:ilvl w:val="0"/>
           <w:numId w:val="27"/>
@@ -6564,7 +6564,7 @@
     </w:p>
     <w:p>
       <w:pPr>
-        <w:pStyle w:val="ListParagraph"/>
+        <w:pStyle w:val="PargrafodaLista"/>
         <w:numPr>
           <w:ilvl w:val="0"/>
           <w:numId w:val="27"/>
@@ -6615,7 +6615,7 @@
     </w:p>
     <w:p>
       <w:pPr>
-        <w:pStyle w:val="ListParagraph"/>
+        <w:pStyle w:val="PargrafodaLista"/>
         <w:numPr>
           <w:ilvl w:val="0"/>
           <w:numId w:val="27"/>
@@ -6666,7 +6666,7 @@
     </w:p>
     <w:p>
       <w:pPr>
-        <w:pStyle w:val="ListParagraph"/>
+        <w:pStyle w:val="PargrafodaLista"/>
         <w:numPr>
           <w:ilvl w:val="0"/>
           <w:numId w:val="27"/>
@@ -6717,7 +6717,7 @@
     </w:p>
     <w:p>
       <w:pPr>
-        <w:pStyle w:val="ListParagraph"/>
+        <w:pStyle w:val="PargrafodaLista"/>
         <w:numPr>
           <w:ilvl w:val="0"/>
           <w:numId w:val="27"/>
@@ -6799,13 +6799,15 @@
     </w:p>
     <w:p>
       <w:pPr>
-        <w:rPr>
-          <w:rFonts w:ascii="Century Schoolbook" w:hAnsi="Century Schoolbook"/>
-        </w:rPr>
-      </w:pPr>
-    </w:p>
-    <w:p>
-      <w:pPr>
+        <w:jc w:val="both"/>
+        <w:rPr>
+          <w:rFonts w:ascii="Century Schoolbook" w:hAnsi="Century Schoolbook"/>
+        </w:rPr>
+      </w:pPr>
+    </w:p>
+    <w:p>
+      <w:pPr>
+        <w:jc w:val="both"/>
         <w:rPr>
           <w:rFonts w:ascii="Century Schoolbook" w:hAnsi="Century Schoolbook"/>
         </w:rPr>
@@ -6851,6 +6853,7 @@
     <w:p>
       <w:pPr>
         <w:ind w:firstLine="708"/>
+        <w:jc w:val="both"/>
         <w:rPr>
           <w:rFonts w:ascii="Century Schoolbook" w:hAnsi="Century Schoolbook"/>
         </w:rPr>
@@ -6941,6 +6944,7 @@
     <w:p>
       <w:pPr>
         <w:ind w:firstLine="708"/>
+        <w:jc w:val="both"/>
         <w:rPr>
           <w:rFonts w:ascii="Century Schoolbook" w:hAnsi="Century Schoolbook"/>
         </w:rPr>
@@ -6964,6 +6968,8 @@
         </w:rPr>
         <w:br w:type="page"/>
       </w:r>
+      <w:bookmarkStart w:id="0" w:name="_GoBack"/>
+      <w:bookmarkEnd w:id="0"/>
     </w:p>
     <w:p>
       <w:pPr>
@@ -7011,7 +7017,7 @@
     </w:p>
     <w:p>
       <w:pPr>
-        <w:pStyle w:val="ListParagraph"/>
+        <w:pStyle w:val="PargrafodaLista"/>
         <w:numPr>
           <w:ilvl w:val="0"/>
           <w:numId w:val="35"/>
@@ -7108,7 +7114,7 @@
     </w:p>
     <w:p>
       <w:pPr>
-        <w:pStyle w:val="ListParagraph"/>
+        <w:pStyle w:val="PargrafodaLista"/>
         <w:numPr>
           <w:ilvl w:val="0"/>
           <w:numId w:val="35"/>
@@ -7179,7 +7185,7 @@
     </w:p>
     <w:p>
       <w:pPr>
-        <w:pStyle w:val="ListParagraph"/>
+        <w:pStyle w:val="PargrafodaLista"/>
         <w:numPr>
           <w:ilvl w:val="0"/>
           <w:numId w:val="35"/>
@@ -7237,7 +7243,7 @@
     </w:p>
     <w:p>
       <w:pPr>
-        <w:pStyle w:val="ListParagraph"/>
+        <w:pStyle w:val="PargrafodaLista"/>
         <w:numPr>
           <w:ilvl w:val="0"/>
           <w:numId w:val="35"/>
@@ -7308,7 +7314,7 @@
     </w:p>
     <w:p>
       <w:pPr>
-        <w:pStyle w:val="ListParagraph"/>
+        <w:pStyle w:val="PargrafodaLista"/>
         <w:numPr>
           <w:ilvl w:val="0"/>
           <w:numId w:val="35"/>
@@ -7385,7 +7391,7 @@
     </w:p>
     <w:p>
       <w:pPr>
-        <w:pStyle w:val="ListParagraph"/>
+        <w:pStyle w:val="PargrafodaLista"/>
         <w:numPr>
           <w:ilvl w:val="0"/>
           <w:numId w:val="35"/>
@@ -7450,7 +7456,7 @@
     </w:p>
     <w:p>
       <w:pPr>
-        <w:pStyle w:val="ListParagraph"/>
+        <w:pStyle w:val="PargrafodaLista"/>
         <w:numPr>
           <w:ilvl w:val="0"/>
           <w:numId w:val="35"/>
@@ -7508,7 +7514,7 @@
     </w:p>
     <w:p>
       <w:pPr>
-        <w:pStyle w:val="ListParagraph"/>
+        <w:pStyle w:val="PargrafodaLista"/>
         <w:numPr>
           <w:ilvl w:val="0"/>
           <w:numId w:val="35"/>
@@ -7579,7 +7585,7 @@
     </w:p>
     <w:p>
       <w:pPr>
-        <w:pStyle w:val="ListParagraph"/>
+        <w:pStyle w:val="PargrafodaLista"/>
         <w:numPr>
           <w:ilvl w:val="0"/>
           <w:numId w:val="35"/>
@@ -7655,7 +7661,7 @@
     </w:p>
     <w:p>
       <w:pPr>
-        <w:pStyle w:val="ListParagraph"/>
+        <w:pStyle w:val="PargrafodaLista"/>
         <w:numPr>
           <w:ilvl w:val="0"/>
           <w:numId w:val="35"/>
@@ -7744,20 +7750,19 @@
       <w:pPr>
         <w:rPr>
           <w:rFonts w:ascii="Century Schoolbook" w:hAnsi="Century Schoolbook"/>
-          <w:lang w:val="en-GB"/>
-        </w:rPr>
-      </w:pPr>
-    </w:p>
-    <w:p>
-      <w:pPr>
-        <w:rPr>
-          <w:rFonts w:ascii="Century Schoolbook" w:hAnsi="Century Schoolbook"/>
-        </w:rPr>
-      </w:pPr>
-      <w:r>
-        <w:rPr>
-          <w:rFonts w:ascii="Century Schoolbook" w:hAnsi="Century Schoolbook"/>
-          <w:lang w:val="en-GB"/>
+        </w:rPr>
+      </w:pPr>
+    </w:p>
+    <w:p>
+      <w:pPr>
+        <w:jc w:val="both"/>
+        <w:rPr>
+          <w:rFonts w:ascii="Century Schoolbook" w:hAnsi="Century Schoolbook"/>
+        </w:rPr>
+      </w:pPr>
+      <w:r>
+        <w:rPr>
+          <w:rFonts w:ascii="Century Schoolbook" w:hAnsi="Century Schoolbook"/>
         </w:rPr>
         <w:tab/>
       </w:r>
@@ -7800,11 +7805,12 @@
     </w:p>
     <w:p>
       <w:pPr>
-        <w:pStyle w:val="ListParagraph"/>
+        <w:pStyle w:val="PargrafodaLista"/>
         <w:numPr>
           <w:ilvl w:val="0"/>
           <w:numId w:val="36"/>
         </w:numPr>
+        <w:jc w:val="both"/>
         <w:rPr>
           <w:rFonts w:ascii="Century Schoolbook" w:hAnsi="Century Schoolbook"/>
           <w:b/>
@@ -7823,6 +7829,7 @@
     <w:p>
       <w:pPr>
         <w:ind w:left="360" w:firstLine="348"/>
+        <w:jc w:val="both"/>
         <w:rPr>
           <w:rFonts w:ascii="Century Schoolbook" w:hAnsi="Century Schoolbook"/>
         </w:rPr>
@@ -7889,18 +7896,20 @@
     <w:p>
       <w:pPr>
         <w:ind w:left="360" w:firstLine="348"/>
-        <w:rPr>
-          <w:rFonts w:ascii="Century Schoolbook" w:hAnsi="Century Schoolbook"/>
-        </w:rPr>
-      </w:pPr>
-    </w:p>
-    <w:p>
-      <w:pPr>
-        <w:pStyle w:val="ListParagraph"/>
+        <w:jc w:val="both"/>
+        <w:rPr>
+          <w:rFonts w:ascii="Century Schoolbook" w:hAnsi="Century Schoolbook"/>
+        </w:rPr>
+      </w:pPr>
+    </w:p>
+    <w:p>
+      <w:pPr>
+        <w:pStyle w:val="PargrafodaLista"/>
         <w:numPr>
           <w:ilvl w:val="0"/>
           <w:numId w:val="36"/>
         </w:numPr>
+        <w:jc w:val="both"/>
         <w:rPr>
           <w:rFonts w:ascii="Century Schoolbook" w:hAnsi="Century Schoolbook"/>
           <w:b/>
@@ -7919,6 +7928,7 @@
     <w:p>
       <w:pPr>
         <w:ind w:left="360" w:firstLine="348"/>
+        <w:jc w:val="both"/>
         <w:rPr>
           <w:rFonts w:ascii="Century Schoolbook" w:hAnsi="Century Schoolbook"/>
         </w:rPr>
@@ -7990,6 +8000,7 @@
     <w:p>
       <w:pPr>
         <w:ind w:left="360" w:firstLine="348"/>
+        <w:jc w:val="both"/>
         <w:rPr>
           <w:rFonts w:ascii="Century Schoolbook" w:hAnsi="Century Schoolbook"/>
         </w:rPr>
@@ -8085,6 +8096,7 @@
     <w:p>
       <w:pPr>
         <w:ind w:left="360" w:firstLine="348"/>
+        <w:jc w:val="both"/>
         <w:rPr>
           <w:rFonts w:ascii="Century Schoolbook" w:hAnsi="Century Schoolbook"/>
         </w:rPr>
@@ -8099,18 +8111,20 @@
     <w:p>
       <w:pPr>
         <w:ind w:left="360" w:firstLine="348"/>
-        <w:rPr>
-          <w:rFonts w:ascii="Century Schoolbook" w:hAnsi="Century Schoolbook"/>
-        </w:rPr>
-      </w:pPr>
-    </w:p>
-    <w:p>
-      <w:pPr>
-        <w:pStyle w:val="ListParagraph"/>
+        <w:jc w:val="both"/>
+        <w:rPr>
+          <w:rFonts w:ascii="Century Schoolbook" w:hAnsi="Century Schoolbook"/>
+        </w:rPr>
+      </w:pPr>
+    </w:p>
+    <w:p>
+      <w:pPr>
+        <w:pStyle w:val="PargrafodaLista"/>
         <w:numPr>
           <w:ilvl w:val="0"/>
           <w:numId w:val="36"/>
         </w:numPr>
+        <w:jc w:val="both"/>
         <w:rPr>
           <w:rFonts w:ascii="Century Schoolbook" w:hAnsi="Century Schoolbook"/>
           <w:b/>
@@ -8145,6 +8159,7 @@
     <w:p>
       <w:pPr>
         <w:ind w:left="360" w:firstLine="348"/>
+        <w:jc w:val="both"/>
         <w:rPr>
           <w:rFonts w:ascii="Century Schoolbook" w:hAnsi="Century Schoolbook"/>
         </w:rPr>
@@ -8268,23 +8283,16 @@
     <w:p>
       <w:pPr>
         <w:ind w:left="360" w:firstLine="348"/>
-        <w:rPr>
-          <w:rFonts w:ascii="Century Schoolbook" w:hAnsi="Century Schoolbook"/>
-        </w:rPr>
-      </w:pPr>
-      <w:r>
-        <w:rPr>
-          <w:rFonts w:ascii="Century Schoolbook" w:hAnsi="Century Schoolbook"/>
-        </w:rPr>
-        <w:t>De forma a organizar ainda mais a man</w:t>
-      </w:r>
-      <w:bookmarkStart w:id="0" w:name="_GoBack"/>
-      <w:bookmarkEnd w:id="0"/>
-      <w:r>
-        <w:rPr>
-          <w:rFonts w:ascii="Century Schoolbook" w:hAnsi="Century Schoolbook"/>
-        </w:rPr>
-        <w:t>utenção da nossa base de dados, adicionamos neste ficheiro ainda outro gatilho</w:t>
+        <w:jc w:val="both"/>
+        <w:rPr>
+          <w:rFonts w:ascii="Century Schoolbook" w:hAnsi="Century Schoolbook"/>
+        </w:rPr>
+      </w:pPr>
+      <w:r>
+        <w:rPr>
+          <w:rFonts w:ascii="Century Schoolbook" w:hAnsi="Century Schoolbook"/>
+        </w:rPr>
+        <w:t>De forma a organizar ainda mais a manutenção da nossa base de dados, adicionamos neste ficheiro ainda outro gatilho</w:t>
       </w:r>
       <w:r>
         <w:rPr>
@@ -8361,13 +8369,174 @@
     </w:p>
     <w:p>
       <w:pPr>
-        <w:rPr>
-          <w:rFonts w:ascii="Century Schoolbook" w:hAnsi="Century Schoolbook"/>
-        </w:rPr>
-      </w:pPr>
-    </w:p>
-    <w:p>
-      <w:pPr>
+        <w:jc w:val="both"/>
+        <w:rPr>
+          <w:rFonts w:ascii="Century Schoolbook" w:hAnsi="Century Schoolbook"/>
+        </w:rPr>
+      </w:pPr>
+    </w:p>
+    <w:p>
+      <w:pPr>
+        <w:jc w:val="both"/>
+        <w:rPr>
+          <w:rFonts w:ascii="Century Schoolbook" w:hAnsi="Century Schoolbook"/>
+        </w:rPr>
+      </w:pPr>
+      <w:r>
+        <w:rPr>
+          <w:rFonts w:ascii="Century Schoolbook" w:hAnsi="Century Schoolbook"/>
+        </w:rPr>
+        <w:br w:type="page"/>
+      </w:r>
+    </w:p>
+    <w:p>
+      <w:pPr>
+        <w:pStyle w:val="Estilo1"/>
+      </w:pPr>
+      <w:r>
+        <w:lastRenderedPageBreak/>
+        <w:t>Instruções de execução</w:t>
+      </w:r>
+    </w:p>
+    <w:p>
+      <w:pPr>
+        <w:rPr>
+          <w:rFonts w:ascii="Century Schoolbook" w:hAnsi="Century Schoolbook"/>
+        </w:rPr>
+      </w:pPr>
+    </w:p>
+    <w:p>
+      <w:pPr>
+        <w:ind w:firstLine="360"/>
+        <w:jc w:val="both"/>
+        <w:rPr>
+          <w:rFonts w:ascii="Century Schoolbook" w:hAnsi="Century Schoolbook"/>
+        </w:rPr>
+      </w:pPr>
+      <w:r>
+        <w:rPr>
+          <w:rFonts w:ascii="Century Schoolbook" w:hAnsi="Century Schoolbook"/>
+        </w:rPr>
+        <w:t>Estes passos deverão ser seguidos escrupulosamente, para evitar comportamento  inesperado por parte da base de dados.</w:t>
+      </w:r>
+    </w:p>
+    <w:p>
+      <w:pPr>
+        <w:pStyle w:val="PargrafodaLista"/>
+        <w:numPr>
+          <w:ilvl w:val="0"/>
+          <w:numId w:val="37"/>
+        </w:numPr>
+        <w:jc w:val="both"/>
+        <w:rPr>
+          <w:rFonts w:ascii="Century Schoolbook" w:hAnsi="Century Schoolbook"/>
+        </w:rPr>
+      </w:pPr>
+      <w:r>
+        <w:rPr>
+          <w:rFonts w:ascii="Century Schoolbook" w:hAnsi="Century Schoolbook"/>
+        </w:rPr>
+        <w:t xml:space="preserve">Executar o ficheiro </w:t>
+      </w:r>
+      <w:r>
+        <w:rPr>
+          <w:rFonts w:ascii="Century Schoolbook" w:hAnsi="Century Schoolbook"/>
+          <w:b/>
+          <w:i/>
+        </w:rPr>
+        <w:t>create.sql</w:t>
+      </w:r>
+      <w:r>
+        <w:rPr>
+          <w:rFonts w:ascii="Century Schoolbook" w:hAnsi="Century Schoolbook"/>
+        </w:rPr>
+        <w:t>.</w:t>
+      </w:r>
+    </w:p>
+    <w:p>
+      <w:pPr>
+        <w:pStyle w:val="PargrafodaLista"/>
+        <w:numPr>
+          <w:ilvl w:val="0"/>
+          <w:numId w:val="37"/>
+        </w:numPr>
+        <w:jc w:val="both"/>
+        <w:rPr>
+          <w:rFonts w:ascii="Century Schoolbook" w:hAnsi="Century Schoolbook"/>
+        </w:rPr>
+      </w:pPr>
+      <w:r>
+        <w:rPr>
+          <w:rFonts w:ascii="Century Schoolbook" w:hAnsi="Century Schoolbook"/>
+        </w:rPr>
+        <w:t xml:space="preserve">Executar o ficheiro </w:t>
+      </w:r>
+      <w:r>
+        <w:rPr>
+          <w:rFonts w:ascii="Century Schoolbook" w:hAnsi="Century Schoolbook"/>
+          <w:b/>
+          <w:i/>
+        </w:rPr>
+        <w:t>populate.sql</w:t>
+      </w:r>
+      <w:r>
+        <w:rPr>
+          <w:rFonts w:ascii="Century Schoolbook" w:hAnsi="Century Schoolbook"/>
+        </w:rPr>
+        <w:t>.</w:t>
+      </w:r>
+    </w:p>
+    <w:p>
+      <w:pPr>
+        <w:pStyle w:val="PargrafodaLista"/>
+        <w:numPr>
+          <w:ilvl w:val="0"/>
+          <w:numId w:val="37"/>
+        </w:numPr>
+        <w:jc w:val="both"/>
+        <w:rPr>
+          <w:rFonts w:ascii="Century Schoolbook" w:hAnsi="Century Schoolbook"/>
+        </w:rPr>
+      </w:pPr>
+      <w:r>
+        <w:rPr>
+          <w:rFonts w:ascii="Century Schoolbook" w:hAnsi="Century Schoolbook"/>
+        </w:rPr>
+        <w:t xml:space="preserve">Correr as interrogações e gatilhos como pretendido, que se encontram nas pastas </w:t>
+      </w:r>
+      <w:r>
+        <w:rPr>
+          <w:rFonts w:ascii="Century Schoolbook" w:hAnsi="Century Schoolbook"/>
+          <w:b/>
+          <w:i/>
+        </w:rPr>
+        <w:t>Queries</w:t>
+      </w:r>
+      <w:r>
+        <w:rPr>
+          <w:rFonts w:ascii="Century Schoolbook" w:hAnsi="Century Schoolbook"/>
+        </w:rPr>
+        <w:t xml:space="preserve"> e </w:t>
+      </w:r>
+      <w:r>
+        <w:rPr>
+          <w:rFonts w:ascii="Century Schoolbook" w:hAnsi="Century Schoolbook"/>
+          <w:b/>
+          <w:i/>
+        </w:rPr>
+        <w:t>Triggers</w:t>
+      </w:r>
+      <w:r>
+        <w:rPr>
+          <w:rFonts w:ascii="Century Schoolbook" w:hAnsi="Century Schoolbook"/>
+        </w:rPr>
+        <w:t>, respetivamente, no diretório principal da entrega.</w:t>
+      </w:r>
+    </w:p>
+    <w:p>
+      <w:pPr>
+        <w:ind w:firstLine="360"/>
+        <w:jc w:val="both"/>
         <w:rPr>
           <w:rFonts w:ascii="Century Schoolbook" w:hAnsi="Century Schoolbook"/>
         </w:rPr>
@@ -8383,6 +8552,26 @@
           <w:docGrid w:linePitch="360"/>
         </w:sectPr>
       </w:pPr>
+      <w:r>
+        <w:rPr>
+          <w:rFonts w:ascii="Century Schoolbook" w:hAnsi="Century Schoolbook"/>
+        </w:rPr>
+        <w:t xml:space="preserve">Esta hierarquia de passos advém do facto das interrogações e gatilhos dependerem da correta população das tabelas declaradas no ficheiro </w:t>
+      </w:r>
+      <w:r>
+        <w:rPr>
+          <w:rFonts w:ascii="Century Schoolbook" w:hAnsi="Century Schoolbook"/>
+          <w:b/>
+          <w:i/>
+        </w:rPr>
+        <w:t>create.sql</w:t>
+      </w:r>
+      <w:r>
+        <w:rPr>
+          <w:rFonts w:ascii="Century Schoolbook" w:hAnsi="Century Schoolbook"/>
+        </w:rPr>
+        <w:t>.</w:t>
+      </w:r>
     </w:p>
     <w:p>
       <w:pPr>
@@ -8510,7 +8699,7 @@
       <w:rPr>
         <w:rFonts w:ascii="Century Schoolbook" w:hAnsi="Century Schoolbook"/>
       </w:rPr>
-      <w:id w:val="1706819080"/>
+      <w:id w:val="1120347699"/>
       <w:docPartObj>
         <w:docPartGallery w:val="Page Numbers (Bottom of Page)"/>
         <w:docPartUnique/>
@@ -8520,7 +8709,7 @@
     <w:sdtContent>
       <w:p>
         <w:pPr>
-          <w:pStyle w:val="Footer"/>
+          <w:pStyle w:val="Rodap"/>
           <w:jc w:val="right"/>
           <w:rPr>
             <w:rFonts w:ascii="Century Schoolbook" w:hAnsi="Century Schoolbook"/>
@@ -8556,7 +8745,7 @@
           <w:rPr>
             <w:rFonts w:ascii="Century Schoolbook" w:hAnsi="Century Schoolbook"/>
           </w:rPr>
-          <w:t>11</w:t>
+          <w:t>12</w:t>
         </w:r>
         <w:r>
           <w:rPr>
@@ -8575,7 +8764,7 @@
   </w:sdt>
   <w:p>
     <w:pPr>
-      <w:pStyle w:val="Footer"/>
+      <w:pStyle w:val="Rodap"/>
     </w:pPr>
   </w:p>
 </w:ftr>
@@ -8585,7 +8774,7 @@
 <w:ftr xmlns:wpc="http://schemas.microsoft.com/office/word/2010/wordprocessingCanvas" xmlns:cx="http://schemas.microsoft.com/office/drawing/2014/chartex" xmlns:cx1="http://schemas.microsoft.com/office/drawing/2015/9/8/chartex" xmlns:cx2="http://schemas.microsoft.com/office/drawing/2015/10/21/chartex" xmlns:cx3="http://schemas.microsoft.com/office/drawing/2016/5/9/chartex" xmlns:cx4="http://schemas.microsoft.com/office/drawing/2016/5/10/chartex" xmlns:cx5="http://schemas.microsoft.com/office/drawing/2016/5/11/chartex" xmlns:cx6="http://schemas.microsoft.com/office/drawing/2016/5/12/chartex" xmlns:cx7="http://schemas.microsoft.com/office/drawing/2016/5/13/chartex" xmlns:cx8="http://schemas.microsoft.com/office/drawing/2016/5/14/chartex" xmlns:mc="http://schemas.openxmlformats.org/markup-compatibility/2006" xmlns:aink="http://schemas.microsoft.com/office/drawing/2016/ink" xmlns:o="urn:schemas-microsoft-com:office:office" xmlns:r="http://schemas.openxmlformats.org/officeDocument/2006/relationships" xmlns:m="http://schemas.openxmlformats.org/officeDocument/2006/math" xmlns:v="urn:schemas-microsoft-com:vml" xmlns:wp14="http://schemas.microsoft.com/office/word/2010/wordprocessingDrawing" xmlns:wp="http://schemas.openxmlformats.org/drawingml/2006/wordprocessingDrawing" xmlns:w10="urn:schemas-microsoft-com:office:word" xmlns:w="http://schemas.openxmlformats.org/wordprocessingml/2006/main" xmlns:w14="http://schemas.microsoft.com/office/word/2010/wordml" xmlns:w15="http://schemas.microsoft.com/office/word/2012/wordml" xmlns:w16se="http://schemas.microsoft.com/office/word/2015/wordml/symex" xmlns:wpg="http://schemas.microsoft.com/office/word/2010/wordprocessingGroup" xmlns:wpi="http://schemas.microsoft.com/office/word/2010/wordprocessingInk" xmlns:wne="http://schemas.microsoft.com/office/word/2006/wordml" xmlns:wps="http://schemas.microsoft.com/office/word/2010/wordprocessingShape" mc:Ignorable="w14 w15 w16se wp14">
   <w:p>
     <w:pPr>
-      <w:pStyle w:val="Footer"/>
+      <w:pStyle w:val="Rodap"/>
     </w:pPr>
     <w:r>
       <w:rPr>
@@ -8699,7 +8888,7 @@
 <w:hdr xmlns:wpc="http://schemas.microsoft.com/office/word/2010/wordprocessingCanvas" xmlns:cx="http://schemas.microsoft.com/office/drawing/2014/chartex" xmlns:cx1="http://schemas.microsoft.com/office/drawing/2015/9/8/chartex" xmlns:cx2="http://schemas.microsoft.com/office/drawing/2015/10/21/chartex" xmlns:cx3="http://schemas.microsoft.com/office/drawing/2016/5/9/chartex" xmlns:cx4="http://schemas.microsoft.com/office/drawing/2016/5/10/chartex" xmlns:cx5="http://schemas.microsoft.com/office/drawing/2016/5/11/chartex" xmlns:cx6="http://schemas.microsoft.com/office/drawing/2016/5/12/chartex" xmlns:cx7="http://schemas.microsoft.com/office/drawing/2016/5/13/chartex" xmlns:cx8="http://schemas.microsoft.com/office/drawing/2016/5/14/chartex" xmlns:mc="http://schemas.openxmlformats.org/markup-compatibility/2006" xmlns:aink="http://schemas.microsoft.com/office/drawing/2016/ink" xmlns:o="urn:schemas-microsoft-com:office:office" xmlns:r="http://schemas.openxmlformats.org/officeDocument/2006/relationships" xmlns:m="http://schemas.openxmlformats.org/officeDocument/2006/math" xmlns:v="urn:schemas-microsoft-com:vml" xmlns:wp14="http://schemas.microsoft.com/office/word/2010/wordprocessingDrawing" xmlns:wp="http://schemas.openxmlformats.org/drawingml/2006/wordprocessingDrawing" xmlns:w10="urn:schemas-microsoft-com:office:word" xmlns:w="http://schemas.openxmlformats.org/wordprocessingml/2006/main" xmlns:w14="http://schemas.microsoft.com/office/word/2010/wordml" xmlns:w15="http://schemas.microsoft.com/office/word/2012/wordml" xmlns:w16se="http://schemas.microsoft.com/office/word/2015/wordml/symex" xmlns:wpg="http://schemas.microsoft.com/office/word/2010/wordprocessingGroup" xmlns:wpi="http://schemas.microsoft.com/office/word/2010/wordprocessingInk" xmlns:wne="http://schemas.microsoft.com/office/word/2006/wordml" xmlns:wps="http://schemas.microsoft.com/office/word/2010/wordprocessingShape" mc:Ignorable="w14 w15 w16se wp14">
   <w:p>
     <w:pPr>
-      <w:pStyle w:val="Header"/>
+      <w:pStyle w:val="Cabealho"/>
     </w:pPr>
     <w:r>
       <w:rPr>
@@ -11500,6 +11689,119 @@
     </w:lvl>
   </w:abstractNum>
   <w:abstractNum w:abstractNumId="27" w15:restartNumberingAfterBreak="0">
+    <w:nsid w:val="6041659E"/>
+    <w:multiLevelType w:val="hybridMultilevel"/>
+    <w:tmpl w:val="43789F6C"/>
+    <w:lvl w:ilvl="0" w:tplc="08090001">
+      <w:start w:val="1"/>
+      <w:numFmt w:val="bullet"/>
+      <w:lvlText w:val=""/>
+      <w:lvlJc w:val="left"/>
+      <w:pPr>
+        <w:ind w:left="720" w:hanging="360"/>
+      </w:pPr>
+      <w:rPr>
+        <w:rFonts w:ascii="Symbol" w:hAnsi="Symbol" w:hint="default"/>
+      </w:rPr>
+    </w:lvl>
+    <w:lvl w:ilvl="1" w:tplc="08090003" w:tentative="1">
+      <w:start w:val="1"/>
+      <w:numFmt w:val="bullet"/>
+      <w:lvlText w:val="o"/>
+      <w:lvlJc w:val="left"/>
+      <w:pPr>
+        <w:ind w:left="1440" w:hanging="360"/>
+      </w:pPr>
+      <w:rPr>
+        <w:rFonts w:ascii="Courier New" w:hAnsi="Courier New" w:cs="Courier New" w:hint="default"/>
+      </w:rPr>
+    </w:lvl>
+    <w:lvl w:ilvl="2" w:tplc="08090005" w:tentative="1">
+      <w:start w:val="1"/>
+      <w:numFmt w:val="bullet"/>
+      <w:lvlText w:val=""/>
+      <w:lvlJc w:val="left"/>
+      <w:pPr>
+        <w:ind w:left="2160" w:hanging="360"/>
+      </w:pPr>
+      <w:rPr>
+        <w:rFonts w:ascii="Wingdings" w:hAnsi="Wingdings" w:hint="default"/>
+      </w:rPr>
+    </w:lvl>
+    <w:lvl w:ilvl="3" w:tplc="08090001" w:tentative="1">
+      <w:start w:val="1"/>
+      <w:numFmt w:val="bullet"/>
+      <w:lvlText w:val=""/>
+      <w:lvlJc w:val="left"/>
+      <w:pPr>
+        <w:ind w:left="2880" w:hanging="360"/>
+      </w:pPr>
+      <w:rPr>
+        <w:rFonts w:ascii="Symbol" w:hAnsi="Symbol" w:hint="default"/>
+      </w:rPr>
+    </w:lvl>
+    <w:lvl w:ilvl="4" w:tplc="08090003" w:tentative="1">
+      <w:start w:val="1"/>
+      <w:numFmt w:val="bullet"/>
+      <w:lvlText w:val="o"/>
+      <w:lvlJc w:val="left"/>
+      <w:pPr>
+        <w:ind w:left="3600" w:hanging="360"/>
+      </w:pPr>
+      <w:rPr>
+        <w:rFonts w:ascii="Courier New" w:hAnsi="Courier New" w:cs="Courier New" w:hint="default"/>
+      </w:rPr>
+    </w:lvl>
+    <w:lvl w:ilvl="5" w:tplc="08090005" w:tentative="1">
+      <w:start w:val="1"/>
+      <w:numFmt w:val="bullet"/>
+      <w:lvlText w:val=""/>
+      <w:lvlJc w:val="left"/>
+      <w:pPr>
+        <w:ind w:left="4320" w:hanging="360"/>
+      </w:pPr>
+      <w:rPr>
+        <w:rFonts w:ascii="Wingdings" w:hAnsi="Wingdings" w:hint="default"/>
+      </w:rPr>
+    </w:lvl>
+    <w:lvl w:ilvl="6" w:tplc="08090001" w:tentative="1">
+      <w:start w:val="1"/>
+      <w:numFmt w:val="bullet"/>
+      <w:lvlText w:val=""/>
+      <w:lvlJc w:val="left"/>
+      <w:pPr>
+        <w:ind w:left="5040" w:hanging="360"/>
+      </w:pPr>
+      <w:rPr>
+        <w:rFonts w:ascii="Symbol" w:hAnsi="Symbol" w:hint="default"/>
+      </w:rPr>
+    </w:lvl>
+    <w:lvl w:ilvl="7" w:tplc="08090003" w:tentative="1">
+      <w:start w:val="1"/>
+      <w:numFmt w:val="bullet"/>
+      <w:lvlText w:val="o"/>
+      <w:lvlJc w:val="left"/>
+      <w:pPr>
+        <w:ind w:left="5760" w:hanging="360"/>
+      </w:pPr>
+      <w:rPr>
+        <w:rFonts w:ascii="Courier New" w:hAnsi="Courier New" w:cs="Courier New" w:hint="default"/>
+      </w:rPr>
+    </w:lvl>
+    <w:lvl w:ilvl="8" w:tplc="08090005" w:tentative="1">
+      <w:start w:val="1"/>
+      <w:numFmt w:val="bullet"/>
+      <w:lvlText w:val=""/>
+      <w:lvlJc w:val="left"/>
+      <w:pPr>
+        <w:ind w:left="6480" w:hanging="360"/>
+      </w:pPr>
+      <w:rPr>
+        <w:rFonts w:ascii="Wingdings" w:hAnsi="Wingdings" w:hint="default"/>
+      </w:rPr>
+    </w:lvl>
+  </w:abstractNum>
+  <w:abstractNum w:abstractNumId="28" w15:restartNumberingAfterBreak="0">
     <w:nsid w:val="619858C5"/>
     <w:multiLevelType w:val="hybridMultilevel"/>
     <w:tmpl w:val="468489F2"/>
@@ -11589,7 +11891,7 @@
       </w:pPr>
     </w:lvl>
   </w:abstractNum>
-  <w:abstractNum w:abstractNumId="28" w15:restartNumberingAfterBreak="0">
+  <w:abstractNum w:abstractNumId="29" w15:restartNumberingAfterBreak="0">
     <w:nsid w:val="64682941"/>
     <w:multiLevelType w:val="hybridMultilevel"/>
     <w:tmpl w:val="B56A4328"/>
@@ -11679,7 +11981,7 @@
       </w:pPr>
     </w:lvl>
   </w:abstractNum>
-  <w:abstractNum w:abstractNumId="29" w15:restartNumberingAfterBreak="0">
+  <w:abstractNum w:abstractNumId="30" w15:restartNumberingAfterBreak="0">
     <w:nsid w:val="68567D8A"/>
     <w:multiLevelType w:val="hybridMultilevel"/>
     <w:tmpl w:val="C52C9D1A"/>
@@ -11792,7 +12094,7 @@
       </w:rPr>
     </w:lvl>
   </w:abstractNum>
-  <w:abstractNum w:abstractNumId="30" w15:restartNumberingAfterBreak="0">
+  <w:abstractNum w:abstractNumId="31" w15:restartNumberingAfterBreak="0">
     <w:nsid w:val="6CC63FC8"/>
     <w:multiLevelType w:val="hybridMultilevel"/>
     <w:tmpl w:val="1C88E4F4"/>
@@ -11882,7 +12184,7 @@
       </w:pPr>
     </w:lvl>
   </w:abstractNum>
-  <w:abstractNum w:abstractNumId="31" w15:restartNumberingAfterBreak="0">
+  <w:abstractNum w:abstractNumId="32" w15:restartNumberingAfterBreak="0">
     <w:nsid w:val="75150493"/>
     <w:multiLevelType w:val="hybridMultilevel"/>
     <w:tmpl w:val="33188054"/>
@@ -11995,7 +12297,7 @@
       </w:rPr>
     </w:lvl>
   </w:abstractNum>
-  <w:abstractNum w:abstractNumId="32" w15:restartNumberingAfterBreak="0">
+  <w:abstractNum w:abstractNumId="33" w15:restartNumberingAfterBreak="0">
     <w:nsid w:val="7A6008A4"/>
     <w:multiLevelType w:val="hybridMultilevel"/>
     <w:tmpl w:val="36CA4302"/>
@@ -12086,7 +12388,7 @@
       </w:pPr>
     </w:lvl>
   </w:abstractNum>
-  <w:abstractNum w:abstractNumId="33" w15:restartNumberingAfterBreak="0">
+  <w:abstractNum w:abstractNumId="34" w15:restartNumberingAfterBreak="0">
     <w:nsid w:val="7D1D03D5"/>
     <w:multiLevelType w:val="hybridMultilevel"/>
     <w:tmpl w:val="CD5244BC"/>
@@ -12199,7 +12501,7 @@
       </w:rPr>
     </w:lvl>
   </w:abstractNum>
-  <w:abstractNum w:abstractNumId="34" w15:restartNumberingAfterBreak="0">
+  <w:abstractNum w:abstractNumId="35" w15:restartNumberingAfterBreak="0">
     <w:nsid w:val="7DA752D2"/>
     <w:multiLevelType w:val="hybridMultilevel"/>
     <w:tmpl w:val="765AFBD8"/>
@@ -12312,7 +12614,7 @@
       </w:rPr>
     </w:lvl>
   </w:abstractNum>
-  <w:abstractNum w:abstractNumId="35" w15:restartNumberingAfterBreak="0">
+  <w:abstractNum w:abstractNumId="36" w15:restartNumberingAfterBreak="0">
     <w:nsid w:val="7F384F4C"/>
     <w:multiLevelType w:val="hybridMultilevel"/>
     <w:tmpl w:val="D12AC0E6"/>
@@ -12402,7 +12704,7 @@
     <w:abstractNumId w:val="4"/>
   </w:num>
   <w:num w:numId="2">
-    <w:abstractNumId w:val="34"/>
+    <w:abstractNumId w:val="35"/>
   </w:num>
   <w:num w:numId="3">
     <w:abstractNumId w:val="22"/>
@@ -12411,19 +12713,19 @@
     <w:abstractNumId w:val="3"/>
   </w:num>
   <w:num w:numId="5">
-    <w:abstractNumId w:val="31"/>
+    <w:abstractNumId w:val="32"/>
   </w:num>
   <w:num w:numId="6">
     <w:abstractNumId w:val="14"/>
   </w:num>
   <w:num w:numId="7">
-    <w:abstractNumId w:val="33"/>
+    <w:abstractNumId w:val="34"/>
   </w:num>
   <w:num w:numId="8">
     <w:abstractNumId w:val="13"/>
   </w:num>
   <w:num w:numId="9">
-    <w:abstractNumId w:val="35"/>
+    <w:abstractNumId w:val="36"/>
   </w:num>
   <w:num w:numId="10">
     <w:abstractNumId w:val="7"/>
@@ -12447,13 +12749,13 @@
     <w:abstractNumId w:val="9"/>
   </w:num>
   <w:num w:numId="17">
+    <w:abstractNumId w:val="29"/>
+  </w:num>
+  <w:num w:numId="18">
     <w:abstractNumId w:val="28"/>
   </w:num>
-  <w:num w:numId="18">
-    <w:abstractNumId w:val="27"/>
-  </w:num>
   <w:num w:numId="19">
-    <w:abstractNumId w:val="30"/>
+    <w:abstractNumId w:val="31"/>
   </w:num>
   <w:num w:numId="20">
     <w:abstractNumId w:val="20"/>
@@ -12462,7 +12764,7 @@
     <w:abstractNumId w:val="0"/>
   </w:num>
   <w:num w:numId="22">
-    <w:abstractNumId w:val="32"/>
+    <w:abstractNumId w:val="33"/>
   </w:num>
   <w:num w:numId="23">
     <w:abstractNumId w:val="21"/>
@@ -12501,10 +12803,13 @@
     <w:abstractNumId w:val="15"/>
   </w:num>
   <w:num w:numId="35">
-    <w:abstractNumId w:val="29"/>
+    <w:abstractNumId w:val="30"/>
   </w:num>
   <w:num w:numId="36">
     <w:abstractNumId w:val="2"/>
+  </w:num>
+  <w:num w:numId="37">
+    <w:abstractNumId w:val="27"/>
   </w:num>
 </w:numbering>
 </file>
@@ -12910,10 +13215,10 @@
       <w:noProof/>
     </w:rPr>
   </w:style>
-  <w:style w:type="paragraph" w:styleId="Heading2">
+  <w:style w:type="paragraph" w:styleId="Cabealho2">
     <w:name w:val="heading 2"/>
     <w:basedOn w:val="Normal"/>
-    <w:link w:val="Heading2Char"/>
+    <w:link w:val="Cabealho2Carter"/>
     <w:uiPriority w:val="9"/>
     <w:qFormat/>
     <w:rsid w:val="00195781"/>
@@ -12930,13 +13235,13 @@
       <w:lang w:eastAsia="pt-PT"/>
     </w:rPr>
   </w:style>
-  <w:style w:type="character" w:default="1" w:styleId="DefaultParagraphFont">
+  <w:style w:type="character" w:default="1" w:styleId="Tipodeletrapredefinidodopargrafo">
     <w:name w:val="Default Paragraph Font"/>
     <w:uiPriority w:val="1"/>
     <w:semiHidden/>
     <w:unhideWhenUsed/>
   </w:style>
-  <w:style w:type="table" w:default="1" w:styleId="TableNormal">
+  <w:style w:type="table" w:default="1" w:styleId="Tabelanormal">
     <w:name w:val="Normal Table"/>
     <w:uiPriority w:val="99"/>
     <w:semiHidden/>
@@ -12951,16 +13256,16 @@
       </w:tblCellMar>
     </w:tblPr>
   </w:style>
-  <w:style w:type="numbering" w:default="1" w:styleId="NoList">
+  <w:style w:type="numbering" w:default="1" w:styleId="Semlista">
     <w:name w:val="No List"/>
     <w:uiPriority w:val="99"/>
     <w:semiHidden/>
     <w:unhideWhenUsed/>
   </w:style>
-  <w:style w:type="paragraph" w:styleId="Header">
+  <w:style w:type="paragraph" w:styleId="Cabealho">
     <w:name w:val="header"/>
     <w:basedOn w:val="Normal"/>
-    <w:link w:val="HeaderChar"/>
+    <w:link w:val="CabealhoCarter"/>
     <w:uiPriority w:val="99"/>
     <w:unhideWhenUsed/>
     <w:rsid w:val="00F70248"/>
@@ -12972,17 +13277,17 @@
       <w:spacing w:after="0" w:line="240" w:lineRule="auto"/>
     </w:pPr>
   </w:style>
-  <w:style w:type="character" w:customStyle="1" w:styleId="HeaderChar">
-    <w:name w:val="Header Char"/>
-    <w:basedOn w:val="DefaultParagraphFont"/>
-    <w:link w:val="Header"/>
+  <w:style w:type="character" w:customStyle="1" w:styleId="CabealhoCarter">
+    <w:name w:val="Cabeçalho Caráter"/>
+    <w:basedOn w:val="Tipodeletrapredefinidodopargrafo"/>
+    <w:link w:val="Cabealho"/>
     <w:uiPriority w:val="99"/>
     <w:rsid w:val="00F70248"/>
   </w:style>
-  <w:style w:type="paragraph" w:styleId="Footer">
+  <w:style w:type="paragraph" w:styleId="Rodap">
     <w:name w:val="footer"/>
     <w:basedOn w:val="Normal"/>
-    <w:link w:val="FooterChar"/>
+    <w:link w:val="RodapCarter"/>
     <w:uiPriority w:val="99"/>
     <w:unhideWhenUsed/>
     <w:rsid w:val="00F70248"/>
@@ -12994,16 +13299,16 @@
       <w:spacing w:after="0" w:line="240" w:lineRule="auto"/>
     </w:pPr>
   </w:style>
-  <w:style w:type="character" w:customStyle="1" w:styleId="FooterChar">
-    <w:name w:val="Footer Char"/>
-    <w:basedOn w:val="DefaultParagraphFont"/>
-    <w:link w:val="Footer"/>
+  <w:style w:type="character" w:customStyle="1" w:styleId="RodapCarter">
+    <w:name w:val="Rodapé Caráter"/>
+    <w:basedOn w:val="Tipodeletrapredefinidodopargrafo"/>
+    <w:link w:val="Rodap"/>
     <w:uiPriority w:val="99"/>
     <w:rsid w:val="00F70248"/>
   </w:style>
-  <w:style w:type="character" w:styleId="Hyperlink">
+  <w:style w:type="character" w:styleId="Hiperligao">
     <w:name w:val="Hyperlink"/>
-    <w:basedOn w:val="DefaultParagraphFont"/>
+    <w:basedOn w:val="Tipodeletrapredefinidodopargrafo"/>
     <w:uiPriority w:val="99"/>
     <w:unhideWhenUsed/>
     <w:rsid w:val="00F70248"/>
@@ -13012,9 +13317,9 @@
       <w:u w:val="single"/>
     </w:rPr>
   </w:style>
-  <w:style w:type="character" w:styleId="Mention">
+  <w:style w:type="character" w:styleId="Mencionar">
     <w:name w:val="Mention"/>
-    <w:basedOn w:val="DefaultParagraphFont"/>
+    <w:basedOn w:val="Tipodeletrapredefinidodopargrafo"/>
     <w:uiPriority w:val="99"/>
     <w:semiHidden/>
     <w:unhideWhenUsed/>
@@ -13026,7 +13331,7 @@
   </w:style>
   <w:style w:type="paragraph" w:customStyle="1" w:styleId="Estilo1">
     <w:name w:val="Estilo1"/>
-    <w:basedOn w:val="Title"/>
+    <w:basedOn w:val="Ttulo"/>
     <w:link w:val="Estilo1Char"/>
     <w:qFormat/>
     <w:rsid w:val="00F70248"/>
@@ -13038,7 +13343,7 @@
   </w:style>
   <w:style w:type="character" w:customStyle="1" w:styleId="Estilo1Char">
     <w:name w:val="Estilo1 Char"/>
-    <w:basedOn w:val="TitleChar"/>
+    <w:basedOn w:val="TtuloCarter"/>
     <w:link w:val="Estilo1"/>
     <w:rsid w:val="00F70248"/>
     <w:rPr>
@@ -13050,11 +13355,11 @@
       <w:szCs w:val="56"/>
     </w:rPr>
   </w:style>
-  <w:style w:type="paragraph" w:styleId="Title">
+  <w:style w:type="paragraph" w:styleId="Ttulo">
     <w:name w:val="Title"/>
     <w:basedOn w:val="Normal"/>
     <w:next w:val="Normal"/>
-    <w:link w:val="TitleChar"/>
+    <w:link w:val="TtuloCarter"/>
     <w:uiPriority w:val="10"/>
     <w:qFormat/>
     <w:rsid w:val="00F70248"/>
@@ -13070,10 +13375,10 @@
       <w:szCs w:val="56"/>
     </w:rPr>
   </w:style>
-  <w:style w:type="character" w:customStyle="1" w:styleId="TitleChar">
-    <w:name w:val="Title Char"/>
-    <w:basedOn w:val="DefaultParagraphFont"/>
-    <w:link w:val="Title"/>
+  <w:style w:type="character" w:customStyle="1" w:styleId="TtuloCarter">
+    <w:name w:val="Título Caráter"/>
+    <w:basedOn w:val="Tipodeletrapredefinidodopargrafo"/>
+    <w:link w:val="Ttulo"/>
     <w:uiPriority w:val="10"/>
     <w:rsid w:val="00F70248"/>
     <w:rPr>
@@ -13084,7 +13389,7 @@
       <w:szCs w:val="56"/>
     </w:rPr>
   </w:style>
-  <w:style w:type="paragraph" w:styleId="ListParagraph">
+  <w:style w:type="paragraph" w:styleId="PargrafodaLista">
     <w:name w:val="List Paragraph"/>
     <w:basedOn w:val="Normal"/>
     <w:uiPriority w:val="34"/>
@@ -13095,10 +13400,10 @@
       <w:contextualSpacing/>
     </w:pPr>
   </w:style>
-  <w:style w:type="character" w:customStyle="1" w:styleId="Heading2Char">
-    <w:name w:val="Heading 2 Char"/>
-    <w:basedOn w:val="DefaultParagraphFont"/>
-    <w:link w:val="Heading2"/>
+  <w:style w:type="character" w:customStyle="1" w:styleId="Cabealho2Carter">
+    <w:name w:val="Cabeçalho 2 Caráter"/>
+    <w:basedOn w:val="Tipodeletrapredefinidodopargrafo"/>
+    <w:link w:val="Cabealho2"/>
     <w:uiPriority w:val="9"/>
     <w:rsid w:val="00195781"/>
     <w:rPr>
@@ -13112,7 +13417,7 @@
   </w:style>
   <w:style w:type="character" w:customStyle="1" w:styleId="apple-converted-space">
     <w:name w:val="apple-converted-space"/>
-    <w:basedOn w:val="DefaultParagraphFont"/>
+    <w:basedOn w:val="Tipodeletrapredefinidodopargrafo"/>
     <w:rsid w:val="00195781"/>
   </w:style>
 </w:styles>
@@ -13418,7 +13723,7 @@
 </file>
 
 <file path=customXml/itemProps1.xml><?xml version="1.0" encoding="utf-8"?>
-<ds:datastoreItem xmlns:ds="http://schemas.openxmlformats.org/officeDocument/2006/customXml" ds:itemID="{9A238A9F-096B-4753-B772-FA639D2A21E4}">
+<ds:datastoreItem xmlns:ds="http://schemas.openxmlformats.org/officeDocument/2006/customXml" ds:itemID="{B2F93893-9B95-421A-A782-D45E5571C0D0}">
   <ds:schemaRefs>
     <ds:schemaRef ds:uri="http://schemas.openxmlformats.org/officeDocument/2006/bibliography"/>
   </ds:schemaRefs>

</xml_diff>